<commit_message>
minor updates on appendix
</commit_message>
<xml_diff>
--- a/Appendic C - Meeting Minutes.docx
+++ b/Appendic C - Meeting Minutes.docx
@@ -4,10 +4,60 @@
   <w:body>
     <w:p>
       <w:pPr>
-        <w:pStyle w:val="Heading3"/>
-        <w:jc w:val="both"/>
+        <w:jc w:val="center"/>
+        <w:rPr>
+          <w:sz w:val="52"/>
+          <w:szCs w:val="52"/>
+        </w:rPr>
       </w:pPr>
       <w:r>
+        <w:rPr>
+          <w:sz w:val="52"/>
+          <w:szCs w:val="52"/>
+        </w:rPr>
+        <w:t xml:space="preserve">Appendix C - </w:t>
+      </w:r>
+      <w:r>
+        <w:rPr>
+          <w:sz w:val="52"/>
+          <w:szCs w:val="52"/>
+        </w:rPr>
+        <w:t>Meeting Minutes</w:t>
+      </w:r>
+      <w:r>
+        <w:rPr>
+          <w:sz w:val="52"/>
+          <w:szCs w:val="52"/>
+        </w:rPr>
+        <w:t xml:space="preserve"> </w:t>
+      </w:r>
+      <w:r>
+        <w:rPr>
+          <w:sz w:val="52"/>
+          <w:szCs w:val="52"/>
+        </w:rPr>
+        <w:t>Samples</w:t>
+      </w:r>
+    </w:p>
+    <w:p>
+      <w:r>
+        <w:br w:type="page"/>
+      </w:r>
+    </w:p>
+    <w:p>
+      <w:pPr>
+        <w:jc w:val="center"/>
+        <w:rPr>
+          <w:sz w:val="36"/>
+          <w:szCs w:val="36"/>
+        </w:rPr>
+      </w:pPr>
+      <w:r>
+        <w:rPr>
+          <w:sz w:val="36"/>
+          <w:szCs w:val="36"/>
+        </w:rPr>
+        <w:lastRenderedPageBreak/>
         <w:t>First iteration – week 3 to 5:</w:t>
       </w:r>
     </w:p>
@@ -36,7 +86,7 @@
     <w:tbl>
       <w:tblPr>
         <w:tblpPr w:leftFromText="180" w:rightFromText="180" w:vertAnchor="text" w:horzAnchor="margin" w:tblpY="-173"/>
-        <w:tblW w:w="10080" w:type="dxa"/>
+        <w:tblW w:w="9355" w:type="dxa"/>
         <w:tblLayout w:type="fixed"/>
         <w:tblLook w:val="04A0" w:firstRow="1" w:lastRow="0" w:firstColumn="1" w:lastColumn="0" w:noHBand="0" w:noVBand="1"/>
       </w:tblPr>
@@ -46,7 +96,7 @@
         <w:gridCol w:w="855"/>
         <w:gridCol w:w="2700"/>
         <w:gridCol w:w="1756"/>
-        <w:gridCol w:w="2834"/>
+        <w:gridCol w:w="2109"/>
       </w:tblGrid>
       <w:tr>
         <w:trPr>
@@ -54,7 +104,7 @@
         </w:trPr>
         <w:tc>
           <w:tcPr>
-            <w:tcW w:w="10080" w:type="dxa"/>
+            <w:tcW w:w="9355" w:type="dxa"/>
             <w:gridSpan w:val="6"/>
             <w:tcBorders>
               <w:top w:val="single" w:sz="4" w:space="0" w:color="000000"/>
@@ -237,7 +287,7 @@
         </w:tc>
         <w:tc>
           <w:tcPr>
-            <w:tcW w:w="2834" w:type="dxa"/>
+            <w:tcW w:w="2109" w:type="dxa"/>
             <w:tcBorders>
               <w:top w:val="single" w:sz="4" w:space="0" w:color="000000"/>
               <w:left w:val="single" w:sz="4" w:space="0" w:color="000000"/>
@@ -417,7 +467,7 @@
         </w:tc>
         <w:tc>
           <w:tcPr>
-            <w:tcW w:w="2834" w:type="dxa"/>
+            <w:tcW w:w="2109" w:type="dxa"/>
             <w:tcBorders>
               <w:left w:val="single" w:sz="4" w:space="0" w:color="000000"/>
               <w:bottom w:val="single" w:sz="4" w:space="0" w:color="000000"/>
@@ -573,7 +623,7 @@
         </w:tc>
         <w:tc>
           <w:tcPr>
-            <w:tcW w:w="2834" w:type="dxa"/>
+            <w:tcW w:w="2109" w:type="dxa"/>
             <w:tcBorders>
               <w:left w:val="single" w:sz="4" w:space="0" w:color="000000"/>
               <w:bottom w:val="single" w:sz="4" w:space="0" w:color="000000"/>
@@ -654,7 +704,7 @@
         </w:tc>
         <w:tc>
           <w:tcPr>
-            <w:tcW w:w="8145" w:type="dxa"/>
+            <w:tcW w:w="7420" w:type="dxa"/>
             <w:gridSpan w:val="4"/>
             <w:tcBorders>
               <w:left w:val="single" w:sz="4" w:space="0" w:color="000000"/>
@@ -685,67 +735,7 @@
                 <w:szCs w:val="20"/>
                 <w:lang w:eastAsia="ar-SA"/>
               </w:rPr>
-              <w:t xml:space="preserve">Arwa Alfitni, </w:t>
-            </w:r>
-            <w:proofErr w:type="spellStart"/>
-            <w:r>
-              <w:rPr>
-                <w:rFonts w:ascii="Tahoma" w:hAnsi="Tahoma" w:cs="Tahoma"/>
-                <w:sz w:val="20"/>
-                <w:szCs w:val="20"/>
-                <w:lang w:eastAsia="ar-SA"/>
-              </w:rPr>
-              <w:t>Yifei</w:t>
-            </w:r>
-            <w:proofErr w:type="spellEnd"/>
-            <w:r>
-              <w:rPr>
-                <w:rFonts w:ascii="Tahoma" w:hAnsi="Tahoma" w:cs="Tahoma"/>
-                <w:sz w:val="20"/>
-                <w:szCs w:val="20"/>
-                <w:lang w:eastAsia="ar-SA"/>
-              </w:rPr>
-              <w:t xml:space="preserve"> Guo, </w:t>
-            </w:r>
-            <w:proofErr w:type="spellStart"/>
-            <w:r>
-              <w:rPr>
-                <w:rFonts w:ascii="Tahoma" w:hAnsi="Tahoma" w:cs="Tahoma"/>
-                <w:sz w:val="20"/>
-                <w:szCs w:val="20"/>
-                <w:lang w:eastAsia="ar-SA"/>
-              </w:rPr>
-              <w:t>Zeyu</w:t>
-            </w:r>
-            <w:proofErr w:type="spellEnd"/>
-            <w:r>
-              <w:rPr>
-                <w:rFonts w:ascii="Tahoma" w:hAnsi="Tahoma" w:cs="Tahoma"/>
-                <w:sz w:val="20"/>
-                <w:szCs w:val="20"/>
-                <w:lang w:eastAsia="ar-SA"/>
-              </w:rPr>
-              <w:t xml:space="preserve"> Li, </w:t>
-            </w:r>
-            <w:proofErr w:type="spellStart"/>
-            <w:r>
-              <w:rPr>
-                <w:rFonts w:ascii="Tahoma" w:hAnsi="Tahoma" w:cs="Tahoma"/>
-                <w:sz w:val="20"/>
-                <w:szCs w:val="20"/>
-                <w:lang w:eastAsia="ar-SA"/>
-              </w:rPr>
-              <w:t>Yixiang</w:t>
-            </w:r>
-            <w:proofErr w:type="spellEnd"/>
-            <w:r>
-              <w:rPr>
-                <w:rFonts w:ascii="Tahoma" w:hAnsi="Tahoma" w:cs="Tahoma"/>
-                <w:sz w:val="20"/>
-                <w:szCs w:val="20"/>
-                <w:lang w:eastAsia="ar-SA"/>
-              </w:rPr>
-              <w:t xml:space="preserve"> Wang, Yue Zhou</w:t>
+              <w:t>Arwa Alfitni, Yifei Guo, Zeyu Li, Yixiang Wang, Yue Zhou</w:t>
             </w:r>
           </w:p>
         </w:tc>
@@ -758,7 +748,7 @@
         </w:trPr>
         <w:tc>
           <w:tcPr>
-            <w:tcW w:w="10080" w:type="dxa"/>
+            <w:tcW w:w="9355" w:type="dxa"/>
             <w:gridSpan w:val="6"/>
             <w:tcBorders>
               <w:top w:val="single" w:sz="4" w:space="0" w:color="000000"/>
@@ -869,7 +859,7 @@
         </w:tc>
         <w:tc>
           <w:tcPr>
-            <w:tcW w:w="7290" w:type="dxa"/>
+            <w:tcW w:w="6565" w:type="dxa"/>
             <w:gridSpan w:val="3"/>
             <w:tcBorders>
               <w:left w:val="single" w:sz="4" w:space="0" w:color="000000"/>
@@ -978,7 +968,7 @@
         </w:tc>
         <w:tc>
           <w:tcPr>
-            <w:tcW w:w="7290" w:type="dxa"/>
+            <w:tcW w:w="6565" w:type="dxa"/>
             <w:gridSpan w:val="3"/>
             <w:tcBorders>
               <w:left w:val="single" w:sz="4" w:space="0" w:color="000000"/>
@@ -1028,23 +1018,13 @@
                 <w:lang w:eastAsia="ar-SA"/>
               </w:rPr>
             </w:pPr>
-            <w:proofErr w:type="spellStart"/>
             <w:r>
               <w:rPr>
                 <w:rFonts w:ascii="Calibri" w:hAnsi="Calibri" w:cs="Calibri"/>
                 <w:color w:val="000000"/>
                 <w:shd w:val="clear" w:color="auto" w:fill="FFFFFF"/>
               </w:rPr>
-              <w:t>Wanying</w:t>
-            </w:r>
-            <w:proofErr w:type="spellEnd"/>
-            <w:r>
-              <w:rPr>
-                <w:rFonts w:ascii="Calibri" w:hAnsi="Calibri" w:cs="Calibri"/>
-                <w:color w:val="000000"/>
-                <w:shd w:val="clear" w:color="auto" w:fill="FFFFFF"/>
-              </w:rPr>
-              <w:t xml:space="preserve"> Wang is still in China and will not join us. </w:t>
+              <w:t xml:space="preserve">Wanying Wang is still in China and will not join us. </w:t>
             </w:r>
           </w:p>
         </w:tc>
@@ -1121,7 +1101,7 @@
         </w:tc>
         <w:tc>
           <w:tcPr>
-            <w:tcW w:w="7290" w:type="dxa"/>
+            <w:tcW w:w="6565" w:type="dxa"/>
             <w:gridSpan w:val="3"/>
             <w:tcBorders>
               <w:left w:val="single" w:sz="4" w:space="0" w:color="000000"/>
@@ -1329,7 +1309,7 @@
         </w:tc>
         <w:tc>
           <w:tcPr>
-            <w:tcW w:w="7290" w:type="dxa"/>
+            <w:tcW w:w="6565" w:type="dxa"/>
             <w:gridSpan w:val="3"/>
             <w:tcBorders>
               <w:left w:val="single" w:sz="4" w:space="0" w:color="000000"/>
@@ -1399,7 +1379,7 @@
         </w:trPr>
         <w:tc>
           <w:tcPr>
-            <w:tcW w:w="10080" w:type="dxa"/>
+            <w:tcW w:w="9355" w:type="dxa"/>
             <w:gridSpan w:val="6"/>
             <w:tcBorders>
               <w:top w:val="single" w:sz="4" w:space="0" w:color="000000"/>
@@ -1476,7 +1456,7 @@
         </w:tc>
         <w:tc>
           <w:tcPr>
-            <w:tcW w:w="9450" w:type="dxa"/>
+            <w:tcW w:w="8725" w:type="dxa"/>
             <w:gridSpan w:val="5"/>
             <w:tcBorders>
               <w:left w:val="single" w:sz="4" w:space="0" w:color="000000"/>
@@ -1549,7 +1529,7 @@
         </w:tc>
         <w:tc>
           <w:tcPr>
-            <w:tcW w:w="9450" w:type="dxa"/>
+            <w:tcW w:w="8725" w:type="dxa"/>
             <w:gridSpan w:val="5"/>
             <w:tcBorders>
               <w:left w:val="single" w:sz="4" w:space="0" w:color="000000"/>
@@ -1581,6 +1561,16 @@
               </w:rPr>
               <w:t>Prepare questions for the client</w:t>
             </w:r>
+            <w:r>
+              <w:rPr>
+                <w:rFonts w:ascii="Tahoma" w:eastAsia="PMingLiU" w:hAnsi="Tahoma" w:cs="Tahoma"/>
+                <w:bCs/>
+                <w:sz w:val="20"/>
+                <w:szCs w:val="20"/>
+                <w:lang w:eastAsia="ar-SA"/>
+              </w:rPr>
+              <w:t xml:space="preserve"> (all members)</w:t>
+            </w:r>
           </w:p>
         </w:tc>
       </w:tr>
@@ -1620,7 +1610,7 @@
         </w:tc>
         <w:tc>
           <w:tcPr>
-            <w:tcW w:w="9450" w:type="dxa"/>
+            <w:tcW w:w="8725" w:type="dxa"/>
             <w:gridSpan w:val="5"/>
             <w:tcBorders>
               <w:left w:val="single" w:sz="4" w:space="0" w:color="000000"/>
@@ -1652,13 +1642,33 @@
               </w:rPr>
               <w:t>Chose a name for the team</w:t>
             </w:r>
+            <w:r>
+              <w:rPr>
+                <w:rFonts w:ascii="Tahoma" w:eastAsia="PMingLiU" w:hAnsi="Tahoma" w:cs="Tahoma"/>
+                <w:bCs/>
+                <w:sz w:val="20"/>
+                <w:szCs w:val="20"/>
+                <w:lang w:eastAsia="ar-SA"/>
+              </w:rPr>
+              <w:t xml:space="preserve"> </w:t>
+            </w:r>
+            <w:r>
+              <w:rPr>
+                <w:rFonts w:ascii="Tahoma" w:eastAsia="PMingLiU" w:hAnsi="Tahoma" w:cs="Tahoma"/>
+                <w:bCs/>
+                <w:sz w:val="20"/>
+                <w:szCs w:val="20"/>
+                <w:lang w:eastAsia="ar-SA"/>
+              </w:rPr>
+              <w:t>(all members)</w:t>
+            </w:r>
           </w:p>
         </w:tc>
       </w:tr>
       <w:tr>
         <w:tc>
           <w:tcPr>
-            <w:tcW w:w="10080" w:type="dxa"/>
+            <w:tcW w:w="9355" w:type="dxa"/>
             <w:gridSpan w:val="6"/>
             <w:tcBorders>
               <w:top w:val="single" w:sz="4" w:space="0" w:color="auto"/>
@@ -1732,7 +1742,7 @@
         </w:tc>
         <w:tc>
           <w:tcPr>
-            <w:tcW w:w="9450" w:type="dxa"/>
+            <w:tcW w:w="8725" w:type="dxa"/>
             <w:gridSpan w:val="5"/>
             <w:tcBorders>
               <w:top w:val="single" w:sz="4" w:space="0" w:color="auto"/>
@@ -1805,7 +1815,7 @@
         </w:tc>
         <w:tc>
           <w:tcPr>
-            <w:tcW w:w="9450" w:type="dxa"/>
+            <w:tcW w:w="8725" w:type="dxa"/>
             <w:gridSpan w:val="5"/>
             <w:tcBorders>
               <w:top w:val="single" w:sz="4" w:space="0" w:color="auto"/>
@@ -1828,25 +1838,14 @@
                 <w:lang w:eastAsia="ar-SA"/>
               </w:rPr>
             </w:pPr>
-            <w:proofErr w:type="spellStart"/>
-            <w:r>
-              <w:rPr>
-                <w:rFonts w:ascii="Tahoma" w:hAnsi="Tahoma" w:cs="Tahoma"/>
-                <w:sz w:val="20"/>
-                <w:szCs w:val="20"/>
-                <w:lang w:eastAsia="ar-SA"/>
-              </w:rPr>
-              <w:t>Yifei</w:t>
-            </w:r>
-            <w:proofErr w:type="spellEnd"/>
-            <w:r>
-              <w:rPr>
-                <w:rFonts w:ascii="Tahoma" w:hAnsi="Tahoma" w:cs="Tahoma"/>
-                <w:sz w:val="20"/>
-                <w:szCs w:val="20"/>
-                <w:lang w:eastAsia="ar-SA"/>
-              </w:rPr>
-              <w:t xml:space="preserve"> Guo</w:t>
+            <w:r>
+              <w:rPr>
+                <w:rFonts w:ascii="Tahoma" w:hAnsi="Tahoma" w:cs="Tahoma"/>
+                <w:sz w:val="20"/>
+                <w:szCs w:val="20"/>
+                <w:lang w:eastAsia="ar-SA"/>
+              </w:rPr>
+              <w:t>Yifei Guo</w:t>
             </w:r>
           </w:p>
         </w:tc>
@@ -1889,7 +1888,7 @@
         </w:tc>
         <w:tc>
           <w:tcPr>
-            <w:tcW w:w="9450" w:type="dxa"/>
+            <w:tcW w:w="8725" w:type="dxa"/>
             <w:gridSpan w:val="5"/>
             <w:tcBorders>
               <w:top w:val="single" w:sz="4" w:space="0" w:color="auto"/>
@@ -1912,25 +1911,14 @@
                 <w:lang w:eastAsia="ar-SA"/>
               </w:rPr>
             </w:pPr>
-            <w:proofErr w:type="spellStart"/>
-            <w:r>
-              <w:rPr>
-                <w:rFonts w:ascii="Tahoma" w:hAnsi="Tahoma" w:cs="Tahoma"/>
-                <w:sz w:val="20"/>
-                <w:szCs w:val="20"/>
-                <w:lang w:eastAsia="ar-SA"/>
-              </w:rPr>
-              <w:t>Zeyu</w:t>
-            </w:r>
-            <w:proofErr w:type="spellEnd"/>
-            <w:r>
-              <w:rPr>
-                <w:rFonts w:ascii="Tahoma" w:hAnsi="Tahoma" w:cs="Tahoma"/>
-                <w:sz w:val="20"/>
-                <w:szCs w:val="20"/>
-                <w:lang w:eastAsia="ar-SA"/>
-              </w:rPr>
-              <w:t xml:space="preserve"> Li</w:t>
+            <w:r>
+              <w:rPr>
+                <w:rFonts w:ascii="Tahoma" w:hAnsi="Tahoma" w:cs="Tahoma"/>
+                <w:sz w:val="20"/>
+                <w:szCs w:val="20"/>
+                <w:lang w:eastAsia="ar-SA"/>
+              </w:rPr>
+              <w:t>Zeyu Li</w:t>
             </w:r>
           </w:p>
         </w:tc>
@@ -1973,7 +1961,7 @@
         </w:tc>
         <w:tc>
           <w:tcPr>
-            <w:tcW w:w="9450" w:type="dxa"/>
+            <w:tcW w:w="8725" w:type="dxa"/>
             <w:gridSpan w:val="5"/>
             <w:tcBorders>
               <w:top w:val="single" w:sz="4" w:space="0" w:color="auto"/>
@@ -1996,25 +1984,14 @@
                 <w:lang w:eastAsia="ar-SA"/>
               </w:rPr>
             </w:pPr>
-            <w:proofErr w:type="spellStart"/>
-            <w:r>
-              <w:rPr>
-                <w:rFonts w:ascii="Tahoma" w:hAnsi="Tahoma" w:cs="Tahoma"/>
-                <w:sz w:val="20"/>
-                <w:szCs w:val="20"/>
-                <w:lang w:eastAsia="ar-SA"/>
-              </w:rPr>
-              <w:t>Yixiang</w:t>
-            </w:r>
-            <w:proofErr w:type="spellEnd"/>
-            <w:r>
-              <w:rPr>
-                <w:rFonts w:ascii="Tahoma" w:hAnsi="Tahoma" w:cs="Tahoma"/>
-                <w:sz w:val="20"/>
-                <w:szCs w:val="20"/>
-                <w:lang w:eastAsia="ar-SA"/>
-              </w:rPr>
-              <w:t xml:space="preserve"> Wang</w:t>
+            <w:r>
+              <w:rPr>
+                <w:rFonts w:ascii="Tahoma" w:hAnsi="Tahoma" w:cs="Tahoma"/>
+                <w:sz w:val="20"/>
+                <w:szCs w:val="20"/>
+                <w:lang w:eastAsia="ar-SA"/>
+              </w:rPr>
+              <w:t>Yixiang Wang</w:t>
             </w:r>
           </w:p>
         </w:tc>
@@ -2057,7 +2034,7 @@
         </w:tc>
         <w:tc>
           <w:tcPr>
-            <w:tcW w:w="9450" w:type="dxa"/>
+            <w:tcW w:w="8725" w:type="dxa"/>
             <w:gridSpan w:val="5"/>
             <w:tcBorders>
               <w:top w:val="single" w:sz="4" w:space="0" w:color="auto"/>
@@ -2118,7 +2095,7 @@
     <w:tbl>
       <w:tblPr>
         <w:tblpPr w:leftFromText="180" w:rightFromText="180" w:vertAnchor="text" w:horzAnchor="margin" w:tblpY="273"/>
-        <w:tblW w:w="10080" w:type="dxa"/>
+        <w:tblW w:w="9265" w:type="dxa"/>
         <w:tblLayout w:type="fixed"/>
         <w:tblLook w:val="04A0" w:firstRow="1" w:lastRow="0" w:firstColumn="1" w:lastColumn="0" w:noHBand="0" w:noVBand="1"/>
       </w:tblPr>
@@ -2128,7 +2105,7 @@
         <w:gridCol w:w="855"/>
         <w:gridCol w:w="2700"/>
         <w:gridCol w:w="1756"/>
-        <w:gridCol w:w="2834"/>
+        <w:gridCol w:w="2019"/>
       </w:tblGrid>
       <w:tr>
         <w:trPr>
@@ -2136,7 +2113,7 @@
         </w:trPr>
         <w:tc>
           <w:tcPr>
-            <w:tcW w:w="10080" w:type="dxa"/>
+            <w:tcW w:w="9265" w:type="dxa"/>
             <w:gridSpan w:val="6"/>
             <w:tcBorders>
               <w:top w:val="single" w:sz="4" w:space="0" w:color="000000"/>
@@ -2302,7 +2279,7 @@
         </w:tc>
         <w:tc>
           <w:tcPr>
-            <w:tcW w:w="2834" w:type="dxa"/>
+            <w:tcW w:w="2019" w:type="dxa"/>
             <w:tcBorders>
               <w:top w:val="single" w:sz="4" w:space="0" w:color="000000"/>
               <w:left w:val="single" w:sz="4" w:space="0" w:color="000000"/>
@@ -2482,7 +2459,7 @@
         </w:tc>
         <w:tc>
           <w:tcPr>
-            <w:tcW w:w="2834" w:type="dxa"/>
+            <w:tcW w:w="2019" w:type="dxa"/>
             <w:tcBorders>
               <w:left w:val="single" w:sz="4" w:space="0" w:color="000000"/>
               <w:bottom w:val="single" w:sz="4" w:space="0" w:color="000000"/>
@@ -2638,7 +2615,7 @@
         </w:tc>
         <w:tc>
           <w:tcPr>
-            <w:tcW w:w="2834" w:type="dxa"/>
+            <w:tcW w:w="2019" w:type="dxa"/>
             <w:tcBorders>
               <w:left w:val="single" w:sz="4" w:space="0" w:color="000000"/>
               <w:bottom w:val="single" w:sz="4" w:space="0" w:color="000000"/>
@@ -2719,7 +2696,7 @@
         </w:tc>
         <w:tc>
           <w:tcPr>
-            <w:tcW w:w="8145" w:type="dxa"/>
+            <w:tcW w:w="7330" w:type="dxa"/>
             <w:gridSpan w:val="4"/>
             <w:tcBorders>
               <w:left w:val="single" w:sz="4" w:space="0" w:color="000000"/>
@@ -2750,67 +2727,7 @@
                 <w:szCs w:val="20"/>
                 <w:lang w:eastAsia="ar-SA"/>
               </w:rPr>
-              <w:t xml:space="preserve">Arwa Alfitni, </w:t>
-            </w:r>
-            <w:proofErr w:type="spellStart"/>
-            <w:r>
-              <w:rPr>
-                <w:rFonts w:ascii="Tahoma" w:hAnsi="Tahoma" w:cs="Tahoma"/>
-                <w:sz w:val="20"/>
-                <w:szCs w:val="20"/>
-                <w:lang w:eastAsia="ar-SA"/>
-              </w:rPr>
-              <w:t>Yifei</w:t>
-            </w:r>
-            <w:proofErr w:type="spellEnd"/>
-            <w:r>
-              <w:rPr>
-                <w:rFonts w:ascii="Tahoma" w:hAnsi="Tahoma" w:cs="Tahoma"/>
-                <w:sz w:val="20"/>
-                <w:szCs w:val="20"/>
-                <w:lang w:eastAsia="ar-SA"/>
-              </w:rPr>
-              <w:t xml:space="preserve"> Guo, </w:t>
-            </w:r>
-            <w:proofErr w:type="spellStart"/>
-            <w:r>
-              <w:rPr>
-                <w:rFonts w:ascii="Tahoma" w:hAnsi="Tahoma" w:cs="Tahoma"/>
-                <w:sz w:val="20"/>
-                <w:szCs w:val="20"/>
-                <w:lang w:eastAsia="ar-SA"/>
-              </w:rPr>
-              <w:t>Zeyu</w:t>
-            </w:r>
-            <w:proofErr w:type="spellEnd"/>
-            <w:r>
-              <w:rPr>
-                <w:rFonts w:ascii="Tahoma" w:hAnsi="Tahoma" w:cs="Tahoma"/>
-                <w:sz w:val="20"/>
-                <w:szCs w:val="20"/>
-                <w:lang w:eastAsia="ar-SA"/>
-              </w:rPr>
-              <w:t xml:space="preserve"> Li, </w:t>
-            </w:r>
-            <w:proofErr w:type="spellStart"/>
-            <w:r>
-              <w:rPr>
-                <w:rFonts w:ascii="Tahoma" w:hAnsi="Tahoma" w:cs="Tahoma"/>
-                <w:sz w:val="20"/>
-                <w:szCs w:val="20"/>
-                <w:lang w:eastAsia="ar-SA"/>
-              </w:rPr>
-              <w:t>Yixiang</w:t>
-            </w:r>
-            <w:proofErr w:type="spellEnd"/>
-            <w:r>
-              <w:rPr>
-                <w:rFonts w:ascii="Tahoma" w:hAnsi="Tahoma" w:cs="Tahoma"/>
-                <w:sz w:val="20"/>
-                <w:szCs w:val="20"/>
-                <w:lang w:eastAsia="ar-SA"/>
-              </w:rPr>
-              <w:t xml:space="preserve"> Wang, Yue Zhou</w:t>
+              <w:t>Arwa Alfitni, Yifei Guo, Zeyu Li, Yixiang Wang, Yue Zhou</w:t>
             </w:r>
           </w:p>
         </w:tc>
@@ -2823,7 +2740,7 @@
         </w:trPr>
         <w:tc>
           <w:tcPr>
-            <w:tcW w:w="10080" w:type="dxa"/>
+            <w:tcW w:w="9265" w:type="dxa"/>
             <w:gridSpan w:val="6"/>
             <w:tcBorders>
               <w:top w:val="single" w:sz="4" w:space="0" w:color="000000"/>
@@ -2934,7 +2851,7 @@
         </w:tc>
         <w:tc>
           <w:tcPr>
-            <w:tcW w:w="7290" w:type="dxa"/>
+            <w:tcW w:w="6475" w:type="dxa"/>
             <w:gridSpan w:val="3"/>
             <w:tcBorders>
               <w:left w:val="single" w:sz="4" w:space="0" w:color="000000"/>
@@ -3043,7 +2960,7 @@
         </w:tc>
         <w:tc>
           <w:tcPr>
-            <w:tcW w:w="7290" w:type="dxa"/>
+            <w:tcW w:w="6475" w:type="dxa"/>
             <w:gridSpan w:val="3"/>
             <w:tcBorders>
               <w:left w:val="single" w:sz="4" w:space="0" w:color="000000"/>
@@ -3225,7 +3142,7 @@
         </w:tc>
         <w:tc>
           <w:tcPr>
-            <w:tcW w:w="7290" w:type="dxa"/>
+            <w:tcW w:w="6475" w:type="dxa"/>
             <w:gridSpan w:val="3"/>
             <w:tcBorders>
               <w:left w:val="single" w:sz="4" w:space="0" w:color="000000"/>
@@ -3292,7 +3209,7 @@
         </w:trPr>
         <w:tc>
           <w:tcPr>
-            <w:tcW w:w="10080" w:type="dxa"/>
+            <w:tcW w:w="9265" w:type="dxa"/>
             <w:gridSpan w:val="6"/>
             <w:tcBorders>
               <w:top w:val="single" w:sz="4" w:space="0" w:color="000000"/>
@@ -3369,7 +3286,7 @@
         </w:tc>
         <w:tc>
           <w:tcPr>
-            <w:tcW w:w="9450" w:type="dxa"/>
+            <w:tcW w:w="8635" w:type="dxa"/>
             <w:gridSpan w:val="5"/>
             <w:tcBorders>
               <w:left w:val="single" w:sz="4" w:space="0" w:color="000000"/>
@@ -3442,7 +3359,7 @@
         </w:tc>
         <w:tc>
           <w:tcPr>
-            <w:tcW w:w="9450" w:type="dxa"/>
+            <w:tcW w:w="8635" w:type="dxa"/>
             <w:gridSpan w:val="5"/>
             <w:tcBorders>
               <w:left w:val="single" w:sz="4" w:space="0" w:color="000000"/>
@@ -3472,7 +3389,17 @@
                 <w:szCs w:val="20"/>
                 <w:lang w:eastAsia="ar-SA"/>
               </w:rPr>
-              <w:t xml:space="preserve">Agreed to the final database design   </w:t>
+              <w:t xml:space="preserve">Agreed to the final database design </w:t>
+            </w:r>
+            <w:r>
+              <w:rPr>
+                <w:rFonts w:ascii="Tahoma" w:eastAsia="PMingLiU" w:hAnsi="Tahoma" w:cs="Tahoma"/>
+                <w:bCs/>
+                <w:sz w:val="20"/>
+                <w:szCs w:val="20"/>
+                <w:lang w:eastAsia="ar-SA"/>
+              </w:rPr>
+              <w:t>(all members)</w:t>
             </w:r>
           </w:p>
         </w:tc>
@@ -3513,7 +3440,7 @@
         </w:tc>
         <w:tc>
           <w:tcPr>
-            <w:tcW w:w="9450" w:type="dxa"/>
+            <w:tcW w:w="8635" w:type="dxa"/>
             <w:gridSpan w:val="5"/>
             <w:tcBorders>
               <w:left w:val="single" w:sz="4" w:space="0" w:color="000000"/>
@@ -3545,13 +3472,33 @@
               </w:rPr>
               <w:t>Distribute tasks between the members</w:t>
             </w:r>
+            <w:r>
+              <w:rPr>
+                <w:rFonts w:ascii="Tahoma" w:eastAsia="PMingLiU" w:hAnsi="Tahoma" w:cs="Tahoma"/>
+                <w:bCs/>
+                <w:sz w:val="20"/>
+                <w:szCs w:val="20"/>
+                <w:lang w:eastAsia="ar-SA"/>
+              </w:rPr>
+              <w:t xml:space="preserve"> </w:t>
+            </w:r>
+            <w:r>
+              <w:rPr>
+                <w:rFonts w:ascii="Tahoma" w:eastAsia="PMingLiU" w:hAnsi="Tahoma" w:cs="Tahoma"/>
+                <w:bCs/>
+                <w:sz w:val="20"/>
+                <w:szCs w:val="20"/>
+                <w:lang w:eastAsia="ar-SA"/>
+              </w:rPr>
+              <w:t>(all members)</w:t>
+            </w:r>
           </w:p>
         </w:tc>
       </w:tr>
       <w:tr>
         <w:tc>
           <w:tcPr>
-            <w:tcW w:w="10080" w:type="dxa"/>
+            <w:tcW w:w="9265" w:type="dxa"/>
             <w:gridSpan w:val="6"/>
             <w:tcBorders>
               <w:top w:val="single" w:sz="4" w:space="0" w:color="auto"/>
@@ -3625,7 +3572,7 @@
         </w:tc>
         <w:tc>
           <w:tcPr>
-            <w:tcW w:w="9450" w:type="dxa"/>
+            <w:tcW w:w="8635" w:type="dxa"/>
             <w:gridSpan w:val="5"/>
             <w:tcBorders>
               <w:top w:val="single" w:sz="4" w:space="0" w:color="auto"/>
@@ -3698,7 +3645,7 @@
         </w:tc>
         <w:tc>
           <w:tcPr>
-            <w:tcW w:w="9450" w:type="dxa"/>
+            <w:tcW w:w="8635" w:type="dxa"/>
             <w:gridSpan w:val="5"/>
             <w:tcBorders>
               <w:top w:val="single" w:sz="4" w:space="0" w:color="auto"/>
@@ -3721,25 +3668,14 @@
                 <w:lang w:eastAsia="ar-SA"/>
               </w:rPr>
             </w:pPr>
-            <w:proofErr w:type="spellStart"/>
-            <w:r>
-              <w:rPr>
-                <w:rFonts w:ascii="Tahoma" w:hAnsi="Tahoma" w:cs="Tahoma"/>
-                <w:sz w:val="20"/>
-                <w:szCs w:val="20"/>
-                <w:lang w:eastAsia="ar-SA"/>
-              </w:rPr>
-              <w:t>Yifei</w:t>
-            </w:r>
-            <w:proofErr w:type="spellEnd"/>
-            <w:r>
-              <w:rPr>
-                <w:rFonts w:ascii="Tahoma" w:hAnsi="Tahoma" w:cs="Tahoma"/>
-                <w:sz w:val="20"/>
-                <w:szCs w:val="20"/>
-                <w:lang w:eastAsia="ar-SA"/>
-              </w:rPr>
-              <w:t xml:space="preserve"> Guo</w:t>
+            <w:r>
+              <w:rPr>
+                <w:rFonts w:ascii="Tahoma" w:hAnsi="Tahoma" w:cs="Tahoma"/>
+                <w:sz w:val="20"/>
+                <w:szCs w:val="20"/>
+                <w:lang w:eastAsia="ar-SA"/>
+              </w:rPr>
+              <w:t>Yifei Guo</w:t>
             </w:r>
           </w:p>
         </w:tc>
@@ -3782,7 +3718,7 @@
         </w:tc>
         <w:tc>
           <w:tcPr>
-            <w:tcW w:w="9450" w:type="dxa"/>
+            <w:tcW w:w="8635" w:type="dxa"/>
             <w:gridSpan w:val="5"/>
             <w:tcBorders>
               <w:top w:val="single" w:sz="4" w:space="0" w:color="auto"/>
@@ -3805,25 +3741,14 @@
                 <w:lang w:eastAsia="ar-SA"/>
               </w:rPr>
             </w:pPr>
-            <w:proofErr w:type="spellStart"/>
-            <w:r>
-              <w:rPr>
-                <w:rFonts w:ascii="Tahoma" w:hAnsi="Tahoma" w:cs="Tahoma"/>
-                <w:sz w:val="20"/>
-                <w:szCs w:val="20"/>
-                <w:lang w:eastAsia="ar-SA"/>
-              </w:rPr>
-              <w:t>Zeyu</w:t>
-            </w:r>
-            <w:proofErr w:type="spellEnd"/>
-            <w:r>
-              <w:rPr>
-                <w:rFonts w:ascii="Tahoma" w:hAnsi="Tahoma" w:cs="Tahoma"/>
-                <w:sz w:val="20"/>
-                <w:szCs w:val="20"/>
-                <w:lang w:eastAsia="ar-SA"/>
-              </w:rPr>
-              <w:t xml:space="preserve"> Li</w:t>
+            <w:r>
+              <w:rPr>
+                <w:rFonts w:ascii="Tahoma" w:hAnsi="Tahoma" w:cs="Tahoma"/>
+                <w:sz w:val="20"/>
+                <w:szCs w:val="20"/>
+                <w:lang w:eastAsia="ar-SA"/>
+              </w:rPr>
+              <w:t>Zeyu Li</w:t>
             </w:r>
           </w:p>
         </w:tc>
@@ -3866,7 +3791,7 @@
         </w:tc>
         <w:tc>
           <w:tcPr>
-            <w:tcW w:w="9450" w:type="dxa"/>
+            <w:tcW w:w="8635" w:type="dxa"/>
             <w:gridSpan w:val="5"/>
             <w:tcBorders>
               <w:top w:val="single" w:sz="4" w:space="0" w:color="auto"/>
@@ -3889,25 +3814,14 @@
                 <w:lang w:eastAsia="ar-SA"/>
               </w:rPr>
             </w:pPr>
-            <w:proofErr w:type="spellStart"/>
-            <w:r>
-              <w:rPr>
-                <w:rFonts w:ascii="Tahoma" w:hAnsi="Tahoma" w:cs="Tahoma"/>
-                <w:sz w:val="20"/>
-                <w:szCs w:val="20"/>
-                <w:lang w:eastAsia="ar-SA"/>
-              </w:rPr>
-              <w:t>Yixiang</w:t>
-            </w:r>
-            <w:proofErr w:type="spellEnd"/>
-            <w:r>
-              <w:rPr>
-                <w:rFonts w:ascii="Tahoma" w:hAnsi="Tahoma" w:cs="Tahoma"/>
-                <w:sz w:val="20"/>
-                <w:szCs w:val="20"/>
-                <w:lang w:eastAsia="ar-SA"/>
-              </w:rPr>
-              <w:t xml:space="preserve"> Wang</w:t>
+            <w:r>
+              <w:rPr>
+                <w:rFonts w:ascii="Tahoma" w:hAnsi="Tahoma" w:cs="Tahoma"/>
+                <w:sz w:val="20"/>
+                <w:szCs w:val="20"/>
+                <w:lang w:eastAsia="ar-SA"/>
+              </w:rPr>
+              <w:t>Yixiang Wang</w:t>
             </w:r>
           </w:p>
         </w:tc>
@@ -3950,7 +3864,7 @@
         </w:tc>
         <w:tc>
           <w:tcPr>
-            <w:tcW w:w="9450" w:type="dxa"/>
+            <w:tcW w:w="8635" w:type="dxa"/>
             <w:gridSpan w:val="5"/>
             <w:tcBorders>
               <w:top w:val="single" w:sz="4" w:space="0" w:color="auto"/>
@@ -3986,6 +3900,2037 @@
         </w:tc>
       </w:tr>
     </w:tbl>
+    <w:p>
+      <w:pPr>
+        <w:jc w:val="center"/>
+      </w:pPr>
+      <w:r>
+        <w:rPr>
+          <w:rStyle w:val="Heading2Char"/>
+        </w:rPr>
+        <w:br w:type="page"/>
+      </w:r>
+      <w:r>
+        <w:rPr>
+          <w:sz w:val="36"/>
+          <w:szCs w:val="36"/>
+        </w:rPr>
+        <w:lastRenderedPageBreak/>
+        <w:t>Second iteration – week 6 to 8:</w:t>
+      </w:r>
+    </w:p>
+    <w:p>
+      <w:r>
+        <w:br w:type="page"/>
+      </w:r>
+    </w:p>
+    <w:tbl>
+      <w:tblPr>
+        <w:tblpPr w:leftFromText="180" w:rightFromText="180" w:vertAnchor="text" w:horzAnchor="margin" w:tblpY="169"/>
+        <w:tblW w:w="9175" w:type="dxa"/>
+        <w:tblLayout w:type="fixed"/>
+        <w:tblLook w:val="0000" w:firstRow="0" w:lastRow="0" w:firstColumn="0" w:lastColumn="0" w:noHBand="0" w:noVBand="0"/>
+      </w:tblPr>
+      <w:tblGrid>
+        <w:gridCol w:w="630"/>
+        <w:gridCol w:w="1305"/>
+        <w:gridCol w:w="855"/>
+        <w:gridCol w:w="2700"/>
+        <w:gridCol w:w="1756"/>
+        <w:gridCol w:w="1929"/>
+      </w:tblGrid>
+      <w:tr>
+        <w:trPr>
+          <w:trHeight w:val="368"/>
+        </w:trPr>
+        <w:tc>
+          <w:tcPr>
+            <w:tcW w:w="9175" w:type="dxa"/>
+            <w:gridSpan w:val="6"/>
+            <w:tcBorders>
+              <w:top w:val="single" w:sz="4" w:space="0" w:color="000000"/>
+              <w:left w:val="single" w:sz="4" w:space="0" w:color="000000"/>
+              <w:bottom w:val="single" w:sz="4" w:space="0" w:color="000000"/>
+              <w:right w:val="single" w:sz="4" w:space="0" w:color="000000"/>
+            </w:tcBorders>
+            <w:shd w:val="clear" w:color="auto" w:fill="auto"/>
+            <w:vAlign w:val="center"/>
+          </w:tcPr>
+          <w:p>
+            <w:pPr>
+              <w:keepNext/>
+              <w:keepLines/>
+              <w:snapToGrid w:val="0"/>
+              <w:jc w:val="center"/>
+              <w:rPr>
+                <w:rFonts w:ascii="Tahoma" w:eastAsia="PMingLiU" w:hAnsi="Tahoma" w:cs="Tahoma"/>
+                <w:b/>
+                <w:sz w:val="20"/>
+                <w:szCs w:val="20"/>
+                <w:lang w:eastAsia="ar-SA"/>
+              </w:rPr>
+            </w:pPr>
+            <w:r>
+              <w:rPr>
+                <w:rFonts w:ascii="Tahoma" w:eastAsia="PMingLiU" w:hAnsi="Tahoma" w:cs="Tahoma"/>
+                <w:b/>
+                <w:sz w:val="28"/>
+                <w:szCs w:val="28"/>
+                <w:lang w:eastAsia="ar-SA"/>
+              </w:rPr>
+              <w:lastRenderedPageBreak/>
+              <w:t xml:space="preserve">Meeting Minutes Sample </w:t>
+            </w:r>
+            <w:r>
+              <w:rPr>
+                <w:rFonts w:ascii="Tahoma" w:eastAsia="PMingLiU" w:hAnsi="Tahoma" w:cs="Tahoma"/>
+                <w:b/>
+                <w:sz w:val="28"/>
+                <w:szCs w:val="28"/>
+                <w:lang w:eastAsia="ar-SA"/>
+              </w:rPr>
+              <w:t>3</w:t>
+            </w:r>
+          </w:p>
+        </w:tc>
+      </w:tr>
+      <w:tr>
+        <w:trPr>
+          <w:trHeight w:val="368"/>
+        </w:trPr>
+        <w:tc>
+          <w:tcPr>
+            <w:tcW w:w="1935" w:type="dxa"/>
+            <w:gridSpan w:val="2"/>
+            <w:tcBorders>
+              <w:top w:val="single" w:sz="4" w:space="0" w:color="000000"/>
+              <w:left w:val="single" w:sz="4" w:space="0" w:color="000000"/>
+              <w:bottom w:val="single" w:sz="4" w:space="0" w:color="000000"/>
+            </w:tcBorders>
+            <w:shd w:val="clear" w:color="auto" w:fill="808080"/>
+            <w:vAlign w:val="center"/>
+          </w:tcPr>
+          <w:p>
+            <w:pPr>
+              <w:keepNext/>
+              <w:keepLines/>
+              <w:snapToGrid w:val="0"/>
+              <w:rPr>
+                <w:rFonts w:ascii="Tahoma" w:eastAsia="PMingLiU" w:hAnsi="Tahoma" w:cs="Tahoma"/>
+                <w:b/>
+                <w:bCs/>
+                <w:color w:val="FFFFFF"/>
+                <w:sz w:val="20"/>
+                <w:szCs w:val="20"/>
+                <w:lang w:eastAsia="ar-SA"/>
+              </w:rPr>
+            </w:pPr>
+            <w:r>
+              <w:rPr>
+                <w:rFonts w:ascii="Tahoma" w:eastAsia="PMingLiU" w:hAnsi="Tahoma" w:cs="Tahoma"/>
+                <w:b/>
+                <w:bCs/>
+                <w:color w:val="FFFFFF"/>
+                <w:sz w:val="20"/>
+                <w:szCs w:val="20"/>
+                <w:lang w:eastAsia="ar-SA"/>
+              </w:rPr>
+              <w:t>Subject</w:t>
+            </w:r>
+          </w:p>
+        </w:tc>
+        <w:tc>
+          <w:tcPr>
+            <w:tcW w:w="3555" w:type="dxa"/>
+            <w:gridSpan w:val="2"/>
+            <w:tcBorders>
+              <w:top w:val="single" w:sz="4" w:space="0" w:color="000000"/>
+              <w:left w:val="single" w:sz="4" w:space="0" w:color="000000"/>
+              <w:bottom w:val="single" w:sz="4" w:space="0" w:color="000000"/>
+            </w:tcBorders>
+            <w:shd w:val="clear" w:color="auto" w:fill="E6E6E6"/>
+            <w:vAlign w:val="center"/>
+          </w:tcPr>
+          <w:p>
+            <w:pPr>
+              <w:keepNext/>
+              <w:keepLines/>
+              <w:snapToGrid w:val="0"/>
+              <w:rPr>
+                <w:rFonts w:ascii="Tahoma" w:eastAsia="PMingLiU" w:hAnsi="Tahoma" w:cs="Tahoma"/>
+                <w:b/>
+                <w:sz w:val="20"/>
+                <w:szCs w:val="20"/>
+                <w:lang w:eastAsia="ar-SA"/>
+              </w:rPr>
+            </w:pPr>
+            <w:r>
+              <w:rPr>
+                <w:rFonts w:ascii="Tahoma" w:eastAsia="PMingLiU" w:hAnsi="Tahoma" w:cs="Tahoma"/>
+                <w:b/>
+                <w:sz w:val="20"/>
+                <w:szCs w:val="20"/>
+                <w:lang w:eastAsia="ar-SA"/>
+              </w:rPr>
+              <w:t>Team Software Project Meeting</w:t>
+            </w:r>
+          </w:p>
+        </w:tc>
+        <w:tc>
+          <w:tcPr>
+            <w:tcW w:w="1756" w:type="dxa"/>
+            <w:tcBorders>
+              <w:top w:val="single" w:sz="4" w:space="0" w:color="000000"/>
+              <w:left w:val="single" w:sz="4" w:space="0" w:color="000000"/>
+              <w:bottom w:val="single" w:sz="4" w:space="0" w:color="000000"/>
+            </w:tcBorders>
+            <w:shd w:val="clear" w:color="auto" w:fill="808080"/>
+            <w:vAlign w:val="center"/>
+          </w:tcPr>
+          <w:p>
+            <w:pPr>
+              <w:keepNext/>
+              <w:keepLines/>
+              <w:snapToGrid w:val="0"/>
+              <w:rPr>
+                <w:rFonts w:ascii="Tahoma" w:eastAsia="PMingLiU" w:hAnsi="Tahoma" w:cs="Tahoma"/>
+                <w:b/>
+                <w:bCs/>
+                <w:color w:val="FFFFFF"/>
+                <w:sz w:val="20"/>
+                <w:szCs w:val="20"/>
+                <w:lang w:eastAsia="ar-SA"/>
+              </w:rPr>
+            </w:pPr>
+            <w:r>
+              <w:rPr>
+                <w:rFonts w:ascii="Tahoma" w:eastAsia="PMingLiU" w:hAnsi="Tahoma" w:cs="Tahoma"/>
+                <w:b/>
+                <w:bCs/>
+                <w:color w:val="FFFFFF"/>
+                <w:sz w:val="20"/>
+                <w:szCs w:val="20"/>
+                <w:lang w:eastAsia="ar-SA"/>
+              </w:rPr>
+              <w:t>Date</w:t>
+            </w:r>
+          </w:p>
+        </w:tc>
+        <w:tc>
+          <w:tcPr>
+            <w:tcW w:w="1929" w:type="dxa"/>
+            <w:tcBorders>
+              <w:top w:val="single" w:sz="4" w:space="0" w:color="000000"/>
+              <w:left w:val="single" w:sz="4" w:space="0" w:color="000000"/>
+              <w:bottom w:val="single" w:sz="4" w:space="0" w:color="000000"/>
+              <w:right w:val="single" w:sz="4" w:space="0" w:color="000000"/>
+            </w:tcBorders>
+            <w:shd w:val="clear" w:color="auto" w:fill="E6E6E6"/>
+            <w:vAlign w:val="center"/>
+          </w:tcPr>
+          <w:p>
+            <w:pPr>
+              <w:keepNext/>
+              <w:keepLines/>
+              <w:snapToGrid w:val="0"/>
+              <w:rPr>
+                <w:rFonts w:ascii="Tahoma" w:eastAsia="PMingLiU" w:hAnsi="Tahoma" w:cs="Tahoma"/>
+                <w:b/>
+                <w:sz w:val="20"/>
+                <w:szCs w:val="20"/>
+                <w:lang w:eastAsia="ar-SA"/>
+              </w:rPr>
+            </w:pPr>
+            <w:r>
+              <w:rPr>
+                <w:rFonts w:ascii="Tahoma" w:eastAsia="PMingLiU" w:hAnsi="Tahoma" w:cs="Tahoma"/>
+                <w:b/>
+                <w:sz w:val="20"/>
+                <w:szCs w:val="20"/>
+                <w:lang w:eastAsia="ar-SA"/>
+              </w:rPr>
+              <w:t>14</w:t>
+            </w:r>
+            <w:r>
+              <w:rPr>
+                <w:rFonts w:ascii="Tahoma" w:eastAsia="PMingLiU" w:hAnsi="Tahoma" w:cs="Tahoma"/>
+                <w:b/>
+                <w:sz w:val="20"/>
+                <w:szCs w:val="20"/>
+                <w:vertAlign w:val="superscript"/>
+                <w:lang w:eastAsia="ar-SA"/>
+              </w:rPr>
+              <w:t>th</w:t>
+            </w:r>
+            <w:r>
+              <w:rPr>
+                <w:rFonts w:ascii="Tahoma" w:eastAsia="PMingLiU" w:hAnsi="Tahoma" w:cs="Tahoma"/>
+                <w:b/>
+                <w:sz w:val="20"/>
+                <w:szCs w:val="20"/>
+                <w:lang w:eastAsia="ar-SA"/>
+              </w:rPr>
+              <w:t xml:space="preserve"> March 2021</w:t>
+            </w:r>
+          </w:p>
+        </w:tc>
+      </w:tr>
+      <w:tr>
+        <w:trPr>
+          <w:trHeight w:val="382"/>
+        </w:trPr>
+        <w:tc>
+          <w:tcPr>
+            <w:tcW w:w="1935" w:type="dxa"/>
+            <w:gridSpan w:val="2"/>
+            <w:tcBorders>
+              <w:left w:val="single" w:sz="4" w:space="0" w:color="000000"/>
+              <w:bottom w:val="single" w:sz="4" w:space="0" w:color="000000"/>
+            </w:tcBorders>
+            <w:shd w:val="clear" w:color="auto" w:fill="808080"/>
+            <w:vAlign w:val="center"/>
+          </w:tcPr>
+          <w:p>
+            <w:pPr>
+              <w:keepNext/>
+              <w:keepLines/>
+              <w:snapToGrid w:val="0"/>
+              <w:rPr>
+                <w:rFonts w:ascii="Tahoma" w:eastAsia="PMingLiU" w:hAnsi="Tahoma" w:cs="Tahoma"/>
+                <w:b/>
+                <w:bCs/>
+                <w:color w:val="FFFFFF"/>
+                <w:sz w:val="20"/>
+                <w:szCs w:val="20"/>
+                <w:lang w:eastAsia="ar-SA"/>
+              </w:rPr>
+            </w:pPr>
+            <w:r>
+              <w:rPr>
+                <w:rFonts w:ascii="Tahoma" w:eastAsia="PMingLiU" w:hAnsi="Tahoma" w:cs="Tahoma"/>
+                <w:b/>
+                <w:bCs/>
+                <w:color w:val="FFFFFF"/>
+                <w:sz w:val="20"/>
+                <w:szCs w:val="20"/>
+                <w:lang w:eastAsia="ar-SA"/>
+              </w:rPr>
+              <w:t xml:space="preserve"> Chaired</w:t>
+            </w:r>
+          </w:p>
+        </w:tc>
+        <w:tc>
+          <w:tcPr>
+            <w:tcW w:w="3555" w:type="dxa"/>
+            <w:gridSpan w:val="2"/>
+            <w:tcBorders>
+              <w:left w:val="single" w:sz="4" w:space="0" w:color="000000"/>
+              <w:bottom w:val="single" w:sz="4" w:space="0" w:color="000000"/>
+            </w:tcBorders>
+            <w:shd w:val="clear" w:color="auto" w:fill="E6E6E6"/>
+            <w:vAlign w:val="center"/>
+          </w:tcPr>
+          <w:p>
+            <w:pPr>
+              <w:keepNext/>
+              <w:keepLines/>
+              <w:snapToGrid w:val="0"/>
+              <w:rPr>
+                <w:rFonts w:ascii="Tahoma" w:eastAsia="PMingLiU" w:hAnsi="Tahoma" w:cs="Tahoma"/>
+                <w:sz w:val="20"/>
+                <w:szCs w:val="20"/>
+                <w:lang w:eastAsia="ar-SA"/>
+              </w:rPr>
+            </w:pPr>
+            <w:r>
+              <w:rPr>
+                <w:rFonts w:ascii="Tahoma" w:eastAsia="PMingLiU" w:hAnsi="Tahoma" w:cs="Tahoma"/>
+                <w:sz w:val="20"/>
+                <w:szCs w:val="20"/>
+                <w:lang w:eastAsia="ar-SA"/>
+              </w:rPr>
+              <w:t>-</w:t>
+            </w:r>
+          </w:p>
+        </w:tc>
+        <w:tc>
+          <w:tcPr>
+            <w:tcW w:w="1756" w:type="dxa"/>
+            <w:tcBorders>
+              <w:left w:val="single" w:sz="4" w:space="0" w:color="000000"/>
+              <w:bottom w:val="single" w:sz="4" w:space="0" w:color="000000"/>
+            </w:tcBorders>
+            <w:shd w:val="clear" w:color="auto" w:fill="808080"/>
+            <w:vAlign w:val="center"/>
+          </w:tcPr>
+          <w:p>
+            <w:pPr>
+              <w:keepNext/>
+              <w:keepLines/>
+              <w:snapToGrid w:val="0"/>
+              <w:rPr>
+                <w:rFonts w:ascii="Tahoma" w:eastAsia="PMingLiU" w:hAnsi="Tahoma" w:cs="Tahoma"/>
+                <w:b/>
+                <w:bCs/>
+                <w:color w:val="FFFFFF"/>
+                <w:sz w:val="20"/>
+                <w:szCs w:val="20"/>
+                <w:lang w:eastAsia="ar-SA"/>
+              </w:rPr>
+            </w:pPr>
+            <w:r>
+              <w:rPr>
+                <w:rFonts w:ascii="Tahoma" w:eastAsia="PMingLiU" w:hAnsi="Tahoma" w:cs="Tahoma"/>
+                <w:b/>
+                <w:bCs/>
+                <w:color w:val="FFFFFF"/>
+                <w:sz w:val="20"/>
+                <w:szCs w:val="20"/>
+                <w:lang w:eastAsia="ar-SA"/>
+              </w:rPr>
+              <w:t>Time</w:t>
+            </w:r>
+          </w:p>
+        </w:tc>
+        <w:tc>
+          <w:tcPr>
+            <w:tcW w:w="1929" w:type="dxa"/>
+            <w:tcBorders>
+              <w:left w:val="single" w:sz="4" w:space="0" w:color="000000"/>
+              <w:bottom w:val="single" w:sz="4" w:space="0" w:color="000000"/>
+              <w:right w:val="single" w:sz="4" w:space="0" w:color="000000"/>
+            </w:tcBorders>
+            <w:shd w:val="clear" w:color="auto" w:fill="E6E6E6"/>
+            <w:vAlign w:val="center"/>
+          </w:tcPr>
+          <w:p>
+            <w:pPr>
+              <w:keepNext/>
+              <w:keepLines/>
+              <w:snapToGrid w:val="0"/>
+              <w:rPr>
+                <w:rFonts w:ascii="Tahoma" w:eastAsia="PMingLiU" w:hAnsi="Tahoma" w:cs="Tahoma"/>
+                <w:sz w:val="20"/>
+                <w:szCs w:val="20"/>
+                <w:lang w:eastAsia="ar-SA"/>
+              </w:rPr>
+            </w:pPr>
+            <w:r>
+              <w:rPr>
+                <w:rFonts w:ascii="Tahoma" w:eastAsia="PMingLiU" w:hAnsi="Tahoma" w:cs="Tahoma"/>
+                <w:sz w:val="20"/>
+                <w:szCs w:val="20"/>
+                <w:lang w:eastAsia="ar-SA"/>
+              </w:rPr>
+              <w:t>5:00 PM – 9:00 PM</w:t>
+            </w:r>
+          </w:p>
+        </w:tc>
+      </w:tr>
+      <w:tr>
+        <w:trPr>
+          <w:trHeight w:val="342"/>
+        </w:trPr>
+        <w:tc>
+          <w:tcPr>
+            <w:tcW w:w="1935" w:type="dxa"/>
+            <w:gridSpan w:val="2"/>
+            <w:tcBorders>
+              <w:left w:val="single" w:sz="4" w:space="0" w:color="000000"/>
+              <w:bottom w:val="single" w:sz="4" w:space="0" w:color="000000"/>
+            </w:tcBorders>
+            <w:shd w:val="clear" w:color="auto" w:fill="808080"/>
+            <w:vAlign w:val="center"/>
+          </w:tcPr>
+          <w:p>
+            <w:pPr>
+              <w:keepNext/>
+              <w:keepLines/>
+              <w:snapToGrid w:val="0"/>
+              <w:rPr>
+                <w:rFonts w:ascii="Tahoma" w:eastAsia="PMingLiU" w:hAnsi="Tahoma" w:cs="Tahoma"/>
+                <w:b/>
+                <w:bCs/>
+                <w:color w:val="FFFFFF"/>
+                <w:sz w:val="20"/>
+                <w:szCs w:val="20"/>
+                <w:lang w:eastAsia="ar-SA"/>
+              </w:rPr>
+            </w:pPr>
+            <w:r>
+              <w:rPr>
+                <w:rFonts w:ascii="Tahoma" w:eastAsia="PMingLiU" w:hAnsi="Tahoma" w:cs="Tahoma"/>
+                <w:b/>
+                <w:bCs/>
+                <w:color w:val="FFFFFF"/>
+                <w:sz w:val="20"/>
+                <w:szCs w:val="20"/>
+                <w:lang w:eastAsia="ar-SA"/>
+              </w:rPr>
+              <w:t>Location</w:t>
+            </w:r>
+          </w:p>
+        </w:tc>
+        <w:tc>
+          <w:tcPr>
+            <w:tcW w:w="3555" w:type="dxa"/>
+            <w:gridSpan w:val="2"/>
+            <w:tcBorders>
+              <w:left w:val="single" w:sz="4" w:space="0" w:color="000000"/>
+              <w:bottom w:val="single" w:sz="4" w:space="0" w:color="000000"/>
+            </w:tcBorders>
+            <w:shd w:val="clear" w:color="auto" w:fill="E6E6E6"/>
+            <w:vAlign w:val="center"/>
+          </w:tcPr>
+          <w:p>
+            <w:pPr>
+              <w:keepNext/>
+              <w:keepLines/>
+              <w:snapToGrid w:val="0"/>
+              <w:rPr>
+                <w:rFonts w:ascii="Tahoma" w:eastAsia="PMingLiU" w:hAnsi="Tahoma" w:cs="Tahoma"/>
+                <w:sz w:val="20"/>
+                <w:szCs w:val="20"/>
+                <w:lang w:eastAsia="ar-SA"/>
+              </w:rPr>
+            </w:pPr>
+            <w:r>
+              <w:rPr>
+                <w:rFonts w:ascii="Tahoma" w:eastAsia="PMingLiU" w:hAnsi="Tahoma" w:cs="Tahoma"/>
+                <w:sz w:val="20"/>
+                <w:szCs w:val="20"/>
+                <w:lang w:eastAsia="ar-SA"/>
+              </w:rPr>
+              <w:t>Information Common – room 4.23</w:t>
+            </w:r>
+          </w:p>
+        </w:tc>
+        <w:tc>
+          <w:tcPr>
+            <w:tcW w:w="1756" w:type="dxa"/>
+            <w:tcBorders>
+              <w:left w:val="single" w:sz="4" w:space="0" w:color="000000"/>
+              <w:bottom w:val="single" w:sz="4" w:space="0" w:color="000000"/>
+            </w:tcBorders>
+            <w:shd w:val="clear" w:color="auto" w:fill="808080"/>
+            <w:vAlign w:val="center"/>
+          </w:tcPr>
+          <w:p>
+            <w:pPr>
+              <w:keepNext/>
+              <w:keepLines/>
+              <w:snapToGrid w:val="0"/>
+              <w:rPr>
+                <w:rFonts w:ascii="Tahoma" w:eastAsia="PMingLiU" w:hAnsi="Tahoma" w:cs="Tahoma"/>
+                <w:b/>
+                <w:bCs/>
+                <w:color w:val="FFFFFF"/>
+                <w:sz w:val="20"/>
+                <w:szCs w:val="20"/>
+                <w:lang w:eastAsia="ar-SA"/>
+              </w:rPr>
+            </w:pPr>
+            <w:r>
+              <w:rPr>
+                <w:rFonts w:ascii="Tahoma" w:eastAsia="PMingLiU" w:hAnsi="Tahoma" w:cs="Tahoma"/>
+                <w:b/>
+                <w:bCs/>
+                <w:color w:val="FFFFFF"/>
+                <w:sz w:val="20"/>
+                <w:szCs w:val="20"/>
+                <w:lang w:eastAsia="ar-SA"/>
+              </w:rPr>
+              <w:t>Prepared by</w:t>
+            </w:r>
+          </w:p>
+        </w:tc>
+        <w:tc>
+          <w:tcPr>
+            <w:tcW w:w="1929" w:type="dxa"/>
+            <w:tcBorders>
+              <w:left w:val="single" w:sz="4" w:space="0" w:color="000000"/>
+              <w:bottom w:val="single" w:sz="4" w:space="0" w:color="000000"/>
+              <w:right w:val="single" w:sz="4" w:space="0" w:color="000000"/>
+            </w:tcBorders>
+            <w:shd w:val="clear" w:color="auto" w:fill="E6E6E6"/>
+            <w:vAlign w:val="center"/>
+          </w:tcPr>
+          <w:p>
+            <w:pPr>
+              <w:keepNext/>
+              <w:keepLines/>
+              <w:snapToGrid w:val="0"/>
+              <w:rPr>
+                <w:rFonts w:ascii="Tahoma" w:eastAsia="PMingLiU" w:hAnsi="Tahoma" w:cs="Tahoma"/>
+                <w:sz w:val="20"/>
+                <w:szCs w:val="20"/>
+                <w:lang w:eastAsia="ar-SA"/>
+              </w:rPr>
+            </w:pPr>
+            <w:r>
+              <w:rPr>
+                <w:rFonts w:ascii="Tahoma" w:eastAsia="PMingLiU" w:hAnsi="Tahoma" w:cs="Tahoma"/>
+                <w:sz w:val="20"/>
+                <w:szCs w:val="20"/>
+                <w:lang w:eastAsia="ar-SA"/>
+              </w:rPr>
+              <w:t>Arwa Alfitni</w:t>
+            </w:r>
+          </w:p>
+        </w:tc>
+      </w:tr>
+      <w:tr>
+        <w:trPr>
+          <w:trHeight w:val="342"/>
+        </w:trPr>
+        <w:tc>
+          <w:tcPr>
+            <w:tcW w:w="1935" w:type="dxa"/>
+            <w:gridSpan w:val="2"/>
+            <w:tcBorders>
+              <w:left w:val="single" w:sz="4" w:space="0" w:color="000000"/>
+              <w:bottom w:val="single" w:sz="4" w:space="0" w:color="000000"/>
+            </w:tcBorders>
+            <w:shd w:val="clear" w:color="auto" w:fill="808080"/>
+            <w:vAlign w:val="center"/>
+          </w:tcPr>
+          <w:p>
+            <w:pPr>
+              <w:keepNext/>
+              <w:keepLines/>
+              <w:snapToGrid w:val="0"/>
+              <w:rPr>
+                <w:rFonts w:ascii="Tahoma" w:eastAsia="PMingLiU" w:hAnsi="Tahoma" w:cs="Tahoma"/>
+                <w:b/>
+                <w:bCs/>
+                <w:color w:val="FFFFFF"/>
+                <w:sz w:val="20"/>
+                <w:szCs w:val="20"/>
+                <w:lang w:eastAsia="ar-SA"/>
+              </w:rPr>
+            </w:pPr>
+            <w:r>
+              <w:rPr>
+                <w:rFonts w:ascii="Tahoma" w:eastAsia="PMingLiU" w:hAnsi="Tahoma" w:cs="Tahoma"/>
+                <w:b/>
+                <w:bCs/>
+                <w:color w:val="FFFFFF"/>
+                <w:sz w:val="20"/>
+                <w:szCs w:val="20"/>
+                <w:lang w:eastAsia="ar-SA"/>
+              </w:rPr>
+              <w:t>Attendees</w:t>
+            </w:r>
+          </w:p>
+        </w:tc>
+        <w:tc>
+          <w:tcPr>
+            <w:tcW w:w="7240" w:type="dxa"/>
+            <w:gridSpan w:val="4"/>
+            <w:tcBorders>
+              <w:left w:val="single" w:sz="4" w:space="0" w:color="000000"/>
+              <w:bottom w:val="single" w:sz="4" w:space="0" w:color="000000"/>
+              <w:right w:val="single" w:sz="4" w:space="0" w:color="000000"/>
+            </w:tcBorders>
+            <w:shd w:val="clear" w:color="auto" w:fill="E6E6E6"/>
+            <w:vAlign w:val="center"/>
+          </w:tcPr>
+          <w:p>
+            <w:pPr>
+              <w:keepNext/>
+              <w:keepLines/>
+              <w:snapToGrid w:val="0"/>
+              <w:spacing w:after="40"/>
+              <w:rPr>
+                <w:rFonts w:ascii="Tahoma" w:hAnsi="Tahoma" w:cs="Tahoma"/>
+                <w:sz w:val="20"/>
+                <w:szCs w:val="20"/>
+                <w:lang w:eastAsia="ar-SA"/>
+              </w:rPr>
+            </w:pPr>
+            <w:r>
+              <w:rPr>
+                <w:rFonts w:ascii="Tahoma" w:hAnsi="Tahoma" w:cs="Tahoma"/>
+                <w:sz w:val="20"/>
+                <w:szCs w:val="20"/>
+                <w:lang w:eastAsia="ar-SA"/>
+              </w:rPr>
+              <w:t>Arwa Alfitni, Yifei Guo, Zeyu Li, Yixiang Wang, Yue Zhou</w:t>
+            </w:r>
+          </w:p>
+        </w:tc>
+      </w:tr>
+      <w:tr>
+        <w:trPr>
+          <w:cantSplit/>
+          <w:trHeight w:val="413"/>
+          <w:tblHeader/>
+        </w:trPr>
+        <w:tc>
+          <w:tcPr>
+            <w:tcW w:w="9175" w:type="dxa"/>
+            <w:gridSpan w:val="6"/>
+            <w:tcBorders>
+              <w:top w:val="single" w:sz="4" w:space="0" w:color="000000"/>
+              <w:left w:val="single" w:sz="4" w:space="0" w:color="000000"/>
+              <w:bottom w:val="single" w:sz="4" w:space="0" w:color="000000"/>
+              <w:right w:val="single" w:sz="4" w:space="0" w:color="000000"/>
+            </w:tcBorders>
+            <w:shd w:val="clear" w:color="auto" w:fill="003366"/>
+            <w:vAlign w:val="center"/>
+          </w:tcPr>
+          <w:p>
+            <w:pPr>
+              <w:pStyle w:val="Heading3"/>
+              <w:snapToGrid w:val="0"/>
+              <w:rPr>
+                <w:rFonts w:ascii="Tahoma" w:eastAsia="PMingLiU" w:hAnsi="Tahoma" w:cs="Tahoma"/>
+                <w:color w:val="FFFFFF"/>
+                <w:sz w:val="20"/>
+                <w:szCs w:val="20"/>
+                <w:lang w:eastAsia="ar-SA"/>
+              </w:rPr>
+            </w:pPr>
+            <w:r>
+              <w:rPr>
+                <w:rFonts w:ascii="Tahoma" w:eastAsia="PMingLiU" w:hAnsi="Tahoma" w:cs="Tahoma"/>
+                <w:color w:val="FFFFFF"/>
+                <w:sz w:val="20"/>
+                <w:szCs w:val="20"/>
+                <w:lang w:eastAsia="ar-SA"/>
+              </w:rPr>
+              <w:t>Key Points Discussed</w:t>
+            </w:r>
+          </w:p>
+        </w:tc>
+      </w:tr>
+      <w:tr>
+        <w:trPr>
+          <w:cantSplit/>
+          <w:tblHeader/>
+        </w:trPr>
+        <w:tc>
+          <w:tcPr>
+            <w:tcW w:w="630" w:type="dxa"/>
+            <w:tcBorders>
+              <w:left w:val="single" w:sz="4" w:space="0" w:color="000000"/>
+              <w:bottom w:val="single" w:sz="4" w:space="0" w:color="000000"/>
+            </w:tcBorders>
+            <w:shd w:val="clear" w:color="auto" w:fill="F2F2F2"/>
+          </w:tcPr>
+          <w:p>
+            <w:pPr>
+              <w:pStyle w:val="Heading3"/>
+              <w:snapToGrid w:val="0"/>
+              <w:spacing w:before="60"/>
+              <w:rPr>
+                <w:rFonts w:ascii="Tahoma" w:eastAsia="PMingLiU" w:hAnsi="Tahoma" w:cs="Tahoma"/>
+                <w:sz w:val="20"/>
+                <w:szCs w:val="20"/>
+                <w:lang w:eastAsia="ar-SA"/>
+              </w:rPr>
+            </w:pPr>
+            <w:r>
+              <w:rPr>
+                <w:rFonts w:ascii="Tahoma" w:eastAsia="PMingLiU" w:hAnsi="Tahoma" w:cs="Tahoma"/>
+                <w:sz w:val="20"/>
+                <w:szCs w:val="20"/>
+                <w:lang w:eastAsia="ar-SA"/>
+              </w:rPr>
+              <w:t>No.</w:t>
+            </w:r>
+          </w:p>
+        </w:tc>
+        <w:tc>
+          <w:tcPr>
+            <w:tcW w:w="2160" w:type="dxa"/>
+            <w:gridSpan w:val="2"/>
+            <w:tcBorders>
+              <w:left w:val="single" w:sz="4" w:space="0" w:color="000000"/>
+              <w:bottom w:val="single" w:sz="4" w:space="0" w:color="000000"/>
+            </w:tcBorders>
+            <w:shd w:val="clear" w:color="auto" w:fill="F2F2F2"/>
+          </w:tcPr>
+          <w:p>
+            <w:pPr>
+              <w:pStyle w:val="Heading3"/>
+              <w:snapToGrid w:val="0"/>
+              <w:spacing w:before="60"/>
+              <w:rPr>
+                <w:rFonts w:ascii="Tahoma" w:eastAsia="PMingLiU" w:hAnsi="Tahoma" w:cs="Tahoma"/>
+                <w:sz w:val="20"/>
+                <w:szCs w:val="20"/>
+                <w:lang w:eastAsia="ar-SA"/>
+              </w:rPr>
+            </w:pPr>
+            <w:r>
+              <w:rPr>
+                <w:rFonts w:ascii="Tahoma" w:eastAsia="PMingLiU" w:hAnsi="Tahoma" w:cs="Tahoma"/>
+                <w:sz w:val="20"/>
+                <w:szCs w:val="20"/>
+                <w:lang w:eastAsia="ar-SA"/>
+              </w:rPr>
+              <w:t>Topic</w:t>
+            </w:r>
+          </w:p>
+        </w:tc>
+        <w:tc>
+          <w:tcPr>
+            <w:tcW w:w="6385" w:type="dxa"/>
+            <w:gridSpan w:val="3"/>
+            <w:tcBorders>
+              <w:left w:val="single" w:sz="4" w:space="0" w:color="000000"/>
+              <w:bottom w:val="single" w:sz="4" w:space="0" w:color="000000"/>
+              <w:right w:val="single" w:sz="4" w:space="0" w:color="000000"/>
+            </w:tcBorders>
+            <w:shd w:val="clear" w:color="auto" w:fill="F2F2F2"/>
+          </w:tcPr>
+          <w:p>
+            <w:pPr>
+              <w:keepNext/>
+              <w:keepLines/>
+              <w:snapToGrid w:val="0"/>
+              <w:spacing w:before="60" w:after="60"/>
+              <w:jc w:val="center"/>
+              <w:rPr>
+                <w:rFonts w:ascii="Tahoma" w:eastAsia="PMingLiU" w:hAnsi="Tahoma" w:cs="Tahoma"/>
+                <w:b/>
+                <w:sz w:val="20"/>
+                <w:szCs w:val="20"/>
+                <w:lang w:eastAsia="ar-SA"/>
+              </w:rPr>
+            </w:pPr>
+            <w:r>
+              <w:rPr>
+                <w:rFonts w:ascii="Tahoma" w:eastAsia="PMingLiU" w:hAnsi="Tahoma" w:cs="Tahoma"/>
+                <w:b/>
+                <w:sz w:val="20"/>
+                <w:szCs w:val="20"/>
+                <w:lang w:eastAsia="ar-SA"/>
+              </w:rPr>
+              <w:t>Highlights</w:t>
+            </w:r>
+          </w:p>
+        </w:tc>
+      </w:tr>
+      <w:tr>
+        <w:trPr>
+          <w:trHeight w:val="434"/>
+        </w:trPr>
+        <w:tc>
+          <w:tcPr>
+            <w:tcW w:w="630" w:type="dxa"/>
+            <w:tcBorders>
+              <w:left w:val="single" w:sz="4" w:space="0" w:color="000000"/>
+              <w:bottom w:val="single" w:sz="4" w:space="0" w:color="000000"/>
+            </w:tcBorders>
+          </w:tcPr>
+          <w:p>
+            <w:pPr>
+              <w:pStyle w:val="Heading3"/>
+              <w:snapToGrid w:val="0"/>
+              <w:spacing w:before="60"/>
+              <w:rPr>
+                <w:rFonts w:ascii="Tahoma" w:eastAsia="PMingLiU" w:hAnsi="Tahoma" w:cs="Tahoma"/>
+                <w:b/>
+                <w:sz w:val="20"/>
+                <w:szCs w:val="20"/>
+                <w:lang w:eastAsia="ar-SA"/>
+              </w:rPr>
+            </w:pPr>
+            <w:r>
+              <w:rPr>
+                <w:rFonts w:ascii="Tahoma" w:eastAsia="PMingLiU" w:hAnsi="Tahoma" w:cs="Tahoma"/>
+                <w:sz w:val="20"/>
+                <w:szCs w:val="20"/>
+                <w:lang w:eastAsia="ar-SA"/>
+              </w:rPr>
+              <w:t>1.</w:t>
+            </w:r>
+          </w:p>
+        </w:tc>
+        <w:tc>
+          <w:tcPr>
+            <w:tcW w:w="2160" w:type="dxa"/>
+            <w:gridSpan w:val="2"/>
+            <w:tcBorders>
+              <w:left w:val="single" w:sz="4" w:space="0" w:color="000000"/>
+              <w:bottom w:val="single" w:sz="4" w:space="0" w:color="000000"/>
+            </w:tcBorders>
+          </w:tcPr>
+          <w:p>
+            <w:pPr>
+              <w:pStyle w:val="Heading3"/>
+              <w:snapToGrid w:val="0"/>
+              <w:spacing w:before="60" w:after="120"/>
+              <w:rPr>
+                <w:rFonts w:ascii="Tahoma" w:eastAsia="PMingLiU" w:hAnsi="Tahoma" w:cs="Tahoma"/>
+                <w:sz w:val="20"/>
+                <w:szCs w:val="20"/>
+                <w:lang w:eastAsia="ar-SA"/>
+              </w:rPr>
+            </w:pPr>
+            <w:r>
+              <w:rPr>
+                <w:rFonts w:ascii="Tahoma" w:eastAsia="PMingLiU" w:hAnsi="Tahoma" w:cs="Tahoma"/>
+                <w:sz w:val="20"/>
+                <w:szCs w:val="20"/>
+                <w:lang w:eastAsia="ar-SA"/>
+              </w:rPr>
+              <w:t>Database</w:t>
+            </w:r>
+          </w:p>
+          <w:p>
+            <w:pPr>
+              <w:rPr>
+                <w:lang w:eastAsia="ar-SA"/>
+              </w:rPr>
+            </w:pPr>
+            <w:r>
+              <w:rPr>
+                <w:lang w:eastAsia="ar-SA"/>
+              </w:rPr>
+              <w:t>(Arwa)</w:t>
+            </w:r>
+          </w:p>
+        </w:tc>
+        <w:tc>
+          <w:tcPr>
+            <w:tcW w:w="6385" w:type="dxa"/>
+            <w:gridSpan w:val="3"/>
+            <w:tcBorders>
+              <w:left w:val="single" w:sz="4" w:space="0" w:color="000000"/>
+              <w:bottom w:val="single" w:sz="4" w:space="0" w:color="000000"/>
+              <w:right w:val="single" w:sz="4" w:space="0" w:color="000000"/>
+            </w:tcBorders>
+          </w:tcPr>
+          <w:p>
+            <w:pPr>
+              <w:pStyle w:val="ListParagraph1"/>
+              <w:numPr>
+                <w:ilvl w:val="0"/>
+                <w:numId w:val="3"/>
+              </w:numPr>
+              <w:rPr>
+                <w:rFonts w:ascii="Tahoma" w:hAnsi="Tahoma" w:cs="Tahoma"/>
+                <w:sz w:val="20"/>
+                <w:szCs w:val="20"/>
+                <w:lang w:eastAsia="ar-SA"/>
+              </w:rPr>
+            </w:pPr>
+            <w:r>
+              <w:rPr>
+                <w:rFonts w:ascii="Tahoma" w:hAnsi="Tahoma" w:cs="Tahoma"/>
+                <w:sz w:val="20"/>
+                <w:szCs w:val="20"/>
+                <w:lang w:eastAsia="ar-SA"/>
+              </w:rPr>
+              <w:t>The database was created.</w:t>
+            </w:r>
+          </w:p>
+          <w:p>
+            <w:pPr>
+              <w:pStyle w:val="ListParagraph1"/>
+              <w:numPr>
+                <w:ilvl w:val="0"/>
+                <w:numId w:val="3"/>
+              </w:numPr>
+              <w:rPr>
+                <w:rFonts w:ascii="Tahoma" w:hAnsi="Tahoma" w:cs="Tahoma"/>
+                <w:sz w:val="20"/>
+                <w:szCs w:val="20"/>
+                <w:lang w:eastAsia="ar-SA"/>
+              </w:rPr>
+            </w:pPr>
+            <w:r>
+              <w:rPr>
+                <w:rFonts w:ascii="Tahoma" w:hAnsi="Tahoma" w:cs="Tahoma"/>
+                <w:sz w:val="20"/>
+                <w:szCs w:val="20"/>
+                <w:lang w:eastAsia="ar-SA"/>
+              </w:rPr>
+              <w:t>Discuss with the team the sources of the data.</w:t>
+            </w:r>
+          </w:p>
+        </w:tc>
+      </w:tr>
+      <w:tr>
+        <w:trPr>
+          <w:trHeight w:val="434"/>
+        </w:trPr>
+        <w:tc>
+          <w:tcPr>
+            <w:tcW w:w="630" w:type="dxa"/>
+            <w:tcBorders>
+              <w:left w:val="single" w:sz="4" w:space="0" w:color="000000"/>
+              <w:bottom w:val="single" w:sz="4" w:space="0" w:color="000000"/>
+            </w:tcBorders>
+          </w:tcPr>
+          <w:p>
+            <w:pPr>
+              <w:pStyle w:val="Heading3"/>
+              <w:snapToGrid w:val="0"/>
+              <w:spacing w:before="60"/>
+              <w:rPr>
+                <w:rFonts w:ascii="Tahoma" w:eastAsia="PMingLiU" w:hAnsi="Tahoma" w:cs="Tahoma"/>
+                <w:b/>
+                <w:sz w:val="20"/>
+                <w:szCs w:val="20"/>
+                <w:lang w:eastAsia="ar-SA"/>
+              </w:rPr>
+            </w:pPr>
+            <w:r>
+              <w:rPr>
+                <w:rFonts w:ascii="Tahoma" w:eastAsia="PMingLiU" w:hAnsi="Tahoma" w:cs="Tahoma"/>
+                <w:sz w:val="20"/>
+                <w:szCs w:val="20"/>
+                <w:lang w:eastAsia="ar-SA"/>
+              </w:rPr>
+              <w:t>2.</w:t>
+            </w:r>
+          </w:p>
+        </w:tc>
+        <w:tc>
+          <w:tcPr>
+            <w:tcW w:w="2160" w:type="dxa"/>
+            <w:gridSpan w:val="2"/>
+            <w:tcBorders>
+              <w:left w:val="single" w:sz="4" w:space="0" w:color="000000"/>
+              <w:bottom w:val="single" w:sz="4" w:space="0" w:color="000000"/>
+            </w:tcBorders>
+          </w:tcPr>
+          <w:p>
+            <w:pPr>
+              <w:pStyle w:val="Heading3"/>
+              <w:snapToGrid w:val="0"/>
+              <w:spacing w:before="60" w:after="120"/>
+              <w:rPr>
+                <w:rFonts w:ascii="Tahoma" w:eastAsia="PMingLiU" w:hAnsi="Tahoma" w:cs="Tahoma"/>
+                <w:sz w:val="20"/>
+                <w:szCs w:val="20"/>
+                <w:lang w:eastAsia="ar-SA"/>
+              </w:rPr>
+            </w:pPr>
+            <w:r>
+              <w:rPr>
+                <w:rFonts w:ascii="Tahoma" w:eastAsia="PMingLiU" w:hAnsi="Tahoma" w:cs="Tahoma"/>
+                <w:sz w:val="20"/>
+                <w:szCs w:val="20"/>
+                <w:lang w:eastAsia="ar-SA"/>
+              </w:rPr>
+              <w:t>Frontend</w:t>
+            </w:r>
+          </w:p>
+          <w:p>
+            <w:pPr>
+              <w:rPr>
+                <w:lang w:eastAsia="ar-SA"/>
+              </w:rPr>
+            </w:pPr>
+            <w:r>
+              <w:rPr>
+                <w:lang w:eastAsia="ar-SA"/>
+              </w:rPr>
+              <w:t>(Yifei &amp; Zeyu)</w:t>
+            </w:r>
+          </w:p>
+        </w:tc>
+        <w:tc>
+          <w:tcPr>
+            <w:tcW w:w="6385" w:type="dxa"/>
+            <w:gridSpan w:val="3"/>
+            <w:tcBorders>
+              <w:left w:val="single" w:sz="4" w:space="0" w:color="000000"/>
+              <w:bottom w:val="single" w:sz="4" w:space="0" w:color="000000"/>
+              <w:right w:val="single" w:sz="4" w:space="0" w:color="000000"/>
+            </w:tcBorders>
+          </w:tcPr>
+          <w:p>
+            <w:pPr>
+              <w:pStyle w:val="ListParagraph1"/>
+              <w:numPr>
+                <w:ilvl w:val="0"/>
+                <w:numId w:val="7"/>
+              </w:numPr>
+              <w:rPr>
+                <w:rFonts w:ascii="Tahoma" w:hAnsi="Tahoma" w:cs="Tahoma"/>
+                <w:sz w:val="20"/>
+                <w:szCs w:val="20"/>
+                <w:lang w:eastAsia="ar-SA"/>
+              </w:rPr>
+            </w:pPr>
+            <w:r>
+              <w:rPr>
+                <w:rFonts w:ascii="Tahoma" w:hAnsi="Tahoma" w:cs="Tahoma"/>
+                <w:sz w:val="20"/>
+                <w:szCs w:val="20"/>
+                <w:lang w:eastAsia="ar-SA"/>
+              </w:rPr>
+              <w:t>Building Log in and Register page</w:t>
+            </w:r>
+          </w:p>
+        </w:tc>
+      </w:tr>
+      <w:tr>
+        <w:trPr>
+          <w:trHeight w:val="434"/>
+        </w:trPr>
+        <w:tc>
+          <w:tcPr>
+            <w:tcW w:w="630" w:type="dxa"/>
+            <w:tcBorders>
+              <w:left w:val="single" w:sz="4" w:space="0" w:color="000000"/>
+              <w:bottom w:val="single" w:sz="4" w:space="0" w:color="000000"/>
+            </w:tcBorders>
+          </w:tcPr>
+          <w:p>
+            <w:pPr>
+              <w:pStyle w:val="Heading3"/>
+              <w:snapToGrid w:val="0"/>
+              <w:spacing w:before="60"/>
+              <w:rPr>
+                <w:rFonts w:ascii="Tahoma" w:eastAsia="PMingLiU" w:hAnsi="Tahoma" w:cs="Tahoma"/>
+                <w:b/>
+                <w:sz w:val="20"/>
+                <w:szCs w:val="20"/>
+                <w:lang w:eastAsia="ar-SA"/>
+              </w:rPr>
+            </w:pPr>
+            <w:r>
+              <w:rPr>
+                <w:rFonts w:ascii="Tahoma" w:eastAsia="PMingLiU" w:hAnsi="Tahoma" w:cs="Tahoma"/>
+                <w:sz w:val="20"/>
+                <w:szCs w:val="20"/>
+                <w:lang w:eastAsia="ar-SA"/>
+              </w:rPr>
+              <w:t>3.</w:t>
+            </w:r>
+          </w:p>
+        </w:tc>
+        <w:tc>
+          <w:tcPr>
+            <w:tcW w:w="2160" w:type="dxa"/>
+            <w:gridSpan w:val="2"/>
+            <w:tcBorders>
+              <w:left w:val="single" w:sz="4" w:space="0" w:color="000000"/>
+              <w:bottom w:val="single" w:sz="4" w:space="0" w:color="000000"/>
+            </w:tcBorders>
+          </w:tcPr>
+          <w:p>
+            <w:pPr>
+              <w:pStyle w:val="Heading3"/>
+              <w:snapToGrid w:val="0"/>
+              <w:spacing w:before="60" w:after="120"/>
+              <w:rPr>
+                <w:rFonts w:ascii="Tahoma" w:eastAsia="PMingLiU" w:hAnsi="Tahoma" w:cs="Tahoma"/>
+                <w:sz w:val="20"/>
+                <w:szCs w:val="20"/>
+                <w:lang w:eastAsia="ar-SA"/>
+              </w:rPr>
+            </w:pPr>
+            <w:r>
+              <w:rPr>
+                <w:rFonts w:ascii="Tahoma" w:eastAsia="PMingLiU" w:hAnsi="Tahoma" w:cs="Tahoma"/>
+                <w:sz w:val="20"/>
+                <w:szCs w:val="20"/>
+                <w:lang w:eastAsia="ar-SA"/>
+              </w:rPr>
+              <w:t>Backend</w:t>
+            </w:r>
+          </w:p>
+          <w:p>
+            <w:pPr>
+              <w:rPr>
+                <w:lang w:eastAsia="ar-SA"/>
+              </w:rPr>
+            </w:pPr>
+            <w:r>
+              <w:rPr>
+                <w:lang w:eastAsia="ar-SA"/>
+              </w:rPr>
+              <w:t>(Yixiang &amp; Yue)</w:t>
+            </w:r>
+          </w:p>
+        </w:tc>
+        <w:tc>
+          <w:tcPr>
+            <w:tcW w:w="6385" w:type="dxa"/>
+            <w:gridSpan w:val="3"/>
+            <w:tcBorders>
+              <w:left w:val="single" w:sz="4" w:space="0" w:color="000000"/>
+              <w:bottom w:val="single" w:sz="4" w:space="0" w:color="000000"/>
+              <w:right w:val="single" w:sz="4" w:space="0" w:color="000000"/>
+            </w:tcBorders>
+          </w:tcPr>
+          <w:p>
+            <w:pPr>
+              <w:pStyle w:val="ListParagraph1"/>
+              <w:numPr>
+                <w:ilvl w:val="0"/>
+                <w:numId w:val="3"/>
+              </w:numPr>
+              <w:rPr>
+                <w:rFonts w:ascii="Tahoma" w:hAnsi="Tahoma" w:cs="Tahoma"/>
+                <w:sz w:val="20"/>
+                <w:szCs w:val="20"/>
+                <w:lang w:eastAsia="ar-SA"/>
+              </w:rPr>
+            </w:pPr>
+            <w:r>
+              <w:rPr>
+                <w:rFonts w:ascii="Tahoma" w:hAnsi="Tahoma" w:cs="Tahoma"/>
+                <w:sz w:val="20"/>
+                <w:szCs w:val="20"/>
+                <w:lang w:eastAsia="ar-SA"/>
+              </w:rPr>
+              <w:t>Writing code to process the data in log in and register page</w:t>
+            </w:r>
+          </w:p>
+        </w:tc>
+      </w:tr>
+      <w:tr>
+        <w:trPr>
+          <w:cantSplit/>
+          <w:trHeight w:val="467"/>
+          <w:tblHeader/>
+        </w:trPr>
+        <w:tc>
+          <w:tcPr>
+            <w:tcW w:w="9175" w:type="dxa"/>
+            <w:gridSpan w:val="6"/>
+            <w:tcBorders>
+              <w:top w:val="single" w:sz="4" w:space="0" w:color="000000"/>
+              <w:left w:val="single" w:sz="4" w:space="0" w:color="000000"/>
+              <w:bottom w:val="single" w:sz="4" w:space="0" w:color="000000"/>
+              <w:right w:val="single" w:sz="4" w:space="0" w:color="000000"/>
+            </w:tcBorders>
+            <w:shd w:val="clear" w:color="auto" w:fill="003366"/>
+            <w:vAlign w:val="center"/>
+          </w:tcPr>
+          <w:p>
+            <w:pPr>
+              <w:pStyle w:val="Heading3"/>
+              <w:snapToGrid w:val="0"/>
+              <w:rPr>
+                <w:rFonts w:ascii="Tahoma" w:eastAsia="PMingLiU" w:hAnsi="Tahoma" w:cs="Tahoma"/>
+                <w:color w:val="FFFFFF"/>
+                <w:sz w:val="20"/>
+                <w:szCs w:val="20"/>
+                <w:lang w:eastAsia="ar-SA"/>
+              </w:rPr>
+            </w:pPr>
+            <w:r>
+              <w:rPr>
+                <w:rFonts w:ascii="Tahoma" w:eastAsia="PMingLiU" w:hAnsi="Tahoma" w:cs="Tahoma"/>
+                <w:color w:val="FFFFFF"/>
+                <w:sz w:val="20"/>
+                <w:szCs w:val="20"/>
+                <w:lang w:eastAsia="ar-SA"/>
+              </w:rPr>
+              <w:t>Plans for the next meeting</w:t>
+            </w:r>
+          </w:p>
+        </w:tc>
+      </w:tr>
+      <w:tr>
+        <w:trPr>
+          <w:cantSplit/>
+          <w:tblHeader/>
+        </w:trPr>
+        <w:tc>
+          <w:tcPr>
+            <w:tcW w:w="630" w:type="dxa"/>
+            <w:tcBorders>
+              <w:left w:val="single" w:sz="4" w:space="0" w:color="000000"/>
+              <w:bottom w:val="single" w:sz="4" w:space="0" w:color="000000"/>
+            </w:tcBorders>
+            <w:shd w:val="clear" w:color="auto" w:fill="F2F2F2"/>
+          </w:tcPr>
+          <w:p>
+            <w:pPr>
+              <w:pStyle w:val="Heading3"/>
+              <w:snapToGrid w:val="0"/>
+              <w:spacing w:before="60"/>
+              <w:rPr>
+                <w:rFonts w:ascii="Tahoma" w:eastAsia="PMingLiU" w:hAnsi="Tahoma" w:cs="Tahoma"/>
+                <w:sz w:val="20"/>
+                <w:szCs w:val="20"/>
+                <w:lang w:eastAsia="ar-SA"/>
+              </w:rPr>
+            </w:pPr>
+            <w:r>
+              <w:rPr>
+                <w:rFonts w:ascii="Tahoma" w:eastAsia="PMingLiU" w:hAnsi="Tahoma" w:cs="Tahoma"/>
+                <w:sz w:val="20"/>
+                <w:szCs w:val="20"/>
+                <w:lang w:eastAsia="ar-SA"/>
+              </w:rPr>
+              <w:t>No.</w:t>
+            </w:r>
+          </w:p>
+        </w:tc>
+        <w:tc>
+          <w:tcPr>
+            <w:tcW w:w="8545" w:type="dxa"/>
+            <w:gridSpan w:val="5"/>
+            <w:tcBorders>
+              <w:left w:val="single" w:sz="4" w:space="0" w:color="000000"/>
+              <w:bottom w:val="single" w:sz="4" w:space="0" w:color="000000"/>
+              <w:right w:val="single" w:sz="4" w:space="0" w:color="000000"/>
+            </w:tcBorders>
+            <w:shd w:val="clear" w:color="auto" w:fill="F2F2F2"/>
+          </w:tcPr>
+          <w:p>
+            <w:pPr>
+              <w:keepNext/>
+              <w:keepLines/>
+              <w:snapToGrid w:val="0"/>
+              <w:spacing w:before="60" w:after="60"/>
+              <w:jc w:val="center"/>
+              <w:rPr>
+                <w:rFonts w:ascii="Tahoma" w:eastAsia="PMingLiU" w:hAnsi="Tahoma" w:cs="Tahoma"/>
+                <w:b/>
+                <w:sz w:val="20"/>
+                <w:szCs w:val="20"/>
+                <w:lang w:eastAsia="ar-SA"/>
+              </w:rPr>
+            </w:pPr>
+            <w:r>
+              <w:rPr>
+                <w:rFonts w:ascii="Tahoma" w:eastAsia="PMingLiU" w:hAnsi="Tahoma" w:cs="Tahoma"/>
+                <w:b/>
+                <w:sz w:val="20"/>
+                <w:szCs w:val="20"/>
+                <w:lang w:eastAsia="ar-SA"/>
+              </w:rPr>
+              <w:t>Description</w:t>
+            </w:r>
+          </w:p>
+        </w:tc>
+      </w:tr>
+      <w:tr>
+        <w:tc>
+          <w:tcPr>
+            <w:tcW w:w="630" w:type="dxa"/>
+            <w:tcBorders>
+              <w:left w:val="single" w:sz="4" w:space="0" w:color="000000"/>
+              <w:bottom w:val="single" w:sz="4" w:space="0" w:color="auto"/>
+            </w:tcBorders>
+          </w:tcPr>
+          <w:p>
+            <w:pPr>
+              <w:pStyle w:val="Heading3"/>
+              <w:snapToGrid w:val="0"/>
+              <w:spacing w:before="60"/>
+              <w:rPr>
+                <w:rFonts w:ascii="Tahoma" w:eastAsia="PMingLiU" w:hAnsi="Tahoma" w:cs="Tahoma"/>
+                <w:b/>
+                <w:sz w:val="20"/>
+                <w:szCs w:val="20"/>
+                <w:lang w:eastAsia="ar-SA"/>
+              </w:rPr>
+            </w:pPr>
+            <w:r>
+              <w:rPr>
+                <w:rFonts w:ascii="Tahoma" w:eastAsia="PMingLiU" w:hAnsi="Tahoma" w:cs="Tahoma"/>
+                <w:sz w:val="20"/>
+                <w:szCs w:val="20"/>
+                <w:lang w:eastAsia="ar-SA"/>
+              </w:rPr>
+              <w:t>1.</w:t>
+            </w:r>
+          </w:p>
+        </w:tc>
+        <w:tc>
+          <w:tcPr>
+            <w:tcW w:w="8545" w:type="dxa"/>
+            <w:gridSpan w:val="5"/>
+            <w:tcBorders>
+              <w:left w:val="single" w:sz="4" w:space="0" w:color="000000"/>
+              <w:bottom w:val="single" w:sz="4" w:space="0" w:color="auto"/>
+              <w:right w:val="single" w:sz="4" w:space="0" w:color="000000"/>
+            </w:tcBorders>
+          </w:tcPr>
+          <w:p>
+            <w:pPr>
+              <w:pStyle w:val="Heading3"/>
+              <w:snapToGrid w:val="0"/>
+              <w:spacing w:before="60"/>
+              <w:jc w:val="both"/>
+              <w:rPr>
+                <w:rFonts w:ascii="Tahoma" w:eastAsia="PMingLiU" w:hAnsi="Tahoma" w:cs="Tahoma"/>
+                <w:bCs/>
+                <w:sz w:val="20"/>
+                <w:szCs w:val="20"/>
+                <w:lang w:eastAsia="ar-SA"/>
+              </w:rPr>
+            </w:pPr>
+            <w:r>
+              <w:rPr>
+                <w:rFonts w:ascii="Tahoma" w:eastAsia="PMingLiU" w:hAnsi="Tahoma" w:cs="Tahoma"/>
+                <w:bCs/>
+                <w:sz w:val="20"/>
+                <w:szCs w:val="20"/>
+                <w:lang w:eastAsia="ar-SA"/>
+              </w:rPr>
+              <w:t>Connect the database to the backend</w:t>
+            </w:r>
+            <w:r>
+              <w:rPr>
+                <w:rFonts w:ascii="Tahoma" w:eastAsia="PMingLiU" w:hAnsi="Tahoma" w:cs="Tahoma"/>
+                <w:bCs/>
+                <w:sz w:val="20"/>
+                <w:szCs w:val="20"/>
+                <w:lang w:eastAsia="ar-SA"/>
+              </w:rPr>
+              <w:t xml:space="preserve"> (Arwa)</w:t>
+            </w:r>
+          </w:p>
+        </w:tc>
+      </w:tr>
+      <w:tr>
+        <w:tc>
+          <w:tcPr>
+            <w:tcW w:w="630" w:type="dxa"/>
+            <w:tcBorders>
+              <w:left w:val="single" w:sz="4" w:space="0" w:color="000000"/>
+              <w:bottom w:val="single" w:sz="4" w:space="0" w:color="auto"/>
+            </w:tcBorders>
+          </w:tcPr>
+          <w:p>
+            <w:pPr>
+              <w:pStyle w:val="Heading3"/>
+              <w:snapToGrid w:val="0"/>
+              <w:spacing w:before="60"/>
+              <w:rPr>
+                <w:rFonts w:ascii="Tahoma" w:eastAsia="PMingLiU" w:hAnsi="Tahoma" w:cs="Tahoma"/>
+                <w:b/>
+                <w:sz w:val="20"/>
+                <w:szCs w:val="20"/>
+                <w:lang w:eastAsia="ar-SA"/>
+              </w:rPr>
+            </w:pPr>
+            <w:r>
+              <w:rPr>
+                <w:rFonts w:ascii="Tahoma" w:eastAsia="PMingLiU" w:hAnsi="Tahoma" w:cs="Tahoma"/>
+                <w:sz w:val="20"/>
+                <w:szCs w:val="20"/>
+                <w:lang w:eastAsia="ar-SA"/>
+              </w:rPr>
+              <w:t>2.</w:t>
+            </w:r>
+          </w:p>
+        </w:tc>
+        <w:tc>
+          <w:tcPr>
+            <w:tcW w:w="8545" w:type="dxa"/>
+            <w:gridSpan w:val="5"/>
+            <w:tcBorders>
+              <w:left w:val="single" w:sz="4" w:space="0" w:color="000000"/>
+              <w:bottom w:val="single" w:sz="4" w:space="0" w:color="auto"/>
+              <w:right w:val="single" w:sz="4" w:space="0" w:color="000000"/>
+            </w:tcBorders>
+          </w:tcPr>
+          <w:p>
+            <w:pPr>
+              <w:pStyle w:val="Heading3"/>
+              <w:snapToGrid w:val="0"/>
+              <w:spacing w:before="60"/>
+              <w:jc w:val="both"/>
+              <w:rPr>
+                <w:rFonts w:ascii="Tahoma" w:eastAsia="PMingLiU" w:hAnsi="Tahoma" w:cs="Tahoma"/>
+                <w:bCs/>
+                <w:sz w:val="20"/>
+                <w:szCs w:val="20"/>
+                <w:lang w:eastAsia="ar-SA"/>
+              </w:rPr>
+            </w:pPr>
+            <w:r>
+              <w:rPr>
+                <w:rFonts w:ascii="Tahoma" w:eastAsia="PMingLiU" w:hAnsi="Tahoma" w:cs="Tahoma"/>
+                <w:bCs/>
+                <w:sz w:val="20"/>
+                <w:szCs w:val="20"/>
+                <w:lang w:eastAsia="ar-SA"/>
+              </w:rPr>
+              <w:t>Implementing email authentication for the Register feature.</w:t>
+            </w:r>
+            <w:r>
+              <w:rPr>
+                <w:rFonts w:ascii="Tahoma" w:eastAsia="PMingLiU" w:hAnsi="Tahoma" w:cs="Tahoma"/>
+                <w:bCs/>
+                <w:sz w:val="20"/>
+                <w:szCs w:val="20"/>
+                <w:lang w:eastAsia="ar-SA"/>
+              </w:rPr>
+              <w:t xml:space="preserve"> (Yue)</w:t>
+            </w:r>
+          </w:p>
+        </w:tc>
+      </w:tr>
+      <w:tr>
+        <w:tc>
+          <w:tcPr>
+            <w:tcW w:w="630" w:type="dxa"/>
+            <w:tcBorders>
+              <w:left w:val="single" w:sz="4" w:space="0" w:color="000000"/>
+              <w:bottom w:val="single" w:sz="4" w:space="0" w:color="auto"/>
+            </w:tcBorders>
+          </w:tcPr>
+          <w:p>
+            <w:pPr>
+              <w:pStyle w:val="Heading3"/>
+              <w:snapToGrid w:val="0"/>
+              <w:spacing w:before="60"/>
+              <w:rPr>
+                <w:rFonts w:ascii="Tahoma" w:eastAsia="PMingLiU" w:hAnsi="Tahoma" w:cs="Tahoma"/>
+                <w:b/>
+                <w:sz w:val="20"/>
+                <w:szCs w:val="20"/>
+                <w:lang w:eastAsia="ar-SA"/>
+              </w:rPr>
+            </w:pPr>
+            <w:r>
+              <w:rPr>
+                <w:rFonts w:ascii="Tahoma" w:eastAsia="PMingLiU" w:hAnsi="Tahoma" w:cs="Tahoma"/>
+                <w:sz w:val="20"/>
+                <w:szCs w:val="20"/>
+                <w:lang w:eastAsia="ar-SA"/>
+              </w:rPr>
+              <w:t>3.</w:t>
+            </w:r>
+          </w:p>
+        </w:tc>
+        <w:tc>
+          <w:tcPr>
+            <w:tcW w:w="8545" w:type="dxa"/>
+            <w:gridSpan w:val="5"/>
+            <w:tcBorders>
+              <w:left w:val="single" w:sz="4" w:space="0" w:color="000000"/>
+              <w:bottom w:val="single" w:sz="4" w:space="0" w:color="auto"/>
+              <w:right w:val="single" w:sz="4" w:space="0" w:color="000000"/>
+            </w:tcBorders>
+          </w:tcPr>
+          <w:p>
+            <w:pPr>
+              <w:pStyle w:val="Heading3"/>
+              <w:snapToGrid w:val="0"/>
+              <w:spacing w:before="60"/>
+              <w:jc w:val="both"/>
+              <w:rPr>
+                <w:rFonts w:ascii="Tahoma" w:eastAsia="PMingLiU" w:hAnsi="Tahoma" w:cs="Tahoma"/>
+                <w:bCs/>
+                <w:sz w:val="20"/>
+                <w:szCs w:val="20"/>
+                <w:lang w:eastAsia="ar-SA"/>
+              </w:rPr>
+            </w:pPr>
+            <w:r>
+              <w:rPr>
+                <w:rFonts w:ascii="Tahoma" w:eastAsia="PMingLiU" w:hAnsi="Tahoma" w:cs="Tahoma"/>
+                <w:bCs/>
+                <w:sz w:val="20"/>
+                <w:szCs w:val="20"/>
+                <w:lang w:eastAsia="ar-SA"/>
+              </w:rPr>
+              <w:t>Building a country list page.</w:t>
+            </w:r>
+            <w:r>
+              <w:rPr>
+                <w:rFonts w:ascii="Tahoma" w:eastAsia="PMingLiU" w:hAnsi="Tahoma" w:cs="Tahoma"/>
+                <w:bCs/>
+                <w:sz w:val="20"/>
+                <w:szCs w:val="20"/>
+                <w:lang w:eastAsia="ar-SA"/>
+              </w:rPr>
+              <w:t xml:space="preserve"> (Yifei &amp; Zeyu)</w:t>
+            </w:r>
+          </w:p>
+        </w:tc>
+      </w:tr>
+      <w:tr>
+        <w:tc>
+          <w:tcPr>
+            <w:tcW w:w="630" w:type="dxa"/>
+            <w:tcBorders>
+              <w:left w:val="single" w:sz="4" w:space="0" w:color="000000"/>
+              <w:bottom w:val="single" w:sz="4" w:space="0" w:color="auto"/>
+            </w:tcBorders>
+          </w:tcPr>
+          <w:p>
+            <w:pPr>
+              <w:pStyle w:val="Heading3"/>
+              <w:snapToGrid w:val="0"/>
+              <w:spacing w:before="60"/>
+              <w:rPr>
+                <w:rFonts w:ascii="Tahoma" w:eastAsia="PMingLiU" w:hAnsi="Tahoma" w:cs="Tahoma"/>
+                <w:b/>
+                <w:sz w:val="20"/>
+                <w:szCs w:val="20"/>
+                <w:lang w:eastAsia="ar-SA"/>
+              </w:rPr>
+            </w:pPr>
+            <w:r>
+              <w:rPr>
+                <w:rFonts w:ascii="Tahoma" w:eastAsia="PMingLiU" w:hAnsi="Tahoma" w:cs="Tahoma"/>
+                <w:sz w:val="20"/>
+                <w:szCs w:val="20"/>
+                <w:lang w:eastAsia="ar-SA"/>
+              </w:rPr>
+              <w:t>4.</w:t>
+            </w:r>
+          </w:p>
+        </w:tc>
+        <w:tc>
+          <w:tcPr>
+            <w:tcW w:w="8545" w:type="dxa"/>
+            <w:gridSpan w:val="5"/>
+            <w:tcBorders>
+              <w:left w:val="single" w:sz="4" w:space="0" w:color="000000"/>
+              <w:bottom w:val="single" w:sz="4" w:space="0" w:color="auto"/>
+              <w:right w:val="single" w:sz="4" w:space="0" w:color="000000"/>
+            </w:tcBorders>
+          </w:tcPr>
+          <w:p>
+            <w:pPr>
+              <w:pStyle w:val="Heading3"/>
+              <w:snapToGrid w:val="0"/>
+              <w:spacing w:before="60"/>
+              <w:jc w:val="both"/>
+              <w:rPr>
+                <w:rFonts w:ascii="Tahoma" w:eastAsia="PMingLiU" w:hAnsi="Tahoma" w:cs="Tahoma"/>
+                <w:bCs/>
+                <w:sz w:val="20"/>
+                <w:szCs w:val="20"/>
+                <w:lang w:eastAsia="ar-SA"/>
+              </w:rPr>
+            </w:pPr>
+            <w:r>
+              <w:rPr>
+                <w:rFonts w:ascii="Tahoma" w:eastAsia="PMingLiU" w:hAnsi="Tahoma" w:cs="Tahoma"/>
+                <w:bCs/>
+                <w:sz w:val="20"/>
+                <w:szCs w:val="20"/>
+                <w:lang w:eastAsia="ar-SA"/>
+              </w:rPr>
+              <w:t>Ranking countries based on GDP, Carbon emission, saving, or price of solar panel installation.</w:t>
+            </w:r>
+          </w:p>
+          <w:p>
+            <w:pPr>
+              <w:rPr>
+                <w:lang w:eastAsia="ar-SA"/>
+              </w:rPr>
+            </w:pPr>
+            <w:r>
+              <w:rPr>
+                <w:lang w:eastAsia="ar-SA"/>
+              </w:rPr>
+              <w:t>(Arwa, Yue, Yifie, Yixiang)</w:t>
+            </w:r>
+          </w:p>
+        </w:tc>
+      </w:tr>
+      <w:tr>
+        <w:tc>
+          <w:tcPr>
+            <w:tcW w:w="9175" w:type="dxa"/>
+            <w:gridSpan w:val="6"/>
+            <w:tcBorders>
+              <w:top w:val="single" w:sz="4" w:space="0" w:color="auto"/>
+              <w:left w:val="single" w:sz="4" w:space="0" w:color="auto"/>
+              <w:bottom w:val="single" w:sz="4" w:space="0" w:color="auto"/>
+              <w:right w:val="single" w:sz="4" w:space="0" w:color="auto"/>
+            </w:tcBorders>
+            <w:shd w:val="clear" w:color="auto" w:fill="003366"/>
+          </w:tcPr>
+          <w:p>
+            <w:pPr>
+              <w:pStyle w:val="Heading3"/>
+              <w:snapToGrid w:val="0"/>
+              <w:rPr>
+                <w:rFonts w:ascii="Tahoma" w:eastAsia="PMingLiU" w:hAnsi="Tahoma" w:cs="Tahoma"/>
+                <w:color w:val="FFFFFF"/>
+                <w:sz w:val="20"/>
+                <w:szCs w:val="20"/>
+                <w:lang w:eastAsia="ar-SA"/>
+              </w:rPr>
+            </w:pPr>
+            <w:r>
+              <w:rPr>
+                <w:rFonts w:ascii="Tahoma" w:eastAsia="PMingLiU" w:hAnsi="Tahoma" w:cs="Tahoma"/>
+                <w:color w:val="FFFFFF"/>
+                <w:sz w:val="20"/>
+                <w:szCs w:val="20"/>
+                <w:lang w:eastAsia="ar-SA"/>
+              </w:rPr>
+              <w:t>Approvals</w:t>
+            </w:r>
+          </w:p>
+        </w:tc>
+      </w:tr>
+      <w:tr>
+        <w:tc>
+          <w:tcPr>
+            <w:tcW w:w="630" w:type="dxa"/>
+            <w:tcBorders>
+              <w:top w:val="single" w:sz="4" w:space="0" w:color="auto"/>
+              <w:left w:val="single" w:sz="4" w:space="0" w:color="auto"/>
+              <w:bottom w:val="single" w:sz="4" w:space="0" w:color="auto"/>
+              <w:right w:val="single" w:sz="4" w:space="0" w:color="auto"/>
+            </w:tcBorders>
+          </w:tcPr>
+          <w:p>
+            <w:pPr>
+              <w:pStyle w:val="Heading3"/>
+              <w:snapToGrid w:val="0"/>
+              <w:spacing w:before="60"/>
+              <w:rPr>
+                <w:rFonts w:ascii="Tahoma" w:eastAsia="PMingLiU" w:hAnsi="Tahoma" w:cs="Tahoma"/>
+                <w:b/>
+                <w:sz w:val="20"/>
+                <w:szCs w:val="20"/>
+                <w:lang w:eastAsia="ar-SA"/>
+              </w:rPr>
+            </w:pPr>
+            <w:r>
+              <w:rPr>
+                <w:rFonts w:ascii="Tahoma" w:eastAsia="PMingLiU" w:hAnsi="Tahoma" w:cs="Tahoma"/>
+                <w:sz w:val="20"/>
+                <w:szCs w:val="20"/>
+                <w:lang w:eastAsia="ar-SA"/>
+              </w:rPr>
+              <w:t>1.</w:t>
+            </w:r>
+          </w:p>
+        </w:tc>
+        <w:tc>
+          <w:tcPr>
+            <w:tcW w:w="8545" w:type="dxa"/>
+            <w:gridSpan w:val="5"/>
+            <w:tcBorders>
+              <w:top w:val="single" w:sz="4" w:space="0" w:color="auto"/>
+              <w:left w:val="single" w:sz="4" w:space="0" w:color="auto"/>
+              <w:bottom w:val="single" w:sz="4" w:space="0" w:color="auto"/>
+              <w:right w:val="single" w:sz="4" w:space="0" w:color="auto"/>
+            </w:tcBorders>
+          </w:tcPr>
+          <w:p>
+            <w:pPr>
+              <w:keepNext/>
+              <w:keepLines/>
+              <w:snapToGrid w:val="0"/>
+              <w:spacing w:after="40"/>
+              <w:rPr>
+                <w:rFonts w:ascii="Tahoma" w:hAnsi="Tahoma" w:cs="Tahoma"/>
+                <w:sz w:val="20"/>
+                <w:szCs w:val="20"/>
+                <w:lang w:eastAsia="ar-SA"/>
+              </w:rPr>
+            </w:pPr>
+            <w:r>
+              <w:rPr>
+                <w:rFonts w:ascii="Tahoma" w:hAnsi="Tahoma" w:cs="Tahoma"/>
+                <w:sz w:val="20"/>
+                <w:szCs w:val="20"/>
+                <w:lang w:eastAsia="ar-SA"/>
+              </w:rPr>
+              <w:t>Arwa Alfitni</w:t>
+            </w:r>
+          </w:p>
+        </w:tc>
+      </w:tr>
+      <w:tr>
+        <w:tc>
+          <w:tcPr>
+            <w:tcW w:w="630" w:type="dxa"/>
+            <w:tcBorders>
+              <w:top w:val="single" w:sz="4" w:space="0" w:color="auto"/>
+              <w:left w:val="single" w:sz="4" w:space="0" w:color="auto"/>
+              <w:bottom w:val="single" w:sz="4" w:space="0" w:color="auto"/>
+              <w:right w:val="single" w:sz="4" w:space="0" w:color="auto"/>
+            </w:tcBorders>
+          </w:tcPr>
+          <w:p>
+            <w:pPr>
+              <w:pStyle w:val="Heading3"/>
+              <w:snapToGrid w:val="0"/>
+              <w:spacing w:before="60"/>
+              <w:rPr>
+                <w:rFonts w:ascii="Tahoma" w:eastAsia="PMingLiU" w:hAnsi="Tahoma" w:cs="Tahoma"/>
+                <w:b/>
+                <w:sz w:val="20"/>
+                <w:szCs w:val="20"/>
+                <w:lang w:eastAsia="ar-SA"/>
+              </w:rPr>
+            </w:pPr>
+            <w:r>
+              <w:rPr>
+                <w:rFonts w:ascii="Tahoma" w:eastAsia="PMingLiU" w:hAnsi="Tahoma" w:cs="Tahoma"/>
+                <w:sz w:val="20"/>
+                <w:szCs w:val="20"/>
+                <w:lang w:eastAsia="ar-SA"/>
+              </w:rPr>
+              <w:t>2.</w:t>
+            </w:r>
+          </w:p>
+        </w:tc>
+        <w:tc>
+          <w:tcPr>
+            <w:tcW w:w="8545" w:type="dxa"/>
+            <w:gridSpan w:val="5"/>
+            <w:tcBorders>
+              <w:top w:val="single" w:sz="4" w:space="0" w:color="auto"/>
+              <w:left w:val="single" w:sz="4" w:space="0" w:color="auto"/>
+              <w:bottom w:val="single" w:sz="4" w:space="0" w:color="auto"/>
+              <w:right w:val="single" w:sz="4" w:space="0" w:color="auto"/>
+            </w:tcBorders>
+          </w:tcPr>
+          <w:p>
+            <w:pPr>
+              <w:pStyle w:val="Heading3"/>
+              <w:snapToGrid w:val="0"/>
+              <w:spacing w:before="60"/>
+              <w:jc w:val="both"/>
+              <w:rPr>
+                <w:rFonts w:ascii="Tahoma" w:hAnsi="Tahoma" w:cs="Tahoma"/>
+                <w:b/>
+                <w:sz w:val="20"/>
+                <w:szCs w:val="20"/>
+                <w:lang w:eastAsia="ar-SA"/>
+              </w:rPr>
+            </w:pPr>
+            <w:r>
+              <w:rPr>
+                <w:rFonts w:ascii="Tahoma" w:hAnsi="Tahoma" w:cs="Tahoma"/>
+                <w:sz w:val="20"/>
+                <w:szCs w:val="20"/>
+                <w:lang w:eastAsia="ar-SA"/>
+              </w:rPr>
+              <w:t>Yifei Guo</w:t>
+            </w:r>
+          </w:p>
+        </w:tc>
+      </w:tr>
+      <w:tr>
+        <w:tc>
+          <w:tcPr>
+            <w:tcW w:w="630" w:type="dxa"/>
+            <w:tcBorders>
+              <w:top w:val="single" w:sz="4" w:space="0" w:color="auto"/>
+              <w:left w:val="single" w:sz="4" w:space="0" w:color="auto"/>
+              <w:bottom w:val="single" w:sz="4" w:space="0" w:color="auto"/>
+              <w:right w:val="single" w:sz="4" w:space="0" w:color="auto"/>
+            </w:tcBorders>
+          </w:tcPr>
+          <w:p>
+            <w:pPr>
+              <w:pStyle w:val="Heading3"/>
+              <w:snapToGrid w:val="0"/>
+              <w:spacing w:before="60"/>
+              <w:rPr>
+                <w:rFonts w:ascii="Tahoma" w:eastAsia="PMingLiU" w:hAnsi="Tahoma" w:cs="Tahoma"/>
+                <w:b/>
+                <w:sz w:val="20"/>
+                <w:szCs w:val="20"/>
+                <w:lang w:eastAsia="ar-SA"/>
+              </w:rPr>
+            </w:pPr>
+            <w:r>
+              <w:rPr>
+                <w:rFonts w:ascii="Tahoma" w:eastAsia="PMingLiU" w:hAnsi="Tahoma" w:cs="Tahoma"/>
+                <w:sz w:val="20"/>
+                <w:szCs w:val="20"/>
+                <w:lang w:eastAsia="ar-SA"/>
+              </w:rPr>
+              <w:t>3.</w:t>
+            </w:r>
+          </w:p>
+        </w:tc>
+        <w:tc>
+          <w:tcPr>
+            <w:tcW w:w="8545" w:type="dxa"/>
+            <w:gridSpan w:val="5"/>
+            <w:tcBorders>
+              <w:top w:val="single" w:sz="4" w:space="0" w:color="auto"/>
+              <w:left w:val="single" w:sz="4" w:space="0" w:color="auto"/>
+              <w:bottom w:val="single" w:sz="4" w:space="0" w:color="auto"/>
+              <w:right w:val="single" w:sz="4" w:space="0" w:color="auto"/>
+            </w:tcBorders>
+          </w:tcPr>
+          <w:p>
+            <w:pPr>
+              <w:pStyle w:val="Heading3"/>
+              <w:snapToGrid w:val="0"/>
+              <w:spacing w:before="60"/>
+              <w:jc w:val="both"/>
+              <w:rPr>
+                <w:rFonts w:ascii="Tahoma" w:hAnsi="Tahoma" w:cs="Tahoma"/>
+                <w:b/>
+                <w:sz w:val="20"/>
+                <w:szCs w:val="20"/>
+                <w:lang w:eastAsia="ar-SA"/>
+              </w:rPr>
+            </w:pPr>
+            <w:r>
+              <w:rPr>
+                <w:rFonts w:ascii="Tahoma" w:hAnsi="Tahoma" w:cs="Tahoma"/>
+                <w:sz w:val="20"/>
+                <w:szCs w:val="20"/>
+                <w:lang w:eastAsia="ar-SA"/>
+              </w:rPr>
+              <w:t>Zeyu Li</w:t>
+            </w:r>
+          </w:p>
+        </w:tc>
+      </w:tr>
+      <w:tr>
+        <w:tc>
+          <w:tcPr>
+            <w:tcW w:w="630" w:type="dxa"/>
+            <w:tcBorders>
+              <w:top w:val="single" w:sz="4" w:space="0" w:color="auto"/>
+              <w:left w:val="single" w:sz="4" w:space="0" w:color="auto"/>
+              <w:bottom w:val="single" w:sz="4" w:space="0" w:color="auto"/>
+              <w:right w:val="single" w:sz="4" w:space="0" w:color="auto"/>
+            </w:tcBorders>
+          </w:tcPr>
+          <w:p>
+            <w:pPr>
+              <w:pStyle w:val="Heading3"/>
+              <w:snapToGrid w:val="0"/>
+              <w:spacing w:before="60"/>
+              <w:rPr>
+                <w:rFonts w:ascii="Tahoma" w:eastAsia="PMingLiU" w:hAnsi="Tahoma" w:cs="Tahoma"/>
+                <w:b/>
+                <w:sz w:val="20"/>
+                <w:szCs w:val="20"/>
+                <w:lang w:eastAsia="ar-SA"/>
+              </w:rPr>
+            </w:pPr>
+            <w:r>
+              <w:rPr>
+                <w:rFonts w:ascii="Tahoma" w:eastAsia="PMingLiU" w:hAnsi="Tahoma" w:cs="Tahoma"/>
+                <w:sz w:val="20"/>
+                <w:szCs w:val="20"/>
+                <w:lang w:eastAsia="ar-SA"/>
+              </w:rPr>
+              <w:t>4.</w:t>
+            </w:r>
+          </w:p>
+        </w:tc>
+        <w:tc>
+          <w:tcPr>
+            <w:tcW w:w="8545" w:type="dxa"/>
+            <w:gridSpan w:val="5"/>
+            <w:tcBorders>
+              <w:top w:val="single" w:sz="4" w:space="0" w:color="auto"/>
+              <w:left w:val="single" w:sz="4" w:space="0" w:color="auto"/>
+              <w:bottom w:val="single" w:sz="4" w:space="0" w:color="auto"/>
+              <w:right w:val="single" w:sz="4" w:space="0" w:color="auto"/>
+            </w:tcBorders>
+          </w:tcPr>
+          <w:p>
+            <w:pPr>
+              <w:pStyle w:val="Heading3"/>
+              <w:snapToGrid w:val="0"/>
+              <w:spacing w:before="60"/>
+              <w:jc w:val="both"/>
+              <w:rPr>
+                <w:rFonts w:ascii="Tahoma" w:hAnsi="Tahoma" w:cs="Tahoma"/>
+                <w:b/>
+                <w:sz w:val="20"/>
+                <w:szCs w:val="20"/>
+                <w:lang w:eastAsia="ar-SA"/>
+              </w:rPr>
+            </w:pPr>
+            <w:r>
+              <w:rPr>
+                <w:rFonts w:ascii="Tahoma" w:hAnsi="Tahoma" w:cs="Tahoma"/>
+                <w:sz w:val="20"/>
+                <w:szCs w:val="20"/>
+                <w:lang w:eastAsia="ar-SA"/>
+              </w:rPr>
+              <w:t>Yixiang Wang</w:t>
+            </w:r>
+          </w:p>
+        </w:tc>
+      </w:tr>
+      <w:tr>
+        <w:tc>
+          <w:tcPr>
+            <w:tcW w:w="630" w:type="dxa"/>
+            <w:tcBorders>
+              <w:top w:val="single" w:sz="4" w:space="0" w:color="auto"/>
+              <w:left w:val="single" w:sz="4" w:space="0" w:color="auto"/>
+              <w:bottom w:val="single" w:sz="4" w:space="0" w:color="auto"/>
+              <w:right w:val="single" w:sz="4" w:space="0" w:color="auto"/>
+            </w:tcBorders>
+          </w:tcPr>
+          <w:p>
+            <w:pPr>
+              <w:pStyle w:val="Heading3"/>
+              <w:snapToGrid w:val="0"/>
+              <w:spacing w:before="60"/>
+              <w:rPr>
+                <w:rFonts w:ascii="Tahoma" w:eastAsia="PMingLiU" w:hAnsi="Tahoma" w:cs="Tahoma"/>
+                <w:b/>
+                <w:sz w:val="20"/>
+                <w:szCs w:val="20"/>
+                <w:lang w:eastAsia="ar-SA"/>
+              </w:rPr>
+            </w:pPr>
+            <w:r>
+              <w:rPr>
+                <w:rFonts w:ascii="Tahoma" w:eastAsia="PMingLiU" w:hAnsi="Tahoma" w:cs="Tahoma"/>
+                <w:sz w:val="20"/>
+                <w:szCs w:val="20"/>
+                <w:lang w:eastAsia="ar-SA"/>
+              </w:rPr>
+              <w:t>5.</w:t>
+            </w:r>
+          </w:p>
+        </w:tc>
+        <w:tc>
+          <w:tcPr>
+            <w:tcW w:w="8545" w:type="dxa"/>
+            <w:gridSpan w:val="5"/>
+            <w:tcBorders>
+              <w:top w:val="single" w:sz="4" w:space="0" w:color="auto"/>
+              <w:left w:val="single" w:sz="4" w:space="0" w:color="auto"/>
+              <w:bottom w:val="single" w:sz="4" w:space="0" w:color="auto"/>
+              <w:right w:val="single" w:sz="4" w:space="0" w:color="auto"/>
+            </w:tcBorders>
+          </w:tcPr>
+          <w:p>
+            <w:pPr>
+              <w:pStyle w:val="Heading3"/>
+              <w:snapToGrid w:val="0"/>
+              <w:spacing w:before="60"/>
+              <w:jc w:val="both"/>
+              <w:rPr>
+                <w:rFonts w:ascii="Tahoma" w:hAnsi="Tahoma" w:cs="Tahoma"/>
+                <w:b/>
+                <w:sz w:val="20"/>
+                <w:szCs w:val="20"/>
+                <w:lang w:eastAsia="ar-SA"/>
+              </w:rPr>
+            </w:pPr>
+            <w:r>
+              <w:rPr>
+                <w:rFonts w:ascii="Tahoma" w:hAnsi="Tahoma" w:cs="Tahoma"/>
+                <w:sz w:val="20"/>
+                <w:szCs w:val="20"/>
+                <w:lang w:eastAsia="ar-SA"/>
+              </w:rPr>
+              <w:t>Yue Zhou</w:t>
+            </w:r>
+          </w:p>
+        </w:tc>
+      </w:tr>
+    </w:tbl>
+    <w:p/>
+    <w:p/>
     <w:p>
       <w:pPr>
         <w:jc w:val="both"/>
@@ -3996,21 +5941,11 @@
           <w:szCs w:val="26"/>
         </w:rPr>
       </w:pPr>
-      <w:r>
-        <w:rPr>
-          <w:rStyle w:val="Heading2Char"/>
-        </w:rPr>
-        <w:br w:type="page"/>
-      </w:r>
-      <w:r>
-        <w:lastRenderedPageBreak/>
-        <w:t>Second iteration – week 6 to 8:</w:t>
-      </w:r>
     </w:p>
     <w:tbl>
       <w:tblPr>
         <w:tblpPr w:leftFromText="180" w:rightFromText="180" w:vertAnchor="text" w:horzAnchor="margin" w:tblpY="-173"/>
-        <w:tblW w:w="10080" w:type="dxa"/>
+        <w:tblW w:w="9445" w:type="dxa"/>
         <w:tblLayout w:type="fixed"/>
         <w:tblLook w:val="04A0" w:firstRow="1" w:lastRow="0" w:firstColumn="1" w:lastColumn="0" w:noHBand="0" w:noVBand="1"/>
       </w:tblPr>
@@ -4020,7 +5955,7 @@
         <w:gridCol w:w="855"/>
         <w:gridCol w:w="2700"/>
         <w:gridCol w:w="1756"/>
-        <w:gridCol w:w="2834"/>
+        <w:gridCol w:w="2199"/>
       </w:tblGrid>
       <w:tr>
         <w:trPr>
@@ -4028,7 +5963,7 @@
         </w:trPr>
         <w:tc>
           <w:tcPr>
-            <w:tcW w:w="10080" w:type="dxa"/>
+            <w:tcW w:w="9445" w:type="dxa"/>
             <w:gridSpan w:val="6"/>
             <w:tcBorders>
               <w:top w:val="single" w:sz="4" w:space="0" w:color="000000"/>
@@ -4044,7 +5979,7 @@
               <w:keepNext/>
               <w:keepLines/>
               <w:snapToGrid w:val="0"/>
-              <w:jc w:val="both"/>
+              <w:jc w:val="center"/>
               <w:rPr>
                 <w:rFonts w:ascii="Tahoma" w:eastAsia="PMingLiU" w:hAnsi="Tahoma" w:cs="Tahoma"/>
                 <w:b/>
@@ -4061,7 +5996,18 @@
                 <w:szCs w:val="28"/>
                 <w:lang w:eastAsia="ar-SA"/>
               </w:rPr>
-              <w:t>Meeting Minutes Sample 3</w:t>
+              <w:lastRenderedPageBreak/>
+              <w:t xml:space="preserve">Meeting Minutes Sample </w:t>
+            </w:r>
+            <w:r>
+              <w:rPr>
+                <w:rFonts w:ascii="Tahoma" w:eastAsia="PMingLiU" w:hAnsi="Tahoma" w:cs="Tahoma"/>
+                <w:b/>
+                <w:sz w:val="28"/>
+                <w:szCs w:val="28"/>
+                <w:lang w:eastAsia="ar-SA"/>
+              </w:rPr>
+              <w:t>4</w:t>
             </w:r>
           </w:p>
         </w:tc>
@@ -4193,7 +6139,7 @@
         </w:tc>
         <w:tc>
           <w:tcPr>
-            <w:tcW w:w="2834" w:type="dxa"/>
+            <w:tcW w:w="2199" w:type="dxa"/>
             <w:tcBorders>
               <w:top w:val="single" w:sz="4" w:space="0" w:color="000000"/>
               <w:left w:val="single" w:sz="4" w:space="0" w:color="000000"/>
@@ -4373,7 +6319,7 @@
         </w:tc>
         <w:tc>
           <w:tcPr>
-            <w:tcW w:w="2834" w:type="dxa"/>
+            <w:tcW w:w="2199" w:type="dxa"/>
             <w:tcBorders>
               <w:left w:val="single" w:sz="4" w:space="0" w:color="000000"/>
               <w:bottom w:val="single" w:sz="4" w:space="0" w:color="000000"/>
@@ -4529,7 +6475,7 @@
         </w:tc>
         <w:tc>
           <w:tcPr>
-            <w:tcW w:w="2834" w:type="dxa"/>
+            <w:tcW w:w="2199" w:type="dxa"/>
             <w:tcBorders>
               <w:left w:val="single" w:sz="4" w:space="0" w:color="000000"/>
               <w:bottom w:val="single" w:sz="4" w:space="0" w:color="000000"/>
@@ -4610,7 +6556,7 @@
         </w:tc>
         <w:tc>
           <w:tcPr>
-            <w:tcW w:w="8145" w:type="dxa"/>
+            <w:tcW w:w="7510" w:type="dxa"/>
             <w:gridSpan w:val="4"/>
             <w:tcBorders>
               <w:left w:val="single" w:sz="4" w:space="0" w:color="000000"/>
@@ -4642,67 +6588,7 @@
                 <w:szCs w:val="20"/>
                 <w:lang w:eastAsia="ar-SA"/>
               </w:rPr>
-              <w:t xml:space="preserve">Arwa Alfitni, </w:t>
-            </w:r>
-            <w:proofErr w:type="spellStart"/>
-            <w:r>
-              <w:rPr>
-                <w:rFonts w:ascii="Tahoma" w:hAnsi="Tahoma" w:cs="Tahoma"/>
-                <w:sz w:val="20"/>
-                <w:szCs w:val="20"/>
-                <w:lang w:eastAsia="ar-SA"/>
-              </w:rPr>
-              <w:t>Yifei</w:t>
-            </w:r>
-            <w:proofErr w:type="spellEnd"/>
-            <w:r>
-              <w:rPr>
-                <w:rFonts w:ascii="Tahoma" w:hAnsi="Tahoma" w:cs="Tahoma"/>
-                <w:sz w:val="20"/>
-                <w:szCs w:val="20"/>
-                <w:lang w:eastAsia="ar-SA"/>
-              </w:rPr>
-              <w:t xml:space="preserve"> Guo, </w:t>
-            </w:r>
-            <w:proofErr w:type="spellStart"/>
-            <w:r>
-              <w:rPr>
-                <w:rFonts w:ascii="Tahoma" w:hAnsi="Tahoma" w:cs="Tahoma"/>
-                <w:sz w:val="20"/>
-                <w:szCs w:val="20"/>
-                <w:lang w:eastAsia="ar-SA"/>
-              </w:rPr>
-              <w:t>Zeyu</w:t>
-            </w:r>
-            <w:proofErr w:type="spellEnd"/>
-            <w:r>
-              <w:rPr>
-                <w:rFonts w:ascii="Tahoma" w:hAnsi="Tahoma" w:cs="Tahoma"/>
-                <w:sz w:val="20"/>
-                <w:szCs w:val="20"/>
-                <w:lang w:eastAsia="ar-SA"/>
-              </w:rPr>
-              <w:t xml:space="preserve"> Li, </w:t>
-            </w:r>
-            <w:proofErr w:type="spellStart"/>
-            <w:r>
-              <w:rPr>
-                <w:rFonts w:ascii="Tahoma" w:hAnsi="Tahoma" w:cs="Tahoma"/>
-                <w:sz w:val="20"/>
-                <w:szCs w:val="20"/>
-                <w:lang w:eastAsia="ar-SA"/>
-              </w:rPr>
-              <w:t>Yixiang</w:t>
-            </w:r>
-            <w:proofErr w:type="spellEnd"/>
-            <w:r>
-              <w:rPr>
-                <w:rFonts w:ascii="Tahoma" w:hAnsi="Tahoma" w:cs="Tahoma"/>
-                <w:sz w:val="20"/>
-                <w:szCs w:val="20"/>
-                <w:lang w:eastAsia="ar-SA"/>
-              </w:rPr>
-              <w:t xml:space="preserve"> Wang, Yue Zhou</w:t>
+              <w:t>Arwa Alfitni, Yifei Guo, Zeyu Li, Yixiang Wang, Yue Zhou</w:t>
             </w:r>
             <w:bookmarkEnd w:id="0"/>
           </w:p>
@@ -4716,7 +6602,7 @@
         </w:trPr>
         <w:tc>
           <w:tcPr>
-            <w:tcW w:w="10080" w:type="dxa"/>
+            <w:tcW w:w="9445" w:type="dxa"/>
             <w:gridSpan w:val="6"/>
             <w:tcBorders>
               <w:top w:val="single" w:sz="4" w:space="0" w:color="000000"/>
@@ -4827,7 +6713,7 @@
         </w:tc>
         <w:tc>
           <w:tcPr>
-            <w:tcW w:w="7290" w:type="dxa"/>
+            <w:tcW w:w="6655" w:type="dxa"/>
             <w:gridSpan w:val="3"/>
             <w:tcBorders>
               <w:left w:val="single" w:sz="4" w:space="0" w:color="000000"/>
@@ -4880,19 +6766,18 @@
             <w:pPr>
               <w:pStyle w:val="Heading3"/>
               <w:snapToGrid w:val="0"/>
-              <w:spacing w:before="60"/>
-              <w:jc w:val="both"/>
-              <w:rPr>
-                <w:rFonts w:ascii="Tahoma" w:eastAsia="PMingLiU" w:hAnsi="Tahoma" w:cs="Tahoma"/>
-                <w:b/>
-                <w:sz w:val="20"/>
-                <w:szCs w:val="20"/>
-                <w:lang w:eastAsia="ar-SA"/>
-              </w:rPr>
-            </w:pPr>
-            <w:r>
-              <w:rPr>
-                <w:rFonts w:ascii="Tahoma" w:eastAsia="PMingLiU" w:hAnsi="Tahoma" w:cs="Tahoma"/>
+              <w:spacing w:before="60" w:after="120"/>
+              <w:jc w:val="both"/>
+              <w:rPr>
+                <w:rFonts w:ascii="Tahoma" w:hAnsi="Tahoma" w:cs="Tahoma"/>
+                <w:sz w:val="20"/>
+                <w:szCs w:val="20"/>
+                <w:lang w:eastAsia="ar-SA"/>
+              </w:rPr>
+            </w:pPr>
+            <w:r>
+              <w:rPr>
+                <w:rFonts w:ascii="Tahoma" w:hAnsi="Tahoma" w:cs="Tahoma"/>
                 <w:sz w:val="20"/>
                 <w:szCs w:val="20"/>
                 <w:lang w:eastAsia="ar-SA"/>
@@ -4912,19 +6797,20 @@
           </w:tcPr>
           <w:p>
             <w:pPr>
-              <w:jc w:val="both"/>
-              <w:rPr>
-                <w:rFonts w:ascii="Tahoma" w:hAnsi="Tahoma" w:cs="Tahoma"/>
-                <w:b/>
-                <w:sz w:val="20"/>
-                <w:szCs w:val="20"/>
-                <w:lang w:eastAsia="ar-SA"/>
-              </w:rPr>
-            </w:pPr>
-            <w:r>
-              <w:rPr>
-                <w:rFonts w:ascii="Tahoma" w:hAnsi="Tahoma" w:cs="Tahoma"/>
-                <w:b/>
+              <w:spacing w:after="120"/>
+              <w:jc w:val="both"/>
+              <w:rPr>
+                <w:rFonts w:ascii="Tahoma" w:eastAsiaTheme="majorEastAsia" w:hAnsi="Tahoma" w:cs="Tahoma"/>
+                <w:color w:val="1F3864" w:themeColor="accent1" w:themeShade="80"/>
+                <w:sz w:val="20"/>
+                <w:szCs w:val="20"/>
+                <w:lang w:eastAsia="ar-SA"/>
+              </w:rPr>
+            </w:pPr>
+            <w:r>
+              <w:rPr>
+                <w:rFonts w:ascii="Tahoma" w:eastAsiaTheme="majorEastAsia" w:hAnsi="Tahoma" w:cs="Tahoma"/>
+                <w:color w:val="1F3864" w:themeColor="accent1" w:themeShade="80"/>
                 <w:sz w:val="20"/>
                 <w:szCs w:val="20"/>
                 <w:lang w:eastAsia="ar-SA"/>
@@ -4935,7 +6821,7 @@
         </w:tc>
         <w:tc>
           <w:tcPr>
-            <w:tcW w:w="7290" w:type="dxa"/>
+            <w:tcW w:w="6655" w:type="dxa"/>
             <w:gridSpan w:val="3"/>
             <w:tcBorders>
               <w:left w:val="single" w:sz="4" w:space="0" w:color="000000"/>
@@ -4966,27 +6852,7 @@
                 <w:szCs w:val="20"/>
                 <w:lang w:eastAsia="ar-SA"/>
               </w:rPr>
-              <w:t>Using “Postman” to check the connection between the frontend, backend, and the database. (</w:t>
-            </w:r>
-            <w:proofErr w:type="spellStart"/>
-            <w:r>
-              <w:rPr>
-                <w:rFonts w:ascii="Tahoma" w:hAnsi="Tahoma" w:cs="Tahoma"/>
-                <w:sz w:val="20"/>
-                <w:szCs w:val="20"/>
-                <w:lang w:eastAsia="ar-SA"/>
-              </w:rPr>
-              <w:t>Yixiang</w:t>
-            </w:r>
-            <w:proofErr w:type="spellEnd"/>
-            <w:r>
-              <w:rPr>
-                <w:rFonts w:ascii="Tahoma" w:hAnsi="Tahoma" w:cs="Tahoma"/>
-                <w:sz w:val="20"/>
-                <w:szCs w:val="20"/>
-                <w:lang w:eastAsia="ar-SA"/>
-              </w:rPr>
-              <w:t>)</w:t>
+              <w:t>Using “Postman” to check the connection between the frontend, backend, and the database. (Yixiang)</w:t>
             </w:r>
           </w:p>
         </w:tc>
@@ -5073,7 +6939,7 @@
         </w:tc>
         <w:tc>
           <w:tcPr>
-            <w:tcW w:w="7290" w:type="dxa"/>
+            <w:tcW w:w="6655" w:type="dxa"/>
             <w:gridSpan w:val="3"/>
             <w:tcBorders>
               <w:left w:val="single" w:sz="4" w:space="0" w:color="000000"/>
@@ -5104,58 +6970,7 @@
                 <w:szCs w:val="20"/>
                 <w:lang w:eastAsia="ar-SA"/>
               </w:rPr>
-              <w:t>Designing and building the country list page. (</w:t>
-            </w:r>
-            <w:proofErr w:type="spellStart"/>
-            <w:r>
-              <w:rPr>
-                <w:rFonts w:ascii="Tahoma" w:hAnsi="Tahoma" w:cs="Tahoma"/>
-                <w:sz w:val="20"/>
-                <w:szCs w:val="20"/>
-                <w:lang w:eastAsia="ar-SA"/>
-              </w:rPr>
-              <w:t>Yifei</w:t>
-            </w:r>
-            <w:proofErr w:type="spellEnd"/>
-            <w:r>
-              <w:rPr>
-                <w:rFonts w:ascii="Tahoma" w:hAnsi="Tahoma" w:cs="Tahoma"/>
-                <w:sz w:val="20"/>
-                <w:szCs w:val="20"/>
-                <w:lang w:eastAsia="ar-SA"/>
-              </w:rPr>
-              <w:t xml:space="preserve"> </w:t>
-            </w:r>
-            <w:proofErr w:type="gramStart"/>
-            <w:r>
-              <w:rPr>
-                <w:rFonts w:ascii="Tahoma" w:hAnsi="Tahoma" w:cs="Tahoma"/>
-                <w:sz w:val="20"/>
-                <w:szCs w:val="20"/>
-                <w:lang w:eastAsia="ar-SA"/>
-              </w:rPr>
-              <w:t xml:space="preserve">and  </w:t>
-            </w:r>
-            <w:proofErr w:type="spellStart"/>
-            <w:r>
-              <w:rPr>
-                <w:rFonts w:ascii="Tahoma" w:hAnsi="Tahoma" w:cs="Tahoma"/>
-                <w:sz w:val="20"/>
-                <w:szCs w:val="20"/>
-                <w:lang w:eastAsia="ar-SA"/>
-              </w:rPr>
-              <w:t>Zeyu</w:t>
-            </w:r>
-            <w:proofErr w:type="spellEnd"/>
-            <w:proofErr w:type="gramEnd"/>
-            <w:r>
-              <w:rPr>
-                <w:rFonts w:ascii="Tahoma" w:hAnsi="Tahoma" w:cs="Tahoma"/>
-                <w:sz w:val="20"/>
-                <w:szCs w:val="20"/>
-                <w:lang w:eastAsia="ar-SA"/>
-              </w:rPr>
-              <w:t>)</w:t>
+              <w:t>Designing and building the country list page. (Yifei and  Zeyu)</w:t>
             </w:r>
           </w:p>
         </w:tc>
@@ -5242,7 +7057,7 @@
         </w:tc>
         <w:tc>
           <w:tcPr>
-            <w:tcW w:w="7290" w:type="dxa"/>
+            <w:tcW w:w="6655" w:type="dxa"/>
             <w:gridSpan w:val="3"/>
             <w:tcBorders>
               <w:left w:val="single" w:sz="4" w:space="0" w:color="000000"/>
@@ -5273,47 +7088,7 @@
                 <w:szCs w:val="20"/>
                 <w:lang w:eastAsia="ar-SA"/>
               </w:rPr>
-              <w:t>Ranking the country list by (</w:t>
-            </w:r>
-            <w:proofErr w:type="spellStart"/>
-            <w:r>
-              <w:rPr>
-                <w:rFonts w:ascii="Tahoma" w:hAnsi="Tahoma" w:cs="Tahoma"/>
-                <w:sz w:val="20"/>
-                <w:szCs w:val="20"/>
-                <w:lang w:eastAsia="ar-SA"/>
-              </w:rPr>
-              <w:t>gdp</w:t>
-            </w:r>
-            <w:proofErr w:type="spellEnd"/>
-            <w:r>
-              <w:rPr>
-                <w:rFonts w:ascii="Tahoma" w:hAnsi="Tahoma" w:cs="Tahoma"/>
-                <w:sz w:val="20"/>
-                <w:szCs w:val="20"/>
-                <w:lang w:eastAsia="ar-SA"/>
-              </w:rPr>
-              <w:t xml:space="preserve">, panel price, carbon </w:t>
-            </w:r>
-            <w:proofErr w:type="spellStart"/>
-            <w:r>
-              <w:rPr>
-                <w:rFonts w:ascii="Tahoma" w:hAnsi="Tahoma" w:cs="Tahoma"/>
-                <w:sz w:val="20"/>
-                <w:szCs w:val="20"/>
-                <w:lang w:eastAsia="ar-SA"/>
-              </w:rPr>
-              <w:t>emmisions</w:t>
-            </w:r>
-            <w:proofErr w:type="spellEnd"/>
-            <w:r>
-              <w:rPr>
-                <w:rFonts w:ascii="Tahoma" w:hAnsi="Tahoma" w:cs="Tahoma"/>
-                <w:sz w:val="20"/>
-                <w:szCs w:val="20"/>
-                <w:lang w:eastAsia="ar-SA"/>
-              </w:rPr>
-              <w:t>) (Yue)</w:t>
+              <w:t>Ranking the country list by (gdp, panel price, carbon emmisions) (Yue)</w:t>
             </w:r>
           </w:p>
         </w:tc>
@@ -5405,7 +7180,7 @@
         </w:tc>
         <w:tc>
           <w:tcPr>
-            <w:tcW w:w="7290" w:type="dxa"/>
+            <w:tcW w:w="6655" w:type="dxa"/>
             <w:gridSpan w:val="3"/>
             <w:tcBorders>
               <w:left w:val="single" w:sz="4" w:space="0" w:color="000000"/>
@@ -5436,39 +7211,8 @@
                 <w:szCs w:val="20"/>
                 <w:lang w:eastAsia="ar-SA"/>
               </w:rPr>
-              <w:t xml:space="preserve">Add two columns to country table: </w:t>
-            </w:r>
-            <w:proofErr w:type="spellStart"/>
-            <w:r>
-              <w:rPr>
-                <w:rFonts w:ascii="Tahoma" w:hAnsi="Tahoma" w:cs="Tahoma"/>
-                <w:sz w:val="20"/>
-                <w:szCs w:val="20"/>
-                <w:lang w:eastAsia="ar-SA"/>
-              </w:rPr>
-              <w:t>country_image</w:t>
-            </w:r>
-            <w:proofErr w:type="spellEnd"/>
-            <w:r>
-              <w:rPr>
-                <w:rFonts w:ascii="Tahoma" w:hAnsi="Tahoma" w:cs="Tahoma"/>
-                <w:sz w:val="20"/>
-                <w:szCs w:val="20"/>
-                <w:lang w:eastAsia="ar-SA"/>
-              </w:rPr>
-              <w:t xml:space="preserve"> and </w:t>
-            </w:r>
-            <w:proofErr w:type="spellStart"/>
-            <w:r>
-              <w:rPr>
-                <w:rFonts w:ascii="Tahoma" w:hAnsi="Tahoma" w:cs="Tahoma"/>
-                <w:sz w:val="20"/>
-                <w:szCs w:val="20"/>
-                <w:lang w:eastAsia="ar-SA"/>
-              </w:rPr>
-              <w:t>country_discription</w:t>
-            </w:r>
-            <w:proofErr w:type="spellEnd"/>
+              <w:t>Add two columns to country table: country_image and country_discription</w:t>
+            </w:r>
           </w:p>
           <w:p>
             <w:pPr>
@@ -5506,7 +7250,7 @@
         </w:trPr>
         <w:tc>
           <w:tcPr>
-            <w:tcW w:w="10080" w:type="dxa"/>
+            <w:tcW w:w="9445" w:type="dxa"/>
             <w:gridSpan w:val="6"/>
             <w:tcBorders>
               <w:top w:val="single" w:sz="4" w:space="0" w:color="000000"/>
@@ -5579,7 +7323,7 @@
         </w:tc>
         <w:tc>
           <w:tcPr>
-            <w:tcW w:w="9450" w:type="dxa"/>
+            <w:tcW w:w="8815" w:type="dxa"/>
             <w:gridSpan w:val="5"/>
             <w:tcBorders>
               <w:left w:val="single" w:sz="4" w:space="0" w:color="000000"/>
@@ -5609,29 +7353,7 @@
                 <w:szCs w:val="20"/>
                 <w:lang w:eastAsia="ar-SA"/>
               </w:rPr>
-              <w:t xml:space="preserve">Insert, delete, and update country data – </w:t>
-            </w:r>
-            <w:proofErr w:type="spellStart"/>
-            <w:r>
-              <w:rPr>
-                <w:rFonts w:ascii="Tahoma" w:eastAsia="PMingLiU" w:hAnsi="Tahoma" w:cs="Tahoma"/>
-                <w:bCs/>
-                <w:sz w:val="20"/>
-                <w:szCs w:val="20"/>
-                <w:lang w:eastAsia="ar-SA"/>
-              </w:rPr>
-              <w:t>sql</w:t>
-            </w:r>
-            <w:proofErr w:type="spellEnd"/>
-            <w:r>
-              <w:rPr>
-                <w:rFonts w:ascii="Tahoma" w:eastAsia="PMingLiU" w:hAnsi="Tahoma" w:cs="Tahoma"/>
-                <w:bCs/>
-                <w:sz w:val="20"/>
-                <w:szCs w:val="20"/>
-                <w:lang w:eastAsia="ar-SA"/>
-              </w:rPr>
-              <w:t xml:space="preserve"> statements. (Arwa)</w:t>
+              <w:t>Insert, delete, and update country data – sql statements. (Arwa)</w:t>
             </w:r>
           </w:p>
         </w:tc>
@@ -5672,7 +7394,7 @@
         </w:tc>
         <w:tc>
           <w:tcPr>
-            <w:tcW w:w="9450" w:type="dxa"/>
+            <w:tcW w:w="8815" w:type="dxa"/>
             <w:gridSpan w:val="5"/>
             <w:tcBorders>
               <w:left w:val="single" w:sz="4" w:space="0" w:color="000000"/>
@@ -5704,6 +7426,53 @@
               </w:rPr>
               <w:t>The frontend team will continue their work on the country list page.</w:t>
             </w:r>
+            <w:r>
+              <w:rPr>
+                <w:rFonts w:ascii="Tahoma" w:eastAsia="PMingLiU" w:hAnsi="Tahoma" w:cs="Tahoma"/>
+                <w:bCs/>
+                <w:sz w:val="20"/>
+                <w:szCs w:val="20"/>
+                <w:lang w:eastAsia="ar-SA"/>
+              </w:rPr>
+              <w:t xml:space="preserve"> (</w:t>
+            </w:r>
+            <w:r>
+              <w:rPr>
+                <w:rFonts w:ascii="Tahoma" w:hAnsi="Tahoma" w:cs="Tahoma"/>
+                <w:sz w:val="20"/>
+                <w:szCs w:val="20"/>
+                <w:lang w:eastAsia="ar-SA"/>
+              </w:rPr>
+              <w:t>Yifei</w:t>
+            </w:r>
+            <w:r>
+              <w:rPr>
+                <w:rFonts w:ascii="Tahoma" w:hAnsi="Tahoma" w:cs="Tahoma"/>
+                <w:sz w:val="20"/>
+                <w:szCs w:val="20"/>
+                <w:lang w:eastAsia="ar-SA"/>
+              </w:rPr>
+              <w:t xml:space="preserve">  &amp; </w:t>
+            </w:r>
+            <w:r>
+              <w:rPr>
+                <w:rFonts w:ascii="Tahoma" w:hAnsi="Tahoma" w:cs="Tahoma"/>
+                <w:sz w:val="20"/>
+                <w:szCs w:val="20"/>
+                <w:lang w:eastAsia="ar-SA"/>
+              </w:rPr>
+              <w:t>Zeyu</w:t>
+            </w:r>
+            <w:r>
+              <w:rPr>
+                <w:rFonts w:ascii="Tahoma" w:eastAsia="PMingLiU" w:hAnsi="Tahoma" w:cs="Tahoma"/>
+                <w:bCs/>
+                <w:sz w:val="20"/>
+                <w:szCs w:val="20"/>
+                <w:lang w:eastAsia="ar-SA"/>
+              </w:rPr>
+              <w:t>)</w:t>
+            </w:r>
           </w:p>
         </w:tc>
       </w:tr>
@@ -5743,7 +7512,7 @@
         </w:tc>
         <w:tc>
           <w:tcPr>
-            <w:tcW w:w="9450" w:type="dxa"/>
+            <w:tcW w:w="8815" w:type="dxa"/>
             <w:gridSpan w:val="5"/>
             <w:tcBorders>
               <w:left w:val="single" w:sz="4" w:space="0" w:color="000000"/>
@@ -5775,13 +7544,51 @@
               </w:rPr>
               <w:t>The backend team will continue their work on the country list page.</w:t>
             </w:r>
+            <w:r>
+              <w:rPr>
+                <w:rFonts w:ascii="Tahoma" w:eastAsia="PMingLiU" w:hAnsi="Tahoma" w:cs="Tahoma"/>
+                <w:bCs/>
+                <w:sz w:val="20"/>
+                <w:szCs w:val="20"/>
+                <w:lang w:eastAsia="ar-SA"/>
+              </w:rPr>
+              <w:t xml:space="preserve"> (</w:t>
+            </w:r>
+            <w:r>
+              <w:rPr>
+                <w:rFonts w:ascii="Tahoma" w:hAnsi="Tahoma" w:cs="Tahoma"/>
+                <w:sz w:val="20"/>
+                <w:szCs w:val="20"/>
+                <w:lang w:eastAsia="ar-SA"/>
+              </w:rPr>
+              <w:t>Yixiang</w:t>
+            </w:r>
+            <w:r>
+              <w:rPr>
+                <w:rFonts w:ascii="Tahoma" w:hAnsi="Tahoma" w:cs="Tahoma"/>
+                <w:sz w:val="20"/>
+                <w:szCs w:val="20"/>
+                <w:lang w:eastAsia="ar-SA"/>
+              </w:rPr>
+              <w:t xml:space="preserve"> &amp; Yue</w:t>
+            </w:r>
+            <w:r>
+              <w:rPr>
+                <w:rFonts w:ascii="Tahoma" w:eastAsia="PMingLiU" w:hAnsi="Tahoma" w:cs="Tahoma"/>
+                <w:bCs/>
+                <w:sz w:val="20"/>
+                <w:szCs w:val="20"/>
+                <w:lang w:eastAsia="ar-SA"/>
+              </w:rPr>
+              <w:t>)</w:t>
+            </w:r>
           </w:p>
         </w:tc>
       </w:tr>
       <w:tr>
         <w:tc>
           <w:tcPr>
-            <w:tcW w:w="10080" w:type="dxa"/>
+            <w:tcW w:w="9445" w:type="dxa"/>
             <w:gridSpan w:val="6"/>
             <w:tcBorders>
               <w:top w:val="single" w:sz="4" w:space="0" w:color="auto"/>
@@ -5855,7 +7662,7 @@
         </w:tc>
         <w:tc>
           <w:tcPr>
-            <w:tcW w:w="9450" w:type="dxa"/>
+            <w:tcW w:w="8815" w:type="dxa"/>
             <w:gridSpan w:val="5"/>
             <w:tcBorders>
               <w:top w:val="single" w:sz="4" w:space="0" w:color="auto"/>
@@ -5928,7 +7735,7 @@
         </w:tc>
         <w:tc>
           <w:tcPr>
-            <w:tcW w:w="9450" w:type="dxa"/>
+            <w:tcW w:w="8815" w:type="dxa"/>
             <w:gridSpan w:val="5"/>
             <w:tcBorders>
               <w:top w:val="single" w:sz="4" w:space="0" w:color="auto"/>
@@ -5951,25 +7758,14 @@
                 <w:lang w:eastAsia="ar-SA"/>
               </w:rPr>
             </w:pPr>
-            <w:proofErr w:type="spellStart"/>
-            <w:r>
-              <w:rPr>
-                <w:rFonts w:ascii="Tahoma" w:hAnsi="Tahoma" w:cs="Tahoma"/>
-                <w:sz w:val="20"/>
-                <w:szCs w:val="20"/>
-                <w:lang w:eastAsia="ar-SA"/>
-              </w:rPr>
-              <w:t>Yifei</w:t>
-            </w:r>
-            <w:proofErr w:type="spellEnd"/>
-            <w:r>
-              <w:rPr>
-                <w:rFonts w:ascii="Tahoma" w:hAnsi="Tahoma" w:cs="Tahoma"/>
-                <w:sz w:val="20"/>
-                <w:szCs w:val="20"/>
-                <w:lang w:eastAsia="ar-SA"/>
-              </w:rPr>
-              <w:t xml:space="preserve"> Guo</w:t>
+            <w:r>
+              <w:rPr>
+                <w:rFonts w:ascii="Tahoma" w:hAnsi="Tahoma" w:cs="Tahoma"/>
+                <w:sz w:val="20"/>
+                <w:szCs w:val="20"/>
+                <w:lang w:eastAsia="ar-SA"/>
+              </w:rPr>
+              <w:t>Yifei Guo</w:t>
             </w:r>
           </w:p>
         </w:tc>
@@ -6012,7 +7808,7 @@
         </w:tc>
         <w:tc>
           <w:tcPr>
-            <w:tcW w:w="9450" w:type="dxa"/>
+            <w:tcW w:w="8815" w:type="dxa"/>
             <w:gridSpan w:val="5"/>
             <w:tcBorders>
               <w:top w:val="single" w:sz="4" w:space="0" w:color="auto"/>
@@ -6035,25 +7831,14 @@
                 <w:lang w:eastAsia="ar-SA"/>
               </w:rPr>
             </w:pPr>
-            <w:proofErr w:type="spellStart"/>
-            <w:r>
-              <w:rPr>
-                <w:rFonts w:ascii="Tahoma" w:hAnsi="Tahoma" w:cs="Tahoma"/>
-                <w:sz w:val="20"/>
-                <w:szCs w:val="20"/>
-                <w:lang w:eastAsia="ar-SA"/>
-              </w:rPr>
-              <w:t>Zeyu</w:t>
-            </w:r>
-            <w:proofErr w:type="spellEnd"/>
-            <w:r>
-              <w:rPr>
-                <w:rFonts w:ascii="Tahoma" w:hAnsi="Tahoma" w:cs="Tahoma"/>
-                <w:sz w:val="20"/>
-                <w:szCs w:val="20"/>
-                <w:lang w:eastAsia="ar-SA"/>
-              </w:rPr>
-              <w:t xml:space="preserve"> Li</w:t>
+            <w:r>
+              <w:rPr>
+                <w:rFonts w:ascii="Tahoma" w:hAnsi="Tahoma" w:cs="Tahoma"/>
+                <w:sz w:val="20"/>
+                <w:szCs w:val="20"/>
+                <w:lang w:eastAsia="ar-SA"/>
+              </w:rPr>
+              <w:t>Zeyu Li</w:t>
             </w:r>
           </w:p>
         </w:tc>
@@ -6096,7 +7881,7 @@
         </w:tc>
         <w:tc>
           <w:tcPr>
-            <w:tcW w:w="9450" w:type="dxa"/>
+            <w:tcW w:w="8815" w:type="dxa"/>
             <w:gridSpan w:val="5"/>
             <w:tcBorders>
               <w:top w:val="single" w:sz="4" w:space="0" w:color="auto"/>
@@ -6119,25 +7904,14 @@
                 <w:lang w:eastAsia="ar-SA"/>
               </w:rPr>
             </w:pPr>
-            <w:proofErr w:type="spellStart"/>
-            <w:r>
-              <w:rPr>
-                <w:rFonts w:ascii="Tahoma" w:hAnsi="Tahoma" w:cs="Tahoma"/>
-                <w:sz w:val="20"/>
-                <w:szCs w:val="20"/>
-                <w:lang w:eastAsia="ar-SA"/>
-              </w:rPr>
-              <w:t>Yixiang</w:t>
-            </w:r>
-            <w:proofErr w:type="spellEnd"/>
-            <w:r>
-              <w:rPr>
-                <w:rFonts w:ascii="Tahoma" w:hAnsi="Tahoma" w:cs="Tahoma"/>
-                <w:sz w:val="20"/>
-                <w:szCs w:val="20"/>
-                <w:lang w:eastAsia="ar-SA"/>
-              </w:rPr>
-              <w:t xml:space="preserve"> Wang</w:t>
+            <w:r>
+              <w:rPr>
+                <w:rFonts w:ascii="Tahoma" w:hAnsi="Tahoma" w:cs="Tahoma"/>
+                <w:sz w:val="20"/>
+                <w:szCs w:val="20"/>
+                <w:lang w:eastAsia="ar-SA"/>
+              </w:rPr>
+              <w:t>Yixiang Wang</w:t>
             </w:r>
           </w:p>
         </w:tc>
@@ -6180,7 +7954,7 @@
         </w:tc>
         <w:tc>
           <w:tcPr>
-            <w:tcW w:w="9450" w:type="dxa"/>
+            <w:tcW w:w="8815" w:type="dxa"/>
             <w:gridSpan w:val="5"/>
             <w:tcBorders>
               <w:top w:val="single" w:sz="4" w:space="0" w:color="auto"/>
@@ -6222,17 +7996,41 @@
       </w:pPr>
     </w:p>
     <w:p>
+      <w:r>
+        <w:br w:type="page"/>
+      </w:r>
+    </w:p>
+    <w:p>
+      <w:pPr>
+        <w:jc w:val="center"/>
+        <w:rPr>
+          <w:sz w:val="36"/>
+          <w:szCs w:val="36"/>
+        </w:rPr>
+      </w:pPr>
+      <w:r>
+        <w:rPr>
+          <w:sz w:val="36"/>
+          <w:szCs w:val="36"/>
+        </w:rPr>
+        <w:lastRenderedPageBreak/>
+        <w:t>Third iteration – week 9 to 11:</w:t>
+      </w:r>
+    </w:p>
+    <w:p>
+      <w:r>
+        <w:br w:type="page"/>
+      </w:r>
+    </w:p>
+    <w:p>
       <w:pPr>
         <w:jc w:val="both"/>
       </w:pPr>
-      <w:r>
-        <w:t>Third iteration – week 9 to 11:</w:t>
-      </w:r>
     </w:p>
     <w:tbl>
       <w:tblPr>
         <w:tblpPr w:leftFromText="180" w:rightFromText="180" w:vertAnchor="text" w:horzAnchor="margin" w:tblpY="156"/>
-        <w:tblW w:w="10080" w:type="dxa"/>
+        <w:tblW w:w="9445" w:type="dxa"/>
         <w:tblLayout w:type="fixed"/>
         <w:tblLook w:val="04A0" w:firstRow="1" w:lastRow="0" w:firstColumn="1" w:lastColumn="0" w:noHBand="0" w:noVBand="1"/>
       </w:tblPr>
@@ -6242,7 +8040,7 @@
         <w:gridCol w:w="855"/>
         <w:gridCol w:w="2700"/>
         <w:gridCol w:w="1756"/>
-        <w:gridCol w:w="2834"/>
+        <w:gridCol w:w="2199"/>
       </w:tblGrid>
       <w:tr>
         <w:trPr>
@@ -6250,7 +8048,7 @@
         </w:trPr>
         <w:tc>
           <w:tcPr>
-            <w:tcW w:w="10080" w:type="dxa"/>
+            <w:tcW w:w="9445" w:type="dxa"/>
             <w:gridSpan w:val="6"/>
             <w:tcBorders>
               <w:top w:val="single" w:sz="4" w:space="0" w:color="000000"/>
@@ -6266,7 +8064,7 @@
               <w:keepNext/>
               <w:keepLines/>
               <w:snapToGrid w:val="0"/>
-              <w:jc w:val="both"/>
+              <w:jc w:val="center"/>
               <w:rPr>
                 <w:rFonts w:ascii="Tahoma" w:eastAsia="PMingLiU" w:hAnsi="Tahoma" w:cs="Tahoma"/>
                 <w:b/>
@@ -6415,7 +8213,7 @@
         </w:tc>
         <w:tc>
           <w:tcPr>
-            <w:tcW w:w="2834" w:type="dxa"/>
+            <w:tcW w:w="2199" w:type="dxa"/>
             <w:tcBorders>
               <w:top w:val="single" w:sz="4" w:space="0" w:color="000000"/>
               <w:left w:val="single" w:sz="4" w:space="0" w:color="000000"/>
@@ -6514,7 +8312,6 @@
                 <w:szCs w:val="20"/>
                 <w:lang w:eastAsia="ar-SA"/>
               </w:rPr>
-              <w:lastRenderedPageBreak/>
               <w:t xml:space="preserve"> Chaired</w:t>
             </w:r>
           </w:p>
@@ -6596,7 +8393,7 @@
         </w:tc>
         <w:tc>
           <w:tcPr>
-            <w:tcW w:w="2834" w:type="dxa"/>
+            <w:tcW w:w="2199" w:type="dxa"/>
             <w:tcBorders>
               <w:left w:val="single" w:sz="4" w:space="0" w:color="000000"/>
               <w:bottom w:val="single" w:sz="4" w:space="0" w:color="000000"/>
@@ -6752,7 +8549,7 @@
         </w:tc>
         <w:tc>
           <w:tcPr>
-            <w:tcW w:w="2834" w:type="dxa"/>
+            <w:tcW w:w="2199" w:type="dxa"/>
             <w:tcBorders>
               <w:left w:val="single" w:sz="4" w:space="0" w:color="000000"/>
               <w:bottom w:val="single" w:sz="4" w:space="0" w:color="000000"/>
@@ -6833,7 +8630,7 @@
         </w:tc>
         <w:tc>
           <w:tcPr>
-            <w:tcW w:w="8145" w:type="dxa"/>
+            <w:tcW w:w="7510" w:type="dxa"/>
             <w:gridSpan w:val="4"/>
             <w:tcBorders>
               <w:left w:val="single" w:sz="4" w:space="0" w:color="000000"/>
@@ -6864,47 +8661,25 @@
                 <w:szCs w:val="20"/>
                 <w:lang w:eastAsia="ar-SA"/>
               </w:rPr>
-              <w:t xml:space="preserve">Arwa Alfitni, </w:t>
-            </w:r>
-            <w:proofErr w:type="spellStart"/>
-            <w:r>
-              <w:rPr>
-                <w:rFonts w:ascii="Tahoma" w:hAnsi="Tahoma" w:cs="Tahoma"/>
-                <w:sz w:val="20"/>
-                <w:szCs w:val="20"/>
-                <w:lang w:eastAsia="ar-SA"/>
-              </w:rPr>
-              <w:t>Yifei</w:t>
-            </w:r>
-            <w:proofErr w:type="spellEnd"/>
-            <w:r>
-              <w:rPr>
-                <w:rFonts w:ascii="Tahoma" w:hAnsi="Tahoma" w:cs="Tahoma"/>
-                <w:sz w:val="20"/>
-                <w:szCs w:val="20"/>
-                <w:lang w:eastAsia="ar-SA"/>
-              </w:rPr>
-              <w:t xml:space="preserve"> Guo, </w:t>
-            </w:r>
-            <w:proofErr w:type="spellStart"/>
-            <w:r>
-              <w:rPr>
-                <w:rFonts w:ascii="Tahoma" w:hAnsi="Tahoma" w:cs="Tahoma"/>
-                <w:sz w:val="20"/>
-                <w:szCs w:val="20"/>
-                <w:lang w:eastAsia="ar-SA"/>
-              </w:rPr>
-              <w:t>Zeyu</w:t>
-            </w:r>
-            <w:proofErr w:type="spellEnd"/>
-            <w:r>
-              <w:rPr>
-                <w:rFonts w:ascii="Tahoma" w:hAnsi="Tahoma" w:cs="Tahoma"/>
-                <w:sz w:val="20"/>
-                <w:szCs w:val="20"/>
-                <w:lang w:eastAsia="ar-SA"/>
-              </w:rPr>
-              <w:t xml:space="preserve"> Li, Yue Zhou</w:t>
+              <w:t>Arwa Alfitni, Yifei Guo, Zeyu Li, Yue Zhou</w:t>
+            </w:r>
+            <w:r>
+              <w:rPr>
+                <w:rFonts w:ascii="Tahoma" w:hAnsi="Tahoma" w:cs="Tahoma"/>
+                <w:sz w:val="20"/>
+                <w:szCs w:val="20"/>
+                <w:lang w:eastAsia="ar-SA"/>
+              </w:rPr>
+              <w:t xml:space="preserve">,  </w:t>
+            </w:r>
+            <w:r>
+              <w:rPr>
+                <w:rFonts w:ascii="Tahoma" w:hAnsi="Tahoma" w:cs="Tahoma"/>
+                <w:sz w:val="20"/>
+                <w:szCs w:val="20"/>
+                <w:lang w:eastAsia="ar-SA"/>
+              </w:rPr>
+              <w:t>Yixiang Wang</w:t>
             </w:r>
           </w:p>
         </w:tc>
@@ -6917,7 +8692,7 @@
         </w:trPr>
         <w:tc>
           <w:tcPr>
-            <w:tcW w:w="10080" w:type="dxa"/>
+            <w:tcW w:w="9445" w:type="dxa"/>
             <w:gridSpan w:val="6"/>
             <w:tcBorders>
               <w:top w:val="single" w:sz="4" w:space="0" w:color="000000"/>
@@ -7028,7 +8803,7 @@
         </w:tc>
         <w:tc>
           <w:tcPr>
-            <w:tcW w:w="7290" w:type="dxa"/>
+            <w:tcW w:w="6655" w:type="dxa"/>
             <w:gridSpan w:val="3"/>
             <w:tcBorders>
               <w:left w:val="single" w:sz="4" w:space="0" w:color="000000"/>
@@ -7139,7 +8914,7 @@
         </w:tc>
         <w:tc>
           <w:tcPr>
-            <w:tcW w:w="7290" w:type="dxa"/>
+            <w:tcW w:w="6655" w:type="dxa"/>
             <w:gridSpan w:val="3"/>
             <w:tcBorders>
               <w:left w:val="single" w:sz="4" w:space="0" w:color="000000"/>
@@ -7441,7 +9216,7 @@
         </w:tc>
         <w:tc>
           <w:tcPr>
-            <w:tcW w:w="7290" w:type="dxa"/>
+            <w:tcW w:w="6655" w:type="dxa"/>
             <w:gridSpan w:val="3"/>
             <w:tcBorders>
               <w:left w:val="single" w:sz="4" w:space="0" w:color="000000"/>
@@ -7702,6 +9477,7 @@
                 <w:szCs w:val="20"/>
                 <w:lang w:eastAsia="ar-SA"/>
               </w:rPr>
+              <w:lastRenderedPageBreak/>
               <w:t>3.</w:t>
             </w:r>
           </w:p>
@@ -7735,7 +9511,7 @@
         </w:tc>
         <w:tc>
           <w:tcPr>
-            <w:tcW w:w="7290" w:type="dxa"/>
+            <w:tcW w:w="6655" w:type="dxa"/>
             <w:gridSpan w:val="3"/>
             <w:tcBorders>
               <w:left w:val="single" w:sz="4" w:space="0" w:color="000000"/>
@@ -7803,7 +9579,7 @@
         </w:trPr>
         <w:tc>
           <w:tcPr>
-            <w:tcW w:w="10080" w:type="dxa"/>
+            <w:tcW w:w="9445" w:type="dxa"/>
             <w:gridSpan w:val="6"/>
             <w:tcBorders>
               <w:top w:val="single" w:sz="4" w:space="0" w:color="000000"/>
@@ -7880,7 +9656,7 @@
         </w:tc>
         <w:tc>
           <w:tcPr>
-            <w:tcW w:w="9450" w:type="dxa"/>
+            <w:tcW w:w="8815" w:type="dxa"/>
             <w:gridSpan w:val="5"/>
             <w:tcBorders>
               <w:left w:val="single" w:sz="4" w:space="0" w:color="000000"/>
@@ -7953,7 +9729,7 @@
         </w:tc>
         <w:tc>
           <w:tcPr>
-            <w:tcW w:w="9450" w:type="dxa"/>
+            <w:tcW w:w="8815" w:type="dxa"/>
             <w:gridSpan w:val="5"/>
             <w:tcBorders>
               <w:left w:val="single" w:sz="4" w:space="0" w:color="000000"/>
@@ -8020,7 +9796,7 @@
         </w:tc>
         <w:tc>
           <w:tcPr>
-            <w:tcW w:w="9450" w:type="dxa"/>
+            <w:tcW w:w="8815" w:type="dxa"/>
             <w:gridSpan w:val="5"/>
             <w:tcBorders>
               <w:left w:val="single" w:sz="4" w:space="0" w:color="000000"/>
@@ -8048,6 +9824,12 @@
               </w:rPr>
               <w:t>The backend team will continue working on the donation procedure.</w:t>
             </w:r>
+            <w:r>
+              <w:rPr>
+                <w:lang w:eastAsia="ar-SA"/>
+              </w:rPr>
+              <w:t xml:space="preserve"> (Yifei &amp; Zeyu)</w:t>
+            </w:r>
           </w:p>
         </w:tc>
       </w:tr>
@@ -8087,7 +9869,7 @@
         </w:tc>
         <w:tc>
           <w:tcPr>
-            <w:tcW w:w="9450" w:type="dxa"/>
+            <w:tcW w:w="8815" w:type="dxa"/>
             <w:gridSpan w:val="5"/>
             <w:tcBorders>
               <w:left w:val="single" w:sz="4" w:space="0" w:color="000000"/>
@@ -8111,13 +9893,19 @@
               </w:rPr>
               <w:t>The frontend team will continue working on the design of the donation page.</w:t>
             </w:r>
+            <w:r>
+              <w:rPr>
+                <w:lang w:eastAsia="ar-SA"/>
+              </w:rPr>
+              <w:t xml:space="preserve"> (Yue &amp; Yixiang)</w:t>
+            </w:r>
           </w:p>
         </w:tc>
       </w:tr>
       <w:tr>
         <w:tc>
           <w:tcPr>
-            <w:tcW w:w="10080" w:type="dxa"/>
+            <w:tcW w:w="9445" w:type="dxa"/>
             <w:gridSpan w:val="6"/>
             <w:tcBorders>
               <w:top w:val="single" w:sz="4" w:space="0" w:color="auto"/>
@@ -8191,7 +9979,7 @@
         </w:tc>
         <w:tc>
           <w:tcPr>
-            <w:tcW w:w="9450" w:type="dxa"/>
+            <w:tcW w:w="8815" w:type="dxa"/>
             <w:gridSpan w:val="5"/>
             <w:tcBorders>
               <w:top w:val="single" w:sz="4" w:space="0" w:color="auto"/>
@@ -8258,14 +10046,13 @@
                 <w:szCs w:val="20"/>
                 <w:lang w:eastAsia="ar-SA"/>
               </w:rPr>
-              <w:lastRenderedPageBreak/>
               <w:t>2.</w:t>
             </w:r>
           </w:p>
         </w:tc>
         <w:tc>
           <w:tcPr>
-            <w:tcW w:w="9450" w:type="dxa"/>
+            <w:tcW w:w="8815" w:type="dxa"/>
             <w:gridSpan w:val="5"/>
             <w:tcBorders>
               <w:top w:val="single" w:sz="4" w:space="0" w:color="auto"/>
@@ -8288,25 +10075,14 @@
                 <w:lang w:eastAsia="ar-SA"/>
               </w:rPr>
             </w:pPr>
-            <w:proofErr w:type="spellStart"/>
-            <w:r>
-              <w:rPr>
-                <w:rFonts w:ascii="Tahoma" w:hAnsi="Tahoma" w:cs="Tahoma"/>
-                <w:sz w:val="20"/>
-                <w:szCs w:val="20"/>
-                <w:lang w:eastAsia="ar-SA"/>
-              </w:rPr>
-              <w:t>Yifei</w:t>
-            </w:r>
-            <w:proofErr w:type="spellEnd"/>
-            <w:r>
-              <w:rPr>
-                <w:rFonts w:ascii="Tahoma" w:hAnsi="Tahoma" w:cs="Tahoma"/>
-                <w:sz w:val="20"/>
-                <w:szCs w:val="20"/>
-                <w:lang w:eastAsia="ar-SA"/>
-              </w:rPr>
-              <w:t xml:space="preserve"> Guo</w:t>
+            <w:r>
+              <w:rPr>
+                <w:rFonts w:ascii="Tahoma" w:hAnsi="Tahoma" w:cs="Tahoma"/>
+                <w:sz w:val="20"/>
+                <w:szCs w:val="20"/>
+                <w:lang w:eastAsia="ar-SA"/>
+              </w:rPr>
+              <w:t>Yifei Guo</w:t>
             </w:r>
           </w:p>
         </w:tc>
@@ -8349,7 +10125,7 @@
         </w:tc>
         <w:tc>
           <w:tcPr>
-            <w:tcW w:w="9450" w:type="dxa"/>
+            <w:tcW w:w="8815" w:type="dxa"/>
             <w:gridSpan w:val="5"/>
             <w:tcBorders>
               <w:top w:val="single" w:sz="4" w:space="0" w:color="auto"/>
@@ -8372,25 +10148,14 @@
                 <w:lang w:eastAsia="ar-SA"/>
               </w:rPr>
             </w:pPr>
-            <w:proofErr w:type="spellStart"/>
-            <w:r>
-              <w:rPr>
-                <w:rFonts w:ascii="Tahoma" w:hAnsi="Tahoma" w:cs="Tahoma"/>
-                <w:sz w:val="20"/>
-                <w:szCs w:val="20"/>
-                <w:lang w:eastAsia="ar-SA"/>
-              </w:rPr>
-              <w:t>Zeyu</w:t>
-            </w:r>
-            <w:proofErr w:type="spellEnd"/>
-            <w:r>
-              <w:rPr>
-                <w:rFonts w:ascii="Tahoma" w:hAnsi="Tahoma" w:cs="Tahoma"/>
-                <w:sz w:val="20"/>
-                <w:szCs w:val="20"/>
-                <w:lang w:eastAsia="ar-SA"/>
-              </w:rPr>
-              <w:t xml:space="preserve"> Li</w:t>
+            <w:r>
+              <w:rPr>
+                <w:rFonts w:ascii="Tahoma" w:hAnsi="Tahoma" w:cs="Tahoma"/>
+                <w:sz w:val="20"/>
+                <w:szCs w:val="20"/>
+                <w:lang w:eastAsia="ar-SA"/>
+              </w:rPr>
+              <w:t>Zeyu Li</w:t>
             </w:r>
           </w:p>
         </w:tc>
@@ -8433,7 +10198,7 @@
         </w:tc>
         <w:tc>
           <w:tcPr>
-            <w:tcW w:w="9450" w:type="dxa"/>
+            <w:tcW w:w="8815" w:type="dxa"/>
             <w:gridSpan w:val="5"/>
             <w:tcBorders>
               <w:top w:val="single" w:sz="4" w:space="0" w:color="auto"/>
@@ -8464,6 +10229,77 @@
                 <w:lang w:eastAsia="ar-SA"/>
               </w:rPr>
               <w:t>Yue Zhou</w:t>
+            </w:r>
+          </w:p>
+        </w:tc>
+      </w:tr>
+      <w:tr>
+        <w:tc>
+          <w:tcPr>
+            <w:tcW w:w="630" w:type="dxa"/>
+            <w:tcBorders>
+              <w:top w:val="single" w:sz="4" w:space="0" w:color="auto"/>
+              <w:left w:val="single" w:sz="4" w:space="0" w:color="auto"/>
+              <w:bottom w:val="single" w:sz="4" w:space="0" w:color="auto"/>
+              <w:right w:val="single" w:sz="4" w:space="0" w:color="auto"/>
+            </w:tcBorders>
+          </w:tcPr>
+          <w:p>
+            <w:pPr>
+              <w:pStyle w:val="Heading3"/>
+              <w:snapToGrid w:val="0"/>
+              <w:spacing w:before="60"/>
+              <w:jc w:val="both"/>
+              <w:rPr>
+                <w:rFonts w:ascii="Tahoma" w:eastAsia="PMingLiU" w:hAnsi="Tahoma" w:cs="Tahoma"/>
+                <w:sz w:val="20"/>
+                <w:szCs w:val="20"/>
+                <w:lang w:eastAsia="ar-SA"/>
+              </w:rPr>
+            </w:pPr>
+            <w:r>
+              <w:rPr>
+                <w:rFonts w:ascii="Tahoma" w:eastAsia="PMingLiU" w:hAnsi="Tahoma" w:cs="Tahoma"/>
+                <w:sz w:val="20"/>
+                <w:szCs w:val="20"/>
+                <w:lang w:eastAsia="ar-SA"/>
+              </w:rPr>
+              <w:t xml:space="preserve">5. </w:t>
+            </w:r>
+          </w:p>
+        </w:tc>
+        <w:tc>
+          <w:tcPr>
+            <w:tcW w:w="8815" w:type="dxa"/>
+            <w:gridSpan w:val="5"/>
+            <w:tcBorders>
+              <w:top w:val="single" w:sz="4" w:space="0" w:color="auto"/>
+              <w:left w:val="single" w:sz="4" w:space="0" w:color="auto"/>
+              <w:bottom w:val="single" w:sz="4" w:space="0" w:color="auto"/>
+              <w:right w:val="single" w:sz="4" w:space="0" w:color="auto"/>
+            </w:tcBorders>
+          </w:tcPr>
+          <w:p>
+            <w:pPr>
+              <w:pStyle w:val="Heading3"/>
+              <w:snapToGrid w:val="0"/>
+              <w:spacing w:before="60"/>
+              <w:jc w:val="both"/>
+              <w:rPr>
+                <w:rFonts w:ascii="Tahoma" w:hAnsi="Tahoma" w:cs="Tahoma"/>
+                <w:sz w:val="20"/>
+                <w:szCs w:val="20"/>
+                <w:lang w:eastAsia="ar-SA"/>
+              </w:rPr>
+            </w:pPr>
+            <w:r>
+              <w:rPr>
+                <w:rFonts w:ascii="Tahoma" w:hAnsi="Tahoma" w:cs="Tahoma"/>
+                <w:sz w:val="20"/>
+                <w:szCs w:val="20"/>
+                <w:lang w:eastAsia="ar-SA"/>
+              </w:rPr>
+              <w:t>Yixiang Wang</w:t>
             </w:r>
           </w:p>
         </w:tc>
@@ -8494,7 +10330,7 @@
     <w:tbl>
       <w:tblPr>
         <w:tblpPr w:leftFromText="180" w:rightFromText="180" w:vertAnchor="text" w:horzAnchor="margin" w:tblpY="156"/>
-        <w:tblW w:w="10080" w:type="dxa"/>
+        <w:tblW w:w="9535" w:type="dxa"/>
         <w:tblLayout w:type="fixed"/>
         <w:tblLook w:val="04A0" w:firstRow="1" w:lastRow="0" w:firstColumn="1" w:lastColumn="0" w:noHBand="0" w:noVBand="1"/>
       </w:tblPr>
@@ -8504,7 +10340,7 @@
         <w:gridCol w:w="855"/>
         <w:gridCol w:w="2700"/>
         <w:gridCol w:w="1756"/>
-        <w:gridCol w:w="2834"/>
+        <w:gridCol w:w="2289"/>
       </w:tblGrid>
       <w:tr>
         <w:trPr>
@@ -8512,7 +10348,7 @@
         </w:trPr>
         <w:tc>
           <w:tcPr>
-            <w:tcW w:w="10080" w:type="dxa"/>
+            <w:tcW w:w="9535" w:type="dxa"/>
             <w:gridSpan w:val="6"/>
             <w:tcBorders>
               <w:top w:val="single" w:sz="4" w:space="0" w:color="000000"/>
@@ -8528,7 +10364,7 @@
               <w:keepNext/>
               <w:keepLines/>
               <w:snapToGrid w:val="0"/>
-              <w:jc w:val="both"/>
+              <w:jc w:val="center"/>
               <w:rPr>
                 <w:rFonts w:ascii="Tahoma" w:eastAsia="PMingLiU" w:hAnsi="Tahoma" w:cs="Tahoma"/>
                 <w:b/>
@@ -8546,7 +10382,27 @@
                 <w:lang w:eastAsia="ar-SA"/>
               </w:rPr>
               <w:lastRenderedPageBreak/>
-              <w:t>Meeting Minutes sample 6</w:t>
+              <w:t xml:space="preserve">Meeting Minutes </w:t>
+            </w:r>
+            <w:r>
+              <w:rPr>
+                <w:rFonts w:ascii="Tahoma" w:eastAsia="PMingLiU" w:hAnsi="Tahoma" w:cs="Tahoma"/>
+                <w:b/>
+                <w:sz w:val="28"/>
+                <w:szCs w:val="28"/>
+                <w:lang w:eastAsia="ar-SA"/>
+              </w:rPr>
+              <w:t>Sample</w:t>
+            </w:r>
+            <w:r>
+              <w:rPr>
+                <w:rFonts w:ascii="Tahoma" w:eastAsia="PMingLiU" w:hAnsi="Tahoma" w:cs="Tahoma"/>
+                <w:b/>
+                <w:sz w:val="28"/>
+                <w:szCs w:val="28"/>
+                <w:lang w:eastAsia="ar-SA"/>
+              </w:rPr>
+              <w:t xml:space="preserve"> 6</w:t>
             </w:r>
           </w:p>
         </w:tc>
@@ -8678,7 +10534,7 @@
         </w:tc>
         <w:tc>
           <w:tcPr>
-            <w:tcW w:w="2834" w:type="dxa"/>
+            <w:tcW w:w="2289" w:type="dxa"/>
             <w:tcBorders>
               <w:top w:val="single" w:sz="4" w:space="0" w:color="000000"/>
               <w:left w:val="single" w:sz="4" w:space="0" w:color="000000"/>
@@ -8858,7 +10714,7 @@
         </w:tc>
         <w:tc>
           <w:tcPr>
-            <w:tcW w:w="2834" w:type="dxa"/>
+            <w:tcW w:w="2289" w:type="dxa"/>
             <w:tcBorders>
               <w:left w:val="single" w:sz="4" w:space="0" w:color="000000"/>
               <w:bottom w:val="single" w:sz="4" w:space="0" w:color="000000"/>
@@ -9014,7 +10870,7 @@
         </w:tc>
         <w:tc>
           <w:tcPr>
-            <w:tcW w:w="2834" w:type="dxa"/>
+            <w:tcW w:w="2289" w:type="dxa"/>
             <w:tcBorders>
               <w:left w:val="single" w:sz="4" w:space="0" w:color="000000"/>
               <w:bottom w:val="single" w:sz="4" w:space="0" w:color="000000"/>
@@ -9095,7 +10951,7 @@
         </w:tc>
         <w:tc>
           <w:tcPr>
-            <w:tcW w:w="8145" w:type="dxa"/>
+            <w:tcW w:w="7600" w:type="dxa"/>
             <w:gridSpan w:val="4"/>
             <w:tcBorders>
               <w:left w:val="single" w:sz="4" w:space="0" w:color="000000"/>
@@ -9126,47 +10982,25 @@
                 <w:szCs w:val="20"/>
                 <w:lang w:eastAsia="ar-SA"/>
               </w:rPr>
-              <w:t xml:space="preserve">Arwa Alfitni, </w:t>
-            </w:r>
-            <w:proofErr w:type="spellStart"/>
-            <w:r>
-              <w:rPr>
-                <w:rFonts w:ascii="Tahoma" w:hAnsi="Tahoma" w:cs="Tahoma"/>
-                <w:sz w:val="20"/>
-                <w:szCs w:val="20"/>
-                <w:lang w:eastAsia="ar-SA"/>
-              </w:rPr>
-              <w:t>Yifei</w:t>
-            </w:r>
-            <w:proofErr w:type="spellEnd"/>
-            <w:r>
-              <w:rPr>
-                <w:rFonts w:ascii="Tahoma" w:hAnsi="Tahoma" w:cs="Tahoma"/>
-                <w:sz w:val="20"/>
-                <w:szCs w:val="20"/>
-                <w:lang w:eastAsia="ar-SA"/>
-              </w:rPr>
-              <w:t xml:space="preserve"> Guo, </w:t>
-            </w:r>
-            <w:proofErr w:type="spellStart"/>
-            <w:r>
-              <w:rPr>
-                <w:rFonts w:ascii="Tahoma" w:hAnsi="Tahoma" w:cs="Tahoma"/>
-                <w:sz w:val="20"/>
-                <w:szCs w:val="20"/>
-                <w:lang w:eastAsia="ar-SA"/>
-              </w:rPr>
-              <w:t>Zeyu</w:t>
-            </w:r>
-            <w:proofErr w:type="spellEnd"/>
-            <w:r>
-              <w:rPr>
-                <w:rFonts w:ascii="Tahoma" w:hAnsi="Tahoma" w:cs="Tahoma"/>
-                <w:sz w:val="20"/>
-                <w:szCs w:val="20"/>
-                <w:lang w:eastAsia="ar-SA"/>
-              </w:rPr>
-              <w:t xml:space="preserve"> Li, Yue Zhou</w:t>
+              <w:t>Arwa Alfitni, Yifei Guo, Zeyu Li, Yue Zhou</w:t>
+            </w:r>
+            <w:r>
+              <w:rPr>
+                <w:rFonts w:ascii="Tahoma" w:hAnsi="Tahoma" w:cs="Tahoma"/>
+                <w:sz w:val="20"/>
+                <w:szCs w:val="20"/>
+                <w:lang w:eastAsia="ar-SA"/>
+              </w:rPr>
+              <w:t xml:space="preserve">,  </w:t>
+            </w:r>
+            <w:r>
+              <w:rPr>
+                <w:rFonts w:ascii="Tahoma" w:hAnsi="Tahoma" w:cs="Tahoma"/>
+                <w:sz w:val="20"/>
+                <w:szCs w:val="20"/>
+                <w:lang w:eastAsia="ar-SA"/>
+              </w:rPr>
+              <w:t>Yixiang Wang</w:t>
             </w:r>
           </w:p>
         </w:tc>
@@ -9179,7 +11013,7 @@
         </w:trPr>
         <w:tc>
           <w:tcPr>
-            <w:tcW w:w="10080" w:type="dxa"/>
+            <w:tcW w:w="9535" w:type="dxa"/>
             <w:gridSpan w:val="6"/>
             <w:tcBorders>
               <w:top w:val="single" w:sz="4" w:space="0" w:color="000000"/>
@@ -9290,7 +11124,7 @@
         </w:tc>
         <w:tc>
           <w:tcPr>
-            <w:tcW w:w="7290" w:type="dxa"/>
+            <w:tcW w:w="6745" w:type="dxa"/>
             <w:gridSpan w:val="3"/>
             <w:tcBorders>
               <w:left w:val="single" w:sz="4" w:space="0" w:color="000000"/>
@@ -9401,7 +11235,7 @@
         </w:tc>
         <w:tc>
           <w:tcPr>
-            <w:tcW w:w="7290" w:type="dxa"/>
+            <w:tcW w:w="6745" w:type="dxa"/>
             <w:gridSpan w:val="3"/>
             <w:tcBorders>
               <w:left w:val="single" w:sz="4" w:space="0" w:color="000000"/>
@@ -9578,11 +11412,19 @@
             <w:pPr>
               <w:jc w:val="both"/>
               <w:rPr>
-                <w:lang w:eastAsia="ar-SA"/>
-              </w:rPr>
-            </w:pPr>
-            <w:r>
-              <w:rPr>
+                <w:rFonts w:asciiTheme="majorHAnsi" w:eastAsiaTheme="majorEastAsia" w:hAnsiTheme="majorHAnsi" w:cstheme="majorBidi"/>
+                <w:color w:val="1F3864" w:themeColor="accent1" w:themeShade="80"/>
+                <w:sz w:val="24"/>
+                <w:szCs w:val="24"/>
+                <w:lang w:eastAsia="ar-SA"/>
+              </w:rPr>
+            </w:pPr>
+            <w:r>
+              <w:rPr>
+                <w:rFonts w:asciiTheme="majorHAnsi" w:eastAsiaTheme="majorEastAsia" w:hAnsiTheme="majorHAnsi" w:cstheme="majorBidi"/>
+                <w:color w:val="1F3864" w:themeColor="accent1" w:themeShade="80"/>
+                <w:sz w:val="24"/>
+                <w:szCs w:val="24"/>
                 <w:lang w:eastAsia="ar-SA"/>
               </w:rPr>
               <w:t>About the report</w:t>
@@ -9591,7 +11433,7 @@
         </w:tc>
         <w:tc>
           <w:tcPr>
-            <w:tcW w:w="7290" w:type="dxa"/>
+            <w:tcW w:w="6745" w:type="dxa"/>
             <w:gridSpan w:val="3"/>
             <w:tcBorders>
               <w:left w:val="single" w:sz="4" w:space="0" w:color="000000"/>
@@ -9817,7 +11659,7 @@
         </w:tc>
         <w:tc>
           <w:tcPr>
-            <w:tcW w:w="7290" w:type="dxa"/>
+            <w:tcW w:w="6745" w:type="dxa"/>
             <w:gridSpan w:val="3"/>
             <w:tcBorders>
               <w:left w:val="single" w:sz="4" w:space="0" w:color="000000"/>
@@ -9910,7 +11752,7 @@
         </w:trPr>
         <w:tc>
           <w:tcPr>
-            <w:tcW w:w="10080" w:type="dxa"/>
+            <w:tcW w:w="9535" w:type="dxa"/>
             <w:gridSpan w:val="6"/>
             <w:tcBorders>
               <w:top w:val="single" w:sz="4" w:space="0" w:color="000000"/>
@@ -9987,7 +11829,7 @@
         </w:tc>
         <w:tc>
           <w:tcPr>
-            <w:tcW w:w="9450" w:type="dxa"/>
+            <w:tcW w:w="8905" w:type="dxa"/>
             <w:gridSpan w:val="5"/>
             <w:tcBorders>
               <w:left w:val="single" w:sz="4" w:space="0" w:color="000000"/>
@@ -10060,7 +11902,7 @@
         </w:tc>
         <w:tc>
           <w:tcPr>
-            <w:tcW w:w="9450" w:type="dxa"/>
+            <w:tcW w:w="8905" w:type="dxa"/>
             <w:gridSpan w:val="5"/>
             <w:tcBorders>
               <w:left w:val="single" w:sz="4" w:space="0" w:color="000000"/>
@@ -10127,7 +11969,7 @@
         </w:tc>
         <w:tc>
           <w:tcPr>
-            <w:tcW w:w="9450" w:type="dxa"/>
+            <w:tcW w:w="8905" w:type="dxa"/>
             <w:gridSpan w:val="5"/>
             <w:tcBorders>
               <w:left w:val="single" w:sz="4" w:space="0" w:color="000000"/>
@@ -10155,6 +11997,12 @@
               </w:rPr>
               <w:t>The backend team will continue working on the donation procedure.</w:t>
             </w:r>
+            <w:r>
+              <w:rPr>
+                <w:lang w:eastAsia="ar-SA"/>
+              </w:rPr>
+              <w:t xml:space="preserve"> (Yifei &amp; Zeyu)</w:t>
+            </w:r>
           </w:p>
         </w:tc>
       </w:tr>
@@ -10194,7 +12042,7 @@
         </w:tc>
         <w:tc>
           <w:tcPr>
-            <w:tcW w:w="9450" w:type="dxa"/>
+            <w:tcW w:w="8905" w:type="dxa"/>
             <w:gridSpan w:val="5"/>
             <w:tcBorders>
               <w:left w:val="single" w:sz="4" w:space="0" w:color="000000"/>
@@ -10218,13 +12066,19 @@
               </w:rPr>
               <w:t>The frontend team will continue working on the design of the donation page.</w:t>
             </w:r>
+            <w:r>
+              <w:rPr>
+                <w:lang w:eastAsia="ar-SA"/>
+              </w:rPr>
+              <w:t xml:space="preserve"> (Yue &amp; Yixiang)</w:t>
+            </w:r>
           </w:p>
         </w:tc>
       </w:tr>
       <w:tr>
         <w:tc>
           <w:tcPr>
-            <w:tcW w:w="10080" w:type="dxa"/>
+            <w:tcW w:w="9535" w:type="dxa"/>
             <w:gridSpan w:val="6"/>
             <w:tcBorders>
               <w:top w:val="single" w:sz="4" w:space="0" w:color="auto"/>
@@ -10298,7 +12152,7 @@
         </w:tc>
         <w:tc>
           <w:tcPr>
-            <w:tcW w:w="9450" w:type="dxa"/>
+            <w:tcW w:w="8905" w:type="dxa"/>
             <w:gridSpan w:val="5"/>
             <w:tcBorders>
               <w:top w:val="single" w:sz="4" w:space="0" w:color="auto"/>
@@ -10371,7 +12225,7 @@
         </w:tc>
         <w:tc>
           <w:tcPr>
-            <w:tcW w:w="9450" w:type="dxa"/>
+            <w:tcW w:w="8905" w:type="dxa"/>
             <w:gridSpan w:val="5"/>
             <w:tcBorders>
               <w:top w:val="single" w:sz="4" w:space="0" w:color="auto"/>
@@ -10394,25 +12248,14 @@
                 <w:lang w:eastAsia="ar-SA"/>
               </w:rPr>
             </w:pPr>
-            <w:proofErr w:type="spellStart"/>
-            <w:r>
-              <w:rPr>
-                <w:rFonts w:ascii="Tahoma" w:hAnsi="Tahoma" w:cs="Tahoma"/>
-                <w:sz w:val="20"/>
-                <w:szCs w:val="20"/>
-                <w:lang w:eastAsia="ar-SA"/>
-              </w:rPr>
-              <w:t>Yifei</w:t>
-            </w:r>
-            <w:proofErr w:type="spellEnd"/>
-            <w:r>
-              <w:rPr>
-                <w:rFonts w:ascii="Tahoma" w:hAnsi="Tahoma" w:cs="Tahoma"/>
-                <w:sz w:val="20"/>
-                <w:szCs w:val="20"/>
-                <w:lang w:eastAsia="ar-SA"/>
-              </w:rPr>
-              <w:t xml:space="preserve"> Guo</w:t>
+            <w:r>
+              <w:rPr>
+                <w:rFonts w:ascii="Tahoma" w:hAnsi="Tahoma" w:cs="Tahoma"/>
+                <w:sz w:val="20"/>
+                <w:szCs w:val="20"/>
+                <w:lang w:eastAsia="ar-SA"/>
+              </w:rPr>
+              <w:t>Yifei Guo</w:t>
             </w:r>
           </w:p>
         </w:tc>
@@ -10455,7 +12298,7 @@
         </w:tc>
         <w:tc>
           <w:tcPr>
-            <w:tcW w:w="9450" w:type="dxa"/>
+            <w:tcW w:w="8905" w:type="dxa"/>
             <w:gridSpan w:val="5"/>
             <w:tcBorders>
               <w:top w:val="single" w:sz="4" w:space="0" w:color="auto"/>
@@ -10478,25 +12321,14 @@
                 <w:lang w:eastAsia="ar-SA"/>
               </w:rPr>
             </w:pPr>
-            <w:proofErr w:type="spellStart"/>
-            <w:r>
-              <w:rPr>
-                <w:rFonts w:ascii="Tahoma" w:hAnsi="Tahoma" w:cs="Tahoma"/>
-                <w:sz w:val="20"/>
-                <w:szCs w:val="20"/>
-                <w:lang w:eastAsia="ar-SA"/>
-              </w:rPr>
-              <w:t>Zeyu</w:t>
-            </w:r>
-            <w:proofErr w:type="spellEnd"/>
-            <w:r>
-              <w:rPr>
-                <w:rFonts w:ascii="Tahoma" w:hAnsi="Tahoma" w:cs="Tahoma"/>
-                <w:sz w:val="20"/>
-                <w:szCs w:val="20"/>
-                <w:lang w:eastAsia="ar-SA"/>
-              </w:rPr>
-              <w:t xml:space="preserve"> Li</w:t>
+            <w:r>
+              <w:rPr>
+                <w:rFonts w:ascii="Tahoma" w:hAnsi="Tahoma" w:cs="Tahoma"/>
+                <w:sz w:val="20"/>
+                <w:szCs w:val="20"/>
+                <w:lang w:eastAsia="ar-SA"/>
+              </w:rPr>
+              <w:t>Zeyu Li</w:t>
             </w:r>
           </w:p>
         </w:tc>
@@ -10539,7 +12371,7 @@
         </w:tc>
         <w:tc>
           <w:tcPr>
-            <w:tcW w:w="9450" w:type="dxa"/>
+            <w:tcW w:w="8905" w:type="dxa"/>
             <w:gridSpan w:val="5"/>
             <w:tcBorders>
               <w:top w:val="single" w:sz="4" w:space="0" w:color="auto"/>
@@ -10570,6 +12402,77 @@
                 <w:lang w:eastAsia="ar-SA"/>
               </w:rPr>
               <w:t>Yue Zhou</w:t>
+            </w:r>
+          </w:p>
+        </w:tc>
+      </w:tr>
+      <w:tr>
+        <w:tc>
+          <w:tcPr>
+            <w:tcW w:w="630" w:type="dxa"/>
+            <w:tcBorders>
+              <w:top w:val="single" w:sz="4" w:space="0" w:color="auto"/>
+              <w:left w:val="single" w:sz="4" w:space="0" w:color="auto"/>
+              <w:bottom w:val="single" w:sz="4" w:space="0" w:color="auto"/>
+              <w:right w:val="single" w:sz="4" w:space="0" w:color="auto"/>
+            </w:tcBorders>
+          </w:tcPr>
+          <w:p>
+            <w:pPr>
+              <w:pStyle w:val="Heading3"/>
+              <w:snapToGrid w:val="0"/>
+              <w:spacing w:before="60"/>
+              <w:jc w:val="both"/>
+              <w:rPr>
+                <w:rFonts w:ascii="Tahoma" w:eastAsia="PMingLiU" w:hAnsi="Tahoma" w:cs="Tahoma"/>
+                <w:sz w:val="20"/>
+                <w:szCs w:val="20"/>
+                <w:lang w:eastAsia="ar-SA"/>
+              </w:rPr>
+            </w:pPr>
+            <w:r>
+              <w:rPr>
+                <w:rFonts w:ascii="Tahoma" w:eastAsia="PMingLiU" w:hAnsi="Tahoma" w:cs="Tahoma"/>
+                <w:sz w:val="20"/>
+                <w:szCs w:val="20"/>
+                <w:lang w:eastAsia="ar-SA"/>
+              </w:rPr>
+              <w:t>5.</w:t>
+            </w:r>
+          </w:p>
+        </w:tc>
+        <w:tc>
+          <w:tcPr>
+            <w:tcW w:w="8905" w:type="dxa"/>
+            <w:gridSpan w:val="5"/>
+            <w:tcBorders>
+              <w:top w:val="single" w:sz="4" w:space="0" w:color="auto"/>
+              <w:left w:val="single" w:sz="4" w:space="0" w:color="auto"/>
+              <w:bottom w:val="single" w:sz="4" w:space="0" w:color="auto"/>
+              <w:right w:val="single" w:sz="4" w:space="0" w:color="auto"/>
+            </w:tcBorders>
+          </w:tcPr>
+          <w:p>
+            <w:pPr>
+              <w:pStyle w:val="Heading3"/>
+              <w:snapToGrid w:val="0"/>
+              <w:spacing w:before="60"/>
+              <w:jc w:val="both"/>
+              <w:rPr>
+                <w:rFonts w:ascii="Tahoma" w:hAnsi="Tahoma" w:cs="Tahoma"/>
+                <w:sz w:val="20"/>
+                <w:szCs w:val="20"/>
+                <w:lang w:eastAsia="ar-SA"/>
+              </w:rPr>
+            </w:pPr>
+            <w:r>
+              <w:rPr>
+                <w:rFonts w:ascii="Tahoma" w:hAnsi="Tahoma" w:cs="Tahoma"/>
+                <w:sz w:val="20"/>
+                <w:szCs w:val="20"/>
+                <w:lang w:eastAsia="ar-SA"/>
+              </w:rPr>
+              <w:t>Yixiang Wang</w:t>
             </w:r>
           </w:p>
         </w:tc>
@@ -11276,6 +13179,119 @@
       </w:rPr>
     </w:lvl>
   </w:abstractNum>
+  <w:abstractNum w:abstractNumId="6" w15:restartNumberingAfterBreak="0">
+    <w:nsid w:val="7FCB5077"/>
+    <w:multiLevelType w:val="hybridMultilevel"/>
+    <w:tmpl w:val="6DA6EB5C"/>
+    <w:lvl w:ilvl="0" w:tplc="04090001">
+      <w:start w:val="1"/>
+      <w:numFmt w:val="bullet"/>
+      <w:lvlText w:val=""/>
+      <w:lvlJc w:val="left"/>
+      <w:pPr>
+        <w:ind w:left="540" w:hanging="360"/>
+      </w:pPr>
+      <w:rPr>
+        <w:rFonts w:ascii="Symbol" w:hAnsi="Symbol" w:hint="default"/>
+      </w:rPr>
+    </w:lvl>
+    <w:lvl w:ilvl="1" w:tplc="04090003" w:tentative="1">
+      <w:start w:val="1"/>
+      <w:numFmt w:val="bullet"/>
+      <w:lvlText w:val="o"/>
+      <w:lvlJc w:val="left"/>
+      <w:pPr>
+        <w:ind w:left="1260" w:hanging="360"/>
+      </w:pPr>
+      <w:rPr>
+        <w:rFonts w:ascii="Courier New" w:hAnsi="Courier New" w:cs="Courier New" w:hint="default"/>
+      </w:rPr>
+    </w:lvl>
+    <w:lvl w:ilvl="2" w:tplc="04090005" w:tentative="1">
+      <w:start w:val="1"/>
+      <w:numFmt w:val="bullet"/>
+      <w:lvlText w:val=""/>
+      <w:lvlJc w:val="left"/>
+      <w:pPr>
+        <w:ind w:left="1980" w:hanging="360"/>
+      </w:pPr>
+      <w:rPr>
+        <w:rFonts w:ascii="Wingdings" w:hAnsi="Wingdings" w:hint="default"/>
+      </w:rPr>
+    </w:lvl>
+    <w:lvl w:ilvl="3" w:tplc="04090001" w:tentative="1">
+      <w:start w:val="1"/>
+      <w:numFmt w:val="bullet"/>
+      <w:lvlText w:val=""/>
+      <w:lvlJc w:val="left"/>
+      <w:pPr>
+        <w:ind w:left="2700" w:hanging="360"/>
+      </w:pPr>
+      <w:rPr>
+        <w:rFonts w:ascii="Symbol" w:hAnsi="Symbol" w:hint="default"/>
+      </w:rPr>
+    </w:lvl>
+    <w:lvl w:ilvl="4" w:tplc="04090003" w:tentative="1">
+      <w:start w:val="1"/>
+      <w:numFmt w:val="bullet"/>
+      <w:lvlText w:val="o"/>
+      <w:lvlJc w:val="left"/>
+      <w:pPr>
+        <w:ind w:left="3420" w:hanging="360"/>
+      </w:pPr>
+      <w:rPr>
+        <w:rFonts w:ascii="Courier New" w:hAnsi="Courier New" w:cs="Courier New" w:hint="default"/>
+      </w:rPr>
+    </w:lvl>
+    <w:lvl w:ilvl="5" w:tplc="04090005" w:tentative="1">
+      <w:start w:val="1"/>
+      <w:numFmt w:val="bullet"/>
+      <w:lvlText w:val=""/>
+      <w:lvlJc w:val="left"/>
+      <w:pPr>
+        <w:ind w:left="4140" w:hanging="360"/>
+      </w:pPr>
+      <w:rPr>
+        <w:rFonts w:ascii="Wingdings" w:hAnsi="Wingdings" w:hint="default"/>
+      </w:rPr>
+    </w:lvl>
+    <w:lvl w:ilvl="6" w:tplc="04090001" w:tentative="1">
+      <w:start w:val="1"/>
+      <w:numFmt w:val="bullet"/>
+      <w:lvlText w:val=""/>
+      <w:lvlJc w:val="left"/>
+      <w:pPr>
+        <w:ind w:left="4860" w:hanging="360"/>
+      </w:pPr>
+      <w:rPr>
+        <w:rFonts w:ascii="Symbol" w:hAnsi="Symbol" w:hint="default"/>
+      </w:rPr>
+    </w:lvl>
+    <w:lvl w:ilvl="7" w:tplc="04090003" w:tentative="1">
+      <w:start w:val="1"/>
+      <w:numFmt w:val="bullet"/>
+      <w:lvlText w:val="o"/>
+      <w:lvlJc w:val="left"/>
+      <w:pPr>
+        <w:ind w:left="5580" w:hanging="360"/>
+      </w:pPr>
+      <w:rPr>
+        <w:rFonts w:ascii="Courier New" w:hAnsi="Courier New" w:cs="Courier New" w:hint="default"/>
+      </w:rPr>
+    </w:lvl>
+    <w:lvl w:ilvl="8" w:tplc="04090005" w:tentative="1">
+      <w:start w:val="1"/>
+      <w:numFmt w:val="bullet"/>
+      <w:lvlText w:val=""/>
+      <w:lvlJc w:val="left"/>
+      <w:pPr>
+        <w:ind w:left="6300" w:hanging="360"/>
+      </w:pPr>
+      <w:rPr>
+        <w:rFonts w:ascii="Wingdings" w:hAnsi="Wingdings" w:hint="default"/>
+      </w:rPr>
+    </w:lvl>
+  </w:abstractNum>
   <w:num w:numId="1" w16cid:durableId="1963072268">
     <w:abstractNumId w:val="2"/>
   </w:num>
@@ -11293,6 +13309,9 @@
   </w:num>
   <w:num w:numId="6" w16cid:durableId="466163002">
     <w:abstractNumId w:val="5"/>
+  </w:num>
+  <w:num w:numId="7" w16cid:durableId="2101442631">
+    <w:abstractNumId w:val="6"/>
   </w:num>
 </w:numbering>
 </file>

</xml_diff>